<commit_message>
HLD was added successfully
</commit_message>
<xml_diff>
--- a/Design/Design Document/TAWA_DesignDocumentSpecification.docx
+++ b/Design/Design Document/TAWA_DesignDocumentSpecification.docx
@@ -1753,28 +1753,7 @@
               <w:sz w:val="28"/>
               <w:szCs w:val="28"/>
             </w:rPr>
-            <w:t>5.4</w:t>
-          </w:r>
-          <w:r>
-            <w:rPr>
-              <w:sz w:val="28"/>
-              <w:szCs w:val="28"/>
-            </w:rPr>
-            <w:t xml:space="preserve"> </w:t>
-          </w:r>
-          <w:r>
-            <w:rPr>
-              <w:sz w:val="28"/>
-              <w:szCs w:val="28"/>
-            </w:rPr>
-            <w:t>ERROR AND SUCESSFUL MESSAGINGS</w:t>
-          </w:r>
-          <w:r>
-            <w:rPr>
-              <w:sz w:val="28"/>
-              <w:szCs w:val="28"/>
-            </w:rPr>
-            <w:t xml:space="preserve"> </w:t>
+            <w:t xml:space="preserve">5.4 ERROR AND SUCESSFUL MESSAGINGS </w:t>
           </w:r>
           <w:r>
             <w:rPr>
@@ -1930,19 +1909,266 @@
       <w:r>
         <w:t>3.1 system architecture</w:t>
       </w:r>
-      <w:r>
-        <w:br w:type="page"/>
-      </w:r>
     </w:p>
     <w:p>
       <w:pPr>
         <w:pStyle w:val="Subtitle"/>
+        <w:keepNext/>
+        <w:ind w:left="567"/>
+      </w:pPr>
+      <w:r>
+        <w:rPr>
+          <w:noProof/>
+        </w:rPr>
+        <w:drawing>
+          <wp:inline distT="0" distB="0" distL="0" distR="0">
+            <wp:extent cx="6324600" cy="5181600"/>
+            <wp:effectExtent l="0" t="0" r="0" b="0"/>
+            <wp:docPr id="5" name="Picture 5"/>
+            <wp:cNvGraphicFramePr>
+              <a:graphicFrameLocks xmlns:a="http://schemas.openxmlformats.org/drawingml/2006/main" noChangeAspect="1"/>
+            </wp:cNvGraphicFramePr>
+            <a:graphic xmlns:a="http://schemas.openxmlformats.org/drawingml/2006/main">
+              <a:graphicData uri="http://schemas.openxmlformats.org/drawingml/2006/picture">
+                <pic:pic xmlns:pic="http://schemas.openxmlformats.org/drawingml/2006/picture">
+                  <pic:nvPicPr>
+                    <pic:cNvPr id="0" name="Picture 7"/>
+                    <pic:cNvPicPr>
+                      <a:picLocks noChangeAspect="1" noChangeArrowheads="1"/>
+                    </pic:cNvPicPr>
+                  </pic:nvPicPr>
+                  <pic:blipFill>
+                    <a:blip r:embed="rId9">
+                      <a:extLst>
+                        <a:ext uri="{28A0092B-C50C-407E-A947-70E740481C1C}">
+                          <a14:useLocalDpi xmlns:a14="http://schemas.microsoft.com/office/drawing/2010/main" val="0"/>
+                        </a:ext>
+                      </a:extLst>
+                    </a:blip>
+                    <a:srcRect/>
+                    <a:stretch>
+                      <a:fillRect/>
+                    </a:stretch>
+                  </pic:blipFill>
+                  <pic:spPr bwMode="auto">
+                    <a:xfrm>
+                      <a:off x="0" y="0"/>
+                      <a:ext cx="6324600" cy="5181600"/>
+                    </a:xfrm>
+                    <a:prstGeom prst="rect">
+                      <a:avLst/>
+                    </a:prstGeom>
+                    <a:noFill/>
+                    <a:ln>
+                      <a:noFill/>
+                    </a:ln>
+                  </pic:spPr>
+                </pic:pic>
+              </a:graphicData>
+            </a:graphic>
+          </wp:inline>
+        </w:drawing>
+      </w:r>
+    </w:p>
+    <w:p>
+      <w:pPr>
+        <w:pStyle w:val="Caption"/>
+      </w:pPr>
+      <w:r>
+        <w:t xml:space="preserve">Figure </w:t>
+      </w:r>
+      <w:fldSimple w:instr=" SEQ Figure \* ARABIC ">
+        <w:r>
+          <w:rPr>
+            <w:noProof/>
+          </w:rPr>
+          <w:t>1</w:t>
+        </w:r>
+      </w:fldSimple>
+    </w:p>
+    <w:p>
+      <w:pPr>
+        <w:pStyle w:val="Subtitle"/>
+        <w:ind w:left="567"/>
+      </w:pPr>
+      <w:r>
+        <w:br w:type="page"/>
+      </w:r>
+    </w:p>
+    <w:p>
+      <w:pPr>
+        <w:pStyle w:val="Subtitle"/>
         <w:ind w:left="567"/>
       </w:pPr>
       <w:r>
         <w:lastRenderedPageBreak/>
         <w:t>3.2 description</w:t>
       </w:r>
+    </w:p>
+    <w:p>
+      <w:pPr>
+        <w:pStyle w:val="ListParagraph"/>
+        <w:numPr>
+          <w:ilvl w:val="0"/>
+          <w:numId w:val="2"/>
+        </w:numPr>
+      </w:pPr>
+      <w:r>
+        <w:t xml:space="preserve">Purpose: </w:t>
+      </w:r>
+      <w:r>
+        <w:rPr>
+          <w:b/>
+          <w:bCs/>
+        </w:rPr>
+        <w:t>High-level design</w:t>
+      </w:r>
+      <w:r>
+        <w:t> (HLD) explains the architecture that would be used for developing a software product.</w:t>
+      </w:r>
+      <w:r>
+        <w:br/>
+        <w:t>A high-level design provides an overview of a solution, platform, system, product, service or process.</w:t>
+      </w:r>
+      <w:r>
+        <w:br/>
+        <w:t>S</w:t>
+      </w:r>
+      <w:r>
+        <w:t xml:space="preserve">uch an overview is important </w:t>
+      </w:r>
+      <w:r>
+        <w:t xml:space="preserve">to make sure that each supporting component design will be compatible with its </w:t>
+      </w:r>
+      <w:r>
+        <w:t>neighboring</w:t>
+      </w:r>
+      <w:r>
+        <w:t xml:space="preserve"> designs and with the big picture.</w:t>
+      </w:r>
+    </w:p>
+    <w:p>
+      <w:pPr>
+        <w:pStyle w:val="ListParagraph"/>
+      </w:pPr>
+    </w:p>
+    <w:p>
+      <w:pPr>
+        <w:pStyle w:val="ListParagraph"/>
+        <w:numPr>
+          <w:ilvl w:val="0"/>
+          <w:numId w:val="2"/>
+        </w:numPr>
+      </w:pPr>
+      <w:r>
+        <w:t>In Figure 1 which describe the whole system architecture there is an abstract overview for what the system shall do.</w:t>
+      </w:r>
+    </w:p>
+    <w:p>
+      <w:pPr>
+        <w:pStyle w:val="ListParagraph"/>
+      </w:pPr>
+    </w:p>
+    <w:p>
+      <w:pPr>
+        <w:pStyle w:val="ListParagraph"/>
+        <w:numPr>
+          <w:ilvl w:val="0"/>
+          <w:numId w:val="3"/>
+        </w:numPr>
+      </w:pPr>
+      <w:r>
+        <w:t>Both admin and normal user can create new user but admin has more privilege to delete another user</w:t>
+      </w:r>
+      <w:r>
+        <w:t>. This will eventually affect the users database (SQL SERVER)</w:t>
+      </w:r>
+    </w:p>
+    <w:p>
+      <w:pPr>
+        <w:pStyle w:val="ListParagraph"/>
+        <w:numPr>
+          <w:ilvl w:val="0"/>
+          <w:numId w:val="3"/>
+        </w:numPr>
+      </w:pPr>
+      <w:r>
+        <w:t xml:space="preserve">Registered </w:t>
+      </w:r>
+      <w:r>
+        <w:t xml:space="preserve">User can navigate through the .Net application supported by web GUI to </w:t>
+      </w:r>
+      <w:r>
+        <w:t>do many available functions.</w:t>
+      </w:r>
+    </w:p>
+    <w:p>
+      <w:pPr>
+        <w:pStyle w:val="ListParagraph"/>
+        <w:numPr>
+          <w:ilvl w:val="0"/>
+          <w:numId w:val="3"/>
+        </w:numPr>
+      </w:pPr>
+      <w:r>
+        <w:t>Registered User can land on the homepage which will inform him about the top-rated travel destinations (directly comes from SQL SERVER destination database).</w:t>
+      </w:r>
+    </w:p>
+    <w:p>
+      <w:pPr>
+        <w:pStyle w:val="ListParagraph"/>
+        <w:numPr>
+          <w:ilvl w:val="0"/>
+          <w:numId w:val="3"/>
+        </w:numPr>
+      </w:pPr>
+      <w:r>
+        <w:t>Registered User can view flights details and choose what is the best airline and flight for him.</w:t>
+      </w:r>
+    </w:p>
+    <w:p>
+      <w:pPr>
+        <w:pStyle w:val="ListParagraph"/>
+        <w:numPr>
+          <w:ilvl w:val="0"/>
+          <w:numId w:val="3"/>
+        </w:numPr>
+      </w:pPr>
+      <w:r>
+        <w:t xml:space="preserve">Registered User can book a flight using the .NET application that will affect the </w:t>
+      </w:r>
+      <w:r>
+        <w:t>SQL SERVER destination database</w:t>
+      </w:r>
+      <w:r>
+        <w:t>.</w:t>
+      </w:r>
+    </w:p>
+    <w:p>
+      <w:pPr>
+        <w:pStyle w:val="ListParagraph"/>
+        <w:numPr>
+          <w:ilvl w:val="0"/>
+          <w:numId w:val="3"/>
+        </w:numPr>
+      </w:pPr>
+      <w:r>
+        <w:t>Finally Registered User can rate the flight</w:t>
+      </w:r>
+      <w:bookmarkStart w:id="0" w:name="_GoBack"/>
+      <w:bookmarkEnd w:id="0"/>
+      <w:r>
+        <w:t>, this will affect the next traveler choice because it will change the top-rated travel destinations accordingly.</w:t>
+      </w:r>
+    </w:p>
+    <w:p>
+      <w:pPr>
+        <w:pStyle w:val="ListParagraph"/>
+        <w:numPr>
+          <w:ilvl w:val="0"/>
+          <w:numId w:val="2"/>
+        </w:numPr>
+      </w:pPr>
       <w:r>
         <w:br w:type="page"/>
       </w:r>
@@ -1958,8 +2184,6 @@
       <w:pPr>
         <w:pStyle w:val="Title"/>
       </w:pPr>
-      <w:bookmarkStart w:id="0" w:name="_GoBack"/>
-      <w:bookmarkEnd w:id="0"/>
       <w:r>
         <w:lastRenderedPageBreak/>
         <w:t>5</w:t>
@@ -2006,7 +2230,7 @@
                     </pic:cNvPicPr>
                   </pic:nvPicPr>
                   <pic:blipFill>
-                    <a:blip r:embed="rId9">
+                    <a:blip r:embed="rId10">
                       <a:extLst>
                         <a:ext uri="{28A0092B-C50C-407E-A947-70E740481C1C}">
                           <a14:useLocalDpi xmlns:a14="http://schemas.microsoft.com/office/drawing/2010/main" val="0"/>
@@ -2082,7 +2306,7 @@
                     </pic:cNvPicPr>
                   </pic:nvPicPr>
                   <pic:blipFill>
-                    <a:blip r:embed="rId10">
+                    <a:blip r:embed="rId11">
                       <a:extLst>
                         <a:ext uri="{28A0092B-C50C-407E-A947-70E740481C1C}">
                           <a14:useLocalDpi xmlns:a14="http://schemas.microsoft.com/office/drawing/2010/main" val="0"/>
@@ -2161,7 +2385,7 @@
             <o:lock v:ext="edit" aspectratio="t"/>
           </v:shapetype>
           <v:shape id="_x0000_i1025" type="#_x0000_t75" style="width:434.1pt;height:613.8pt">
-            <v:imagedata r:id="rId11" o:title="Home Page"/>
+            <v:imagedata r:id="rId12" o:title="Home Page"/>
           </v:shape>
         </w:pict>
       </w:r>
@@ -2180,8 +2404,8 @@
       <w:r>
         <w:lastRenderedPageBreak/>
         <w:pict>
-          <v:shape id="_x0000_i1029" type="#_x0000_t75" style="width:496.95pt;height:330.25pt">
-            <v:imagedata r:id="rId12" o:title="Journey Page"/>
+          <v:shape id="_x0000_i1026" type="#_x0000_t75" style="width:496.95pt;height:330.25pt">
+            <v:imagedata r:id="rId13" o:title="Journey Page"/>
           </v:shape>
         </w:pict>
       </w:r>
@@ -2226,8 +2450,8 @@
           <w:color w:val="8D4121" w:themeColor="accent2" w:themeShade="BF"/>
         </w:rPr>
         <w:pict>
-          <v:shape id="_x0000_i1028" type="#_x0000_t75" style="width:496.95pt;height:184.8pt">
-            <v:imagedata r:id="rId13" o:title="Booking Page"/>
+          <v:shape id="_x0000_i1027" type="#_x0000_t75" style="width:496.95pt;height:184.8pt">
+            <v:imagedata r:id="rId14" o:title="Booking Page"/>
           </v:shape>
         </w:pict>
       </w:r>
@@ -2265,8 +2489,8 @@
         </w:rPr>
         <w:lastRenderedPageBreak/>
         <w:pict>
-          <v:shape id="_x0000_i1026" type="#_x0000_t75" style="width:337.5pt;height:264.9pt">
-            <v:imagedata r:id="rId14" o:title="Feedback&amp;Ratings page"/>
+          <v:shape id="_x0000_i1028" type="#_x0000_t75" style="width:337.5pt;height:264.9pt">
+            <v:imagedata r:id="rId15" o:title="Feedback&amp;Ratings page"/>
           </v:shape>
         </w:pict>
       </w:r>
@@ -2311,8 +2535,8 @@
           <w:color w:val="8D4121" w:themeColor="accent2" w:themeShade="BF"/>
         </w:rPr>
         <w:pict>
-          <v:shape id="_x0000_i1027" type="#_x0000_t75" style="width:517.2pt;height:270pt">
-            <v:imagedata r:id="rId15" o:title="Admin Page"/>
+          <v:shape id="_x0000_i1029" type="#_x0000_t75" style="width:517.2pt;height:270pt">
+            <v:imagedata r:id="rId16" o:title="Admin Page"/>
           </v:shape>
         </w:pict>
       </w:r>
@@ -3601,13 +3825,7 @@
               <w:cnfStyle w:val="000000100000" w:firstRow="0" w:lastRow="0" w:firstColumn="0" w:lastColumn="0" w:oddVBand="0" w:evenVBand="0" w:oddHBand="1" w:evenHBand="0" w:firstRowFirstColumn="0" w:firstRowLastColumn="0" w:lastRowFirstColumn="0" w:lastRowLastColumn="0"/>
             </w:pPr>
             <w:r>
-              <w:t xml:space="preserve">1-In case of user didn’t enter data or entered wrong data </w:t>
-            </w:r>
-            <w:r>
-              <w:t>in any field</w:t>
-            </w:r>
-            <w:r>
-              <w:t xml:space="preserve">, an error message should display with </w:t>
+              <w:t xml:space="preserve">1-In case of user didn’t enter data or entered wrong data in any field, an error message should display with </w:t>
             </w:r>
             <w:r>
               <w:rPr>
@@ -3884,8 +4102,8 @@
     </w:tbl>
     <w:p/>
     <w:sectPr>
-      <w:headerReference w:type="default" r:id="rId16"/>
-      <w:footerReference w:type="default" r:id="rId17"/>
+      <w:headerReference w:type="default" r:id="rId17"/>
+      <w:footerReference w:type="default" r:id="rId18"/>
       <w:pgSz w:w="12240" w:h="15840"/>
       <w:pgMar w:top="1440" w:right="1440" w:bottom="1440" w:left="851" w:header="720" w:footer="720" w:gutter="0"/>
       <w:pgNumType w:start="0"/>
@@ -3965,7 +4183,7 @@
             <w:bCs/>
             <w:noProof/>
           </w:rPr>
-          <w:t>12</w:t>
+          <w:t>4</w:t>
         </w:r>
         <w:r>
           <w:rPr>
@@ -4164,8 +4382,240 @@
       </w:rPr>
     </w:lvl>
   </w:abstractNum>
+  <w:abstractNum w:abstractNumId="1">
+    <w:nsid w:val="64085453"/>
+    <w:multiLevelType w:val="hybridMultilevel"/>
+    <w:tmpl w:val="386E2F44"/>
+    <w:lvl w:ilvl="0" w:tplc="E534968E">
+      <w:start w:val="3"/>
+      <w:numFmt w:val="bullet"/>
+      <w:lvlText w:val="-"/>
+      <w:lvlJc w:val="left"/>
+      <w:pPr>
+        <w:ind w:left="1080" w:hanging="360"/>
+      </w:pPr>
+      <w:rPr>
+        <w:rFonts w:ascii="Times New Roman" w:eastAsiaTheme="minorEastAsia" w:hAnsi="Times New Roman" w:cs="Times New Roman" w:hint="default"/>
+      </w:rPr>
+    </w:lvl>
+    <w:lvl w:ilvl="1" w:tplc="04090003" w:tentative="1">
+      <w:start w:val="1"/>
+      <w:numFmt w:val="bullet"/>
+      <w:lvlText w:val="o"/>
+      <w:lvlJc w:val="left"/>
+      <w:pPr>
+        <w:ind w:left="1800" w:hanging="360"/>
+      </w:pPr>
+      <w:rPr>
+        <w:rFonts w:ascii="Courier New" w:hAnsi="Courier New" w:cs="Courier New" w:hint="default"/>
+      </w:rPr>
+    </w:lvl>
+    <w:lvl w:ilvl="2" w:tplc="04090005" w:tentative="1">
+      <w:start w:val="1"/>
+      <w:numFmt w:val="bullet"/>
+      <w:lvlText w:val=""/>
+      <w:lvlJc w:val="left"/>
+      <w:pPr>
+        <w:ind w:left="2520" w:hanging="360"/>
+      </w:pPr>
+      <w:rPr>
+        <w:rFonts w:ascii="Wingdings" w:hAnsi="Wingdings" w:hint="default"/>
+      </w:rPr>
+    </w:lvl>
+    <w:lvl w:ilvl="3" w:tplc="04090001" w:tentative="1">
+      <w:start w:val="1"/>
+      <w:numFmt w:val="bullet"/>
+      <w:lvlText w:val=""/>
+      <w:lvlJc w:val="left"/>
+      <w:pPr>
+        <w:ind w:left="3240" w:hanging="360"/>
+      </w:pPr>
+      <w:rPr>
+        <w:rFonts w:ascii="Symbol" w:hAnsi="Symbol" w:hint="default"/>
+      </w:rPr>
+    </w:lvl>
+    <w:lvl w:ilvl="4" w:tplc="04090003" w:tentative="1">
+      <w:start w:val="1"/>
+      <w:numFmt w:val="bullet"/>
+      <w:lvlText w:val="o"/>
+      <w:lvlJc w:val="left"/>
+      <w:pPr>
+        <w:ind w:left="3960" w:hanging="360"/>
+      </w:pPr>
+      <w:rPr>
+        <w:rFonts w:ascii="Courier New" w:hAnsi="Courier New" w:cs="Courier New" w:hint="default"/>
+      </w:rPr>
+    </w:lvl>
+    <w:lvl w:ilvl="5" w:tplc="04090005" w:tentative="1">
+      <w:start w:val="1"/>
+      <w:numFmt w:val="bullet"/>
+      <w:lvlText w:val=""/>
+      <w:lvlJc w:val="left"/>
+      <w:pPr>
+        <w:ind w:left="4680" w:hanging="360"/>
+      </w:pPr>
+      <w:rPr>
+        <w:rFonts w:ascii="Wingdings" w:hAnsi="Wingdings" w:hint="default"/>
+      </w:rPr>
+    </w:lvl>
+    <w:lvl w:ilvl="6" w:tplc="04090001" w:tentative="1">
+      <w:start w:val="1"/>
+      <w:numFmt w:val="bullet"/>
+      <w:lvlText w:val=""/>
+      <w:lvlJc w:val="left"/>
+      <w:pPr>
+        <w:ind w:left="5400" w:hanging="360"/>
+      </w:pPr>
+      <w:rPr>
+        <w:rFonts w:ascii="Symbol" w:hAnsi="Symbol" w:hint="default"/>
+      </w:rPr>
+    </w:lvl>
+    <w:lvl w:ilvl="7" w:tplc="04090003" w:tentative="1">
+      <w:start w:val="1"/>
+      <w:numFmt w:val="bullet"/>
+      <w:lvlText w:val="o"/>
+      <w:lvlJc w:val="left"/>
+      <w:pPr>
+        <w:ind w:left="6120" w:hanging="360"/>
+      </w:pPr>
+      <w:rPr>
+        <w:rFonts w:ascii="Courier New" w:hAnsi="Courier New" w:cs="Courier New" w:hint="default"/>
+      </w:rPr>
+    </w:lvl>
+    <w:lvl w:ilvl="8" w:tplc="04090005" w:tentative="1">
+      <w:start w:val="1"/>
+      <w:numFmt w:val="bullet"/>
+      <w:lvlText w:val=""/>
+      <w:lvlJc w:val="left"/>
+      <w:pPr>
+        <w:ind w:left="6840" w:hanging="360"/>
+      </w:pPr>
+      <w:rPr>
+        <w:rFonts w:ascii="Wingdings" w:hAnsi="Wingdings" w:hint="default"/>
+      </w:rPr>
+    </w:lvl>
+  </w:abstractNum>
+  <w:abstractNum w:abstractNumId="2">
+    <w:nsid w:val="7FFD6984"/>
+    <w:multiLevelType w:val="hybridMultilevel"/>
+    <w:tmpl w:val="8D5809B8"/>
+    <w:lvl w:ilvl="0" w:tplc="04090001">
+      <w:start w:val="1"/>
+      <w:numFmt w:val="bullet"/>
+      <w:lvlText w:val=""/>
+      <w:lvlJc w:val="left"/>
+      <w:pPr>
+        <w:ind w:left="720" w:hanging="360"/>
+      </w:pPr>
+      <w:rPr>
+        <w:rFonts w:ascii="Symbol" w:hAnsi="Symbol" w:hint="default"/>
+      </w:rPr>
+    </w:lvl>
+    <w:lvl w:ilvl="1" w:tplc="04090003" w:tentative="1">
+      <w:start w:val="1"/>
+      <w:numFmt w:val="bullet"/>
+      <w:lvlText w:val="o"/>
+      <w:lvlJc w:val="left"/>
+      <w:pPr>
+        <w:ind w:left="1440" w:hanging="360"/>
+      </w:pPr>
+      <w:rPr>
+        <w:rFonts w:ascii="Courier New" w:hAnsi="Courier New" w:cs="Courier New" w:hint="default"/>
+      </w:rPr>
+    </w:lvl>
+    <w:lvl w:ilvl="2" w:tplc="04090005" w:tentative="1">
+      <w:start w:val="1"/>
+      <w:numFmt w:val="bullet"/>
+      <w:lvlText w:val=""/>
+      <w:lvlJc w:val="left"/>
+      <w:pPr>
+        <w:ind w:left="2160" w:hanging="360"/>
+      </w:pPr>
+      <w:rPr>
+        <w:rFonts w:ascii="Wingdings" w:hAnsi="Wingdings" w:hint="default"/>
+      </w:rPr>
+    </w:lvl>
+    <w:lvl w:ilvl="3" w:tplc="04090001" w:tentative="1">
+      <w:start w:val="1"/>
+      <w:numFmt w:val="bullet"/>
+      <w:lvlText w:val=""/>
+      <w:lvlJc w:val="left"/>
+      <w:pPr>
+        <w:ind w:left="2880" w:hanging="360"/>
+      </w:pPr>
+      <w:rPr>
+        <w:rFonts w:ascii="Symbol" w:hAnsi="Symbol" w:hint="default"/>
+      </w:rPr>
+    </w:lvl>
+    <w:lvl w:ilvl="4" w:tplc="04090003" w:tentative="1">
+      <w:start w:val="1"/>
+      <w:numFmt w:val="bullet"/>
+      <w:lvlText w:val="o"/>
+      <w:lvlJc w:val="left"/>
+      <w:pPr>
+        <w:ind w:left="3600" w:hanging="360"/>
+      </w:pPr>
+      <w:rPr>
+        <w:rFonts w:ascii="Courier New" w:hAnsi="Courier New" w:cs="Courier New" w:hint="default"/>
+      </w:rPr>
+    </w:lvl>
+    <w:lvl w:ilvl="5" w:tplc="04090005" w:tentative="1">
+      <w:start w:val="1"/>
+      <w:numFmt w:val="bullet"/>
+      <w:lvlText w:val=""/>
+      <w:lvlJc w:val="left"/>
+      <w:pPr>
+        <w:ind w:left="4320" w:hanging="360"/>
+      </w:pPr>
+      <w:rPr>
+        <w:rFonts w:ascii="Wingdings" w:hAnsi="Wingdings" w:hint="default"/>
+      </w:rPr>
+    </w:lvl>
+    <w:lvl w:ilvl="6" w:tplc="04090001" w:tentative="1">
+      <w:start w:val="1"/>
+      <w:numFmt w:val="bullet"/>
+      <w:lvlText w:val=""/>
+      <w:lvlJc w:val="left"/>
+      <w:pPr>
+        <w:ind w:left="5040" w:hanging="360"/>
+      </w:pPr>
+      <w:rPr>
+        <w:rFonts w:ascii="Symbol" w:hAnsi="Symbol" w:hint="default"/>
+      </w:rPr>
+    </w:lvl>
+    <w:lvl w:ilvl="7" w:tplc="04090003" w:tentative="1">
+      <w:start w:val="1"/>
+      <w:numFmt w:val="bullet"/>
+      <w:lvlText w:val="o"/>
+      <w:lvlJc w:val="left"/>
+      <w:pPr>
+        <w:ind w:left="5760" w:hanging="360"/>
+      </w:pPr>
+      <w:rPr>
+        <w:rFonts w:ascii="Courier New" w:hAnsi="Courier New" w:cs="Courier New" w:hint="default"/>
+      </w:rPr>
+    </w:lvl>
+    <w:lvl w:ilvl="8" w:tplc="04090005" w:tentative="1">
+      <w:start w:val="1"/>
+      <w:numFmt w:val="bullet"/>
+      <w:lvlText w:val=""/>
+      <w:lvlJc w:val="left"/>
+      <w:pPr>
+        <w:ind w:left="6480" w:hanging="360"/>
+      </w:pPr>
+      <w:rPr>
+        <w:rFonts w:ascii="Wingdings" w:hAnsi="Wingdings" w:hint="default"/>
+      </w:rPr>
+    </w:lvl>
+  </w:abstractNum>
   <w:num w:numId="1">
     <w:abstractNumId w:val="0"/>
+  </w:num>
+  <w:num w:numId="2">
+    <w:abstractNumId w:val="2"/>
+  </w:num>
+  <w:num w:numId="3">
+    <w:abstractNumId w:val="1"/>
   </w:num>
 </w:numbering>
 </file>
@@ -5486,6 +5936,17 @@
       <w:sz w:val="28"/>
     </w:rPr>
   </w:style>
+  <w:style w:type="paragraph" w:styleId="ListParagraph">
+    <w:name w:val="List Paragraph"/>
+    <w:basedOn w:val="Normal"/>
+    <w:uiPriority w:val="34"/>
+    <w:qFormat/>
+    <w:rsid w:val="00BE4496"/>
+    <w:pPr>
+      <w:ind w:left="720"/>
+      <w:contextualSpacing/>
+    </w:pPr>
+  </w:style>
 </w:styles>
 </file>
 
@@ -5796,7 +6257,7 @@
 </file>
 
 <file path=customXml/itemProps2.xml><?xml version="1.0" encoding="utf-8"?>
-<ds:datastoreItem xmlns:ds="http://schemas.openxmlformats.org/officeDocument/2006/customXml" ds:itemID="{DFF9DD9C-00D4-4BA2-9C07-314BE671197A}">
+<ds:datastoreItem xmlns:ds="http://schemas.openxmlformats.org/officeDocument/2006/customXml" ds:itemID="{C9936275-3F8D-44B7-B989-ABD26DC3CB3D}">
   <ds:schemaRefs>
     <ds:schemaRef ds:uri="http://schemas.openxmlformats.org/officeDocument/2006/bibliography"/>
   </ds:schemaRefs>

</xml_diff>

<commit_message>
add the use case and update the document
</commit_message>
<xml_diff>
--- a/Design/Design Document/TAWA_DesignDocumentSpecification.docx
+++ b/Design/Design Document/TAWA_DesignDocumentSpecification.docx
@@ -219,23 +219,13 @@
                                       </w:r>
                                     </w:sdtContent>
                                   </w:sdt>
-                                  <w:proofErr w:type="spellStart"/>
                                   <w:r>
                                     <w:rPr>
                                       <w:color w:val="FFFFFF" w:themeColor="background1"/>
                                       <w:sz w:val="56"/>
                                       <w:szCs w:val="56"/>
                                     </w:rPr>
-                                    <w:t>esign</w:t>
-                                  </w:r>
-                                  <w:proofErr w:type="spellEnd"/>
-                                  <w:r>
-                                    <w:rPr>
-                                      <w:color w:val="FFFFFF" w:themeColor="background1"/>
-                                      <w:sz w:val="56"/>
-                                      <w:szCs w:val="56"/>
-                                    </w:rPr>
-                                    <w:t xml:space="preserve"> Document Specification</w:t>
+                                    <w:t>esign Document Specification</w:t>
                                   </w:r>
                                 </w:p>
                                 <w:p>
@@ -426,23 +416,13 @@
                                 </w:r>
                               </w:sdtContent>
                             </w:sdt>
-                            <w:proofErr w:type="spellStart"/>
                             <w:r>
                               <w:rPr>
                                 <w:color w:val="FFFFFF" w:themeColor="background1"/>
                                 <w:sz w:val="56"/>
                                 <w:szCs w:val="56"/>
                               </w:rPr>
-                              <w:t>esign</w:t>
-                            </w:r>
-                            <w:proofErr w:type="spellEnd"/>
-                            <w:r>
-                              <w:rPr>
-                                <w:color w:val="FFFFFF" w:themeColor="background1"/>
-                                <w:sz w:val="56"/>
-                                <w:szCs w:val="56"/>
-                              </w:rPr>
-                              <w:t xml:space="preserve"> Document Specification</w:t>
+                              <w:t>esign Document Specification</w:t>
                             </w:r>
                           </w:p>
                           <w:p>
@@ -1368,7 +1348,14 @@
               <w:sz w:val="28"/>
               <w:szCs w:val="28"/>
             </w:rPr>
-            <w:t>.2 DESCRIPTION</w:t>
+            <w:t>.1.1</w:t>
+          </w:r>
+          <w:r>
+            <w:rPr>
+              <w:sz w:val="28"/>
+              <w:szCs w:val="28"/>
+            </w:rPr>
+            <w:t xml:space="preserve"> DESCRIPTION</w:t>
           </w:r>
           <w:r>
             <w:rPr>
@@ -1406,7 +1393,14 @@
               <w:sz w:val="28"/>
               <w:szCs w:val="28"/>
             </w:rPr>
-            <w:t>.3 USE CASES</w:t>
+            <w:t>.2</w:t>
+          </w:r>
+          <w:r>
+            <w:rPr>
+              <w:sz w:val="28"/>
+              <w:szCs w:val="28"/>
+            </w:rPr>
+            <w:t xml:space="preserve"> USE CASES</w:t>
           </w:r>
           <w:r>
             <w:rPr>
@@ -1425,12 +1419,67 @@
         </w:p>
         <w:p>
           <w:pPr>
-            <w:pStyle w:val="TOC1"/>
+            <w:pStyle w:val="TOC3"/>
+            <w:ind w:left="446"/>
             <w:rPr>
               <w:sz w:val="28"/>
               <w:szCs w:val="28"/>
             </w:rPr>
           </w:pPr>
+          <w:r>
+            <w:rPr>
+              <w:sz w:val="28"/>
+              <w:szCs w:val="28"/>
+            </w:rPr>
+            <w:t>3.2</w:t>
+          </w:r>
+          <w:r>
+            <w:rPr>
+              <w:sz w:val="28"/>
+              <w:szCs w:val="28"/>
+            </w:rPr>
+            <w:t>.1</w:t>
+          </w:r>
+          <w:r>
+            <w:rPr>
+              <w:sz w:val="28"/>
+              <w:szCs w:val="28"/>
+            </w:rPr>
+            <w:t xml:space="preserve"> </w:t>
+          </w:r>
+          <w:r>
+            <w:rPr>
+              <w:sz w:val="28"/>
+              <w:szCs w:val="28"/>
+            </w:rPr>
+            <w:t>DESCRIPTION</w:t>
+          </w:r>
+          <w:r>
+            <w:rPr>
+              <w:sz w:val="28"/>
+              <w:szCs w:val="28"/>
+            </w:rPr>
+            <w:ptab w:relativeTo="margin" w:alignment="right" w:leader="dot"/>
+          </w:r>
+          <w:r>
+            <w:rPr>
+              <w:sz w:val="28"/>
+              <w:szCs w:val="28"/>
+            </w:rPr>
+            <w:t>6</w:t>
+          </w:r>
+        </w:p>
+        <w:p>
+          <w:pPr>
+            <w:pStyle w:val="TOC3"/>
+            <w:ind w:left="446"/>
+            <w:rPr>
+              <w:sz w:val="28"/>
+              <w:szCs w:val="28"/>
+            </w:rPr>
+          </w:pPr>
+          <w:bookmarkStart w:id="0" w:name="_GoBack"/>
+          <w:bookmarkEnd w:id="0"/>
           <w:r>
             <w:rPr>
               <w:b/>
@@ -2015,7 +2064,10 @@
       </w:pPr>
       <w:r>
         <w:lastRenderedPageBreak/>
-        <w:t>3.2 description</w:t>
+        <w:t xml:space="preserve">3.1.1 </w:t>
+      </w:r>
+      <w:r>
+        <w:t>description</w:t>
       </w:r>
     </w:p>
     <w:p>
@@ -2151,31 +2203,250 @@
         <w:t>Finally Registered User can rate the flight, this will affect the next traveler choice because it will change the top-rated travel destinations accordingly.</w:t>
       </w:r>
     </w:p>
+    <w:p/>
+    <w:p/>
+    <w:p/>
+    <w:p/>
+    <w:p/>
+    <w:p>
+      <w:pPr>
+        <w:pStyle w:val="Subtitle"/>
+        <w:numPr>
+          <w:ilvl w:val="0"/>
+          <w:numId w:val="3"/>
+        </w:numPr>
+        <w:ind w:left="90"/>
+        <w:rPr>
+          <w:noProof/>
+        </w:rPr>
+      </w:pPr>
+      <w:r>
+        <w:lastRenderedPageBreak/>
+        <w:t>3.</w:t>
+      </w:r>
+      <w:r>
+        <w:t>2</w:t>
+      </w:r>
+      <w:r>
+        <w:t xml:space="preserve"> </w:t>
+      </w:r>
+      <w:r>
+        <w:t>USE</w:t>
+      </w:r>
+      <w:r>
+        <w:t xml:space="preserve"> </w:t>
+      </w:r>
+      <w:r>
+        <w:t>CASE</w:t>
+      </w:r>
+    </w:p>
+    <w:p>
+      <w:r>
+        <w:rPr>
+          <w:noProof/>
+        </w:rPr>
+        <w:drawing>
+          <wp:inline distT="0" distB="0" distL="0" distR="0">
+            <wp:extent cx="6317615" cy="6906491"/>
+            <wp:effectExtent l="0" t="0" r="6985" b="8890"/>
+            <wp:docPr id="4" name="Picture 4"/>
+            <wp:cNvGraphicFramePr>
+              <a:graphicFrameLocks xmlns:a="http://schemas.openxmlformats.org/drawingml/2006/main" noChangeAspect="1"/>
+            </wp:cNvGraphicFramePr>
+            <a:graphic xmlns:a="http://schemas.openxmlformats.org/drawingml/2006/main">
+              <a:graphicData uri="http://schemas.openxmlformats.org/drawingml/2006/picture">
+                <pic:pic xmlns:pic="http://schemas.openxmlformats.org/drawingml/2006/picture">
+                  <pic:nvPicPr>
+                    <pic:cNvPr id="4" name="Use Case Diagram (1).png"/>
+                    <pic:cNvPicPr/>
+                  </pic:nvPicPr>
+                  <pic:blipFill>
+                    <a:blip r:embed="rId10">
+                      <a:extLst>
+                        <a:ext uri="{28A0092B-C50C-407E-A947-70E740481C1C}">
+                          <a14:useLocalDpi xmlns:a14="http://schemas.microsoft.com/office/drawing/2010/main" val="0"/>
+                        </a:ext>
+                      </a:extLst>
+                    </a:blip>
+                    <a:stretch>
+                      <a:fillRect/>
+                    </a:stretch>
+                  </pic:blipFill>
+                  <pic:spPr>
+                    <a:xfrm>
+                      <a:off x="0" y="0"/>
+                      <a:ext cx="6318590" cy="6907557"/>
+                    </a:xfrm>
+                    <a:prstGeom prst="rect">
+                      <a:avLst/>
+                    </a:prstGeom>
+                  </pic:spPr>
+                </pic:pic>
+              </a:graphicData>
+            </a:graphic>
+          </wp:inline>
+        </w:drawing>
+      </w:r>
+    </w:p>
+    <w:p>
+      <w:pPr>
+        <w:pStyle w:val="Subtitle"/>
+      </w:pPr>
+    </w:p>
+    <w:p>
+      <w:pPr>
+        <w:pStyle w:val="Subtitle"/>
+      </w:pPr>
+      <w:r>
+        <w:lastRenderedPageBreak/>
+        <w:t xml:space="preserve">3.2.1 </w:t>
+      </w:r>
+      <w:r>
+        <w:t>description</w:t>
+      </w:r>
+    </w:p>
     <w:p>
       <w:pPr>
         <w:pStyle w:val="ListParagraph"/>
         <w:numPr>
           <w:ilvl w:val="0"/>
-          <w:numId w:val="2"/>
+          <w:numId w:val="4"/>
         </w:numPr>
       </w:pPr>
       <w:r>
-        <w:br w:type="page"/>
-      </w:r>
-      <w:r>
-        <w:lastRenderedPageBreak/>
-        <w:t>3.3 use cases</w:t>
-      </w:r>
-      <w:r>
-        <w:br w:type="page"/>
+        <w:t>Purpose:</w:t>
+      </w:r>
+      <w:r>
+        <w:t xml:space="preserve"> </w:t>
+      </w:r>
+      <w:r>
+        <w:rPr>
+          <w:rFonts w:ascii="Verdana" w:hAnsi="Verdana"/>
+          <w:color w:val="000000"/>
+          <w:sz w:val="23"/>
+          <w:szCs w:val="23"/>
+          <w:shd w:val="clear" w:color="auto" w:fill="FFFFFF"/>
+        </w:rPr>
+        <w:t>The purpose of use case diagram is to capture the dynamic aspect of a system</w:t>
+      </w:r>
+      <w:r>
+        <w:rPr>
+          <w:rFonts w:ascii="Verdana" w:hAnsi="Verdana"/>
+          <w:color w:val="000000"/>
+          <w:sz w:val="23"/>
+          <w:szCs w:val="23"/>
+          <w:shd w:val="clear" w:color="auto" w:fill="FFFFFF"/>
+        </w:rPr>
+        <w:t xml:space="preserve"> </w:t>
+      </w:r>
+      <w:r>
+        <w:rPr>
+          <w:rFonts w:ascii="Verdana" w:hAnsi="Verdana"/>
+          <w:color w:val="000000"/>
+          <w:sz w:val="23"/>
+          <w:szCs w:val="23"/>
+          <w:shd w:val="clear" w:color="auto" w:fill="FFFFFF"/>
+        </w:rPr>
+        <w:t xml:space="preserve">by showing the interaction between the system and it’s actors. </w:t>
       </w:r>
     </w:p>
     <w:p>
       <w:pPr>
+        <w:pStyle w:val="ListParagraph"/>
+        <w:numPr>
+          <w:ilvl w:val="0"/>
+          <w:numId w:val="4"/>
+        </w:numPr>
+      </w:pPr>
+      <w:r>
+        <w:t xml:space="preserve">In this application we have three actors (Admin, Traveler and guest) each actor has his own functionalities. </w:t>
+      </w:r>
+    </w:p>
+    <w:p>
+      <w:pPr>
+        <w:pStyle w:val="ListParagraph"/>
+        <w:numPr>
+          <w:ilvl w:val="0"/>
+          <w:numId w:val="5"/>
+        </w:numPr>
+      </w:pPr>
+      <w:r>
+        <w:t>Both admin and Traveler are allowed to perform the next functionalities (Signup / Login</w:t>
+      </w:r>
+      <w:r>
+        <w:t xml:space="preserve">/ logout </w:t>
+      </w:r>
+      <w:r>
+        <w:t>).</w:t>
+      </w:r>
+    </w:p>
+    <w:p>
+      <w:pPr>
+        <w:pStyle w:val="ListParagraph"/>
+        <w:numPr>
+          <w:ilvl w:val="0"/>
+          <w:numId w:val="5"/>
+        </w:numPr>
+      </w:pPr>
+      <w:r>
+        <w:t xml:space="preserve">Only the admin has the (Add user / Delete User ) Functionalities </w:t>
+      </w:r>
+    </w:p>
+    <w:p>
+      <w:pPr>
+        <w:pStyle w:val="ListParagraph"/>
+        <w:numPr>
+          <w:ilvl w:val="0"/>
+          <w:numId w:val="5"/>
+        </w:numPr>
+      </w:pPr>
+      <w:r>
+        <w:t>Both Traveler and guest are allowed to land on the photo gallery and show travel destination details.</w:t>
+      </w:r>
+    </w:p>
+    <w:p>
+      <w:pPr>
+        <w:pStyle w:val="ListParagraph"/>
+        <w:numPr>
+          <w:ilvl w:val="0"/>
+          <w:numId w:val="5"/>
+        </w:numPr>
+      </w:pPr>
+      <w:r>
+        <w:t>Only Traveler can do the next functionalities (</w:t>
+      </w:r>
+      <w:r>
+        <w:t>Rating Travels / Explore Different Airlines / Choose Payment Methods / Book Flights Send Feedbacks</w:t>
+      </w:r>
+      <w:r>
+        <w:t>)</w:t>
+      </w:r>
+      <w:r>
+        <w:t>.</w:t>
+      </w:r>
+    </w:p>
+    <w:p/>
+    <w:p/>
+    <w:p/>
+    <w:p/>
+    <w:p/>
+    <w:p/>
+    <w:p/>
+    <w:p/>
+    <w:p/>
+    <w:p/>
+    <w:p/>
+    <w:p/>
+    <w:p/>
+    <w:p/>
+    <w:p/>
+    <w:p/>
+    <w:p/>
+    <w:p>
+      <w:pPr>
         <w:pStyle w:val="Title"/>
       </w:pPr>
       <w:r>
-        <w:lastRenderedPageBreak/>
         <w:t>5</w:t>
       </w:r>
       <w:r>
@@ -2220,7 +2491,7 @@
                     </pic:cNvPicPr>
                   </pic:nvPicPr>
                   <pic:blipFill>
-                    <a:blip r:embed="rId10">
+                    <a:blip r:embed="rId11">
                       <a:extLst>
                         <a:ext uri="{28A0092B-C50C-407E-A947-70E740481C1C}">
                           <a14:useLocalDpi xmlns:a14="http://schemas.microsoft.com/office/drawing/2010/main" val="0"/>
@@ -2278,6 +2549,7 @@
           <w:noProof/>
           <w:color w:val="8D4121" w:themeColor="accent2" w:themeShade="BF"/>
         </w:rPr>
+        <w:lastRenderedPageBreak/>
         <w:drawing>
           <wp:inline distT="0" distB="0" distL="0" distR="0">
             <wp:extent cx="4286250" cy="2886075"/>
@@ -2296,7 +2568,7 @@
                     </pic:cNvPicPr>
                   </pic:nvPicPr>
                   <pic:blipFill>
-                    <a:blip r:embed="rId11">
+                    <a:blip r:embed="rId12">
                       <a:extLst>
                         <a:ext uri="{28A0092B-C50C-407E-A947-70E740481C1C}">
                           <a14:useLocalDpi xmlns:a14="http://schemas.microsoft.com/office/drawing/2010/main" val="0"/>
@@ -2375,7 +2647,7 @@
             <o:lock v:ext="edit" aspectratio="t"/>
           </v:shapetype>
           <v:shape id="_x0000_i1025" type="#_x0000_t75" style="width:434.1pt;height:613.8pt">
-            <v:imagedata r:id="rId12" o:title="Home Page"/>
+            <v:imagedata r:id="rId13" o:title="Home Page"/>
           </v:shape>
         </w:pict>
       </w:r>
@@ -2395,7 +2667,7 @@
         <w:lastRenderedPageBreak/>
         <w:pict>
           <v:shape id="_x0000_i1026" type="#_x0000_t75" style="width:496.95pt;height:330.25pt">
-            <v:imagedata r:id="rId13" o:title="Journey Page"/>
+            <v:imagedata r:id="rId14" o:title="Journey Page"/>
           </v:shape>
         </w:pict>
       </w:r>
@@ -2441,7 +2713,7 @@
         </w:rPr>
         <w:pict>
           <v:shape id="_x0000_i1027" type="#_x0000_t75" style="width:496.95pt;height:184.8pt">
-            <v:imagedata r:id="rId14" o:title="Booking Page"/>
+            <v:imagedata r:id="rId15" o:title="Booking Page"/>
           </v:shape>
         </w:pict>
       </w:r>
@@ -2480,7 +2752,7 @@
         <w:lastRenderedPageBreak/>
         <w:pict>
           <v:shape id="_x0000_i1028" type="#_x0000_t75" style="width:337.5pt;height:264.9pt">
-            <v:imagedata r:id="rId15" o:title="Feedback&amp;Ratings page"/>
+            <v:imagedata r:id="rId16" o:title="Feedback&amp;Ratings page"/>
           </v:shape>
         </w:pict>
       </w:r>
@@ -2525,13 +2797,11 @@
           <w:color w:val="8D4121" w:themeColor="accent2" w:themeShade="BF"/>
         </w:rPr>
         <w:pict>
-          <v:shape id="_x0000_i1029" type="#_x0000_t75" style="width:496.9pt;height:246.35pt">
-            <v:imagedata r:id="rId16" o:title="Admin Page"/>
+          <v:shape id="_x0000_i1029" type="#_x0000_t75" style="width:517.2pt;height:270pt">
+            <v:imagedata r:id="rId17" o:title="Admin Page"/>
           </v:shape>
         </w:pict>
       </w:r>
-      <w:bookmarkStart w:id="0" w:name="_GoBack"/>
-      <w:bookmarkEnd w:id="0"/>
     </w:p>
     <w:p>
       <w:pPr>
@@ -2544,6 +2814,12 @@
         <w:rPr>
           <w:color w:val="8D4121" w:themeColor="accent2" w:themeShade="BF"/>
         </w:rPr>
+        <w:t xml:space="preserve"> </w:t>
+      </w:r>
+      <w:r>
+        <w:rPr>
+          <w:color w:val="8D4121" w:themeColor="accent2" w:themeShade="BF"/>
+        </w:rPr>
         <w:t>TAWA_WF_</w:t>
       </w:r>
       <w:r>
@@ -2552,13 +2828,6 @@
         </w:rPr>
         <w:t>07</w:t>
       </w:r>
-    </w:p>
-    <w:p>
-      <w:pPr>
-        <w:rPr>
-          <w:color w:val="8D4121" w:themeColor="accent2" w:themeShade="BF"/>
-        </w:rPr>
-      </w:pPr>
     </w:p>
     <w:p>
       <w:pPr>
@@ -4095,8 +4364,8 @@
     </w:tbl>
     <w:p/>
     <w:sectPr>
-      <w:headerReference w:type="default" r:id="rId17"/>
-      <w:footerReference w:type="default" r:id="rId18"/>
+      <w:headerReference w:type="default" r:id="rId18"/>
+      <w:footerReference w:type="default" r:id="rId19"/>
       <w:pgSz w:w="12240" w:h="15840"/>
       <w:pgMar w:top="1440" w:right="1440" w:bottom="1440" w:left="851" w:header="720" w:footer="720" w:gutter="0"/>
       <w:pgNumType w:start="0"/>
@@ -4176,7 +4445,7 @@
             <w:bCs/>
             <w:noProof/>
           </w:rPr>
-          <w:t>12</w:t>
+          <w:t>14</w:t>
         </w:r>
         <w:r>
           <w:rPr>
@@ -4263,6 +4532,119 @@
 <file path=word/numbering.xml><?xml version="1.0" encoding="utf-8"?>
 <w:numbering xmlns:wpc="http://schemas.microsoft.com/office/word/2010/wordprocessingCanvas" xmlns:mc="http://schemas.openxmlformats.org/markup-compatibility/2006" xmlns:o="urn:schemas-microsoft-com:office:office" xmlns:r="http://schemas.openxmlformats.org/officeDocument/2006/relationships" xmlns:m="http://schemas.openxmlformats.org/officeDocument/2006/math" xmlns:v="urn:schemas-microsoft-com:vml" xmlns:wp14="http://schemas.microsoft.com/office/word/2010/wordprocessingDrawing" xmlns:wp="http://schemas.openxmlformats.org/drawingml/2006/wordprocessingDrawing" xmlns:w10="urn:schemas-microsoft-com:office:word" xmlns:w="http://schemas.openxmlformats.org/wordprocessingml/2006/main" xmlns:w14="http://schemas.microsoft.com/office/word/2010/wordml" xmlns:w15="http://schemas.microsoft.com/office/word/2012/wordml" xmlns:wpg="http://schemas.microsoft.com/office/word/2010/wordprocessingGroup" xmlns:wpi="http://schemas.microsoft.com/office/word/2010/wordprocessingInk" xmlns:wne="http://schemas.microsoft.com/office/word/2006/wordml" xmlns:wps="http://schemas.microsoft.com/office/word/2010/wordprocessingShape" mc:Ignorable="w14 w15 wp14">
   <w:abstractNum w:abstractNumId="0">
+    <w:nsid w:val="3D4F3B7F"/>
+    <w:multiLevelType w:val="hybridMultilevel"/>
+    <w:tmpl w:val="9BDEFEB4"/>
+    <w:lvl w:ilvl="0" w:tplc="04090001">
+      <w:start w:val="1"/>
+      <w:numFmt w:val="bullet"/>
+      <w:lvlText w:val=""/>
+      <w:lvlJc w:val="left"/>
+      <w:pPr>
+        <w:ind w:left="720" w:hanging="360"/>
+      </w:pPr>
+      <w:rPr>
+        <w:rFonts w:ascii="Symbol" w:hAnsi="Symbol" w:hint="default"/>
+      </w:rPr>
+    </w:lvl>
+    <w:lvl w:ilvl="1" w:tplc="04090003" w:tentative="1">
+      <w:start w:val="1"/>
+      <w:numFmt w:val="bullet"/>
+      <w:lvlText w:val="o"/>
+      <w:lvlJc w:val="left"/>
+      <w:pPr>
+        <w:ind w:left="1440" w:hanging="360"/>
+      </w:pPr>
+      <w:rPr>
+        <w:rFonts w:ascii="Courier New" w:hAnsi="Courier New" w:cs="Courier New" w:hint="default"/>
+      </w:rPr>
+    </w:lvl>
+    <w:lvl w:ilvl="2" w:tplc="04090005" w:tentative="1">
+      <w:start w:val="1"/>
+      <w:numFmt w:val="bullet"/>
+      <w:lvlText w:val=""/>
+      <w:lvlJc w:val="left"/>
+      <w:pPr>
+        <w:ind w:left="2160" w:hanging="360"/>
+      </w:pPr>
+      <w:rPr>
+        <w:rFonts w:ascii="Wingdings" w:hAnsi="Wingdings" w:hint="default"/>
+      </w:rPr>
+    </w:lvl>
+    <w:lvl w:ilvl="3" w:tplc="04090001" w:tentative="1">
+      <w:start w:val="1"/>
+      <w:numFmt w:val="bullet"/>
+      <w:lvlText w:val=""/>
+      <w:lvlJc w:val="left"/>
+      <w:pPr>
+        <w:ind w:left="2880" w:hanging="360"/>
+      </w:pPr>
+      <w:rPr>
+        <w:rFonts w:ascii="Symbol" w:hAnsi="Symbol" w:hint="default"/>
+      </w:rPr>
+    </w:lvl>
+    <w:lvl w:ilvl="4" w:tplc="04090003" w:tentative="1">
+      <w:start w:val="1"/>
+      <w:numFmt w:val="bullet"/>
+      <w:lvlText w:val="o"/>
+      <w:lvlJc w:val="left"/>
+      <w:pPr>
+        <w:ind w:left="3600" w:hanging="360"/>
+      </w:pPr>
+      <w:rPr>
+        <w:rFonts w:ascii="Courier New" w:hAnsi="Courier New" w:cs="Courier New" w:hint="default"/>
+      </w:rPr>
+    </w:lvl>
+    <w:lvl w:ilvl="5" w:tplc="04090005" w:tentative="1">
+      <w:start w:val="1"/>
+      <w:numFmt w:val="bullet"/>
+      <w:lvlText w:val=""/>
+      <w:lvlJc w:val="left"/>
+      <w:pPr>
+        <w:ind w:left="4320" w:hanging="360"/>
+      </w:pPr>
+      <w:rPr>
+        <w:rFonts w:ascii="Wingdings" w:hAnsi="Wingdings" w:hint="default"/>
+      </w:rPr>
+    </w:lvl>
+    <w:lvl w:ilvl="6" w:tplc="04090001" w:tentative="1">
+      <w:start w:val="1"/>
+      <w:numFmt w:val="bullet"/>
+      <w:lvlText w:val=""/>
+      <w:lvlJc w:val="left"/>
+      <w:pPr>
+        <w:ind w:left="5040" w:hanging="360"/>
+      </w:pPr>
+      <w:rPr>
+        <w:rFonts w:ascii="Symbol" w:hAnsi="Symbol" w:hint="default"/>
+      </w:rPr>
+    </w:lvl>
+    <w:lvl w:ilvl="7" w:tplc="04090003" w:tentative="1">
+      <w:start w:val="1"/>
+      <w:numFmt w:val="bullet"/>
+      <w:lvlText w:val="o"/>
+      <w:lvlJc w:val="left"/>
+      <w:pPr>
+        <w:ind w:left="5760" w:hanging="360"/>
+      </w:pPr>
+      <w:rPr>
+        <w:rFonts w:ascii="Courier New" w:hAnsi="Courier New" w:cs="Courier New" w:hint="default"/>
+      </w:rPr>
+    </w:lvl>
+    <w:lvl w:ilvl="8" w:tplc="04090005" w:tentative="1">
+      <w:start w:val="1"/>
+      <w:numFmt w:val="bullet"/>
+      <w:lvlText w:val=""/>
+      <w:lvlJc w:val="left"/>
+      <w:pPr>
+        <w:ind w:left="6480" w:hanging="360"/>
+      </w:pPr>
+      <w:rPr>
+        <w:rFonts w:ascii="Wingdings" w:hAnsi="Wingdings" w:hint="default"/>
+      </w:rPr>
+    </w:lvl>
+  </w:abstractNum>
+  <w:abstractNum w:abstractNumId="1">
     <w:nsid w:val="568040F9"/>
     <w:multiLevelType w:val="multilevel"/>
     <w:tmpl w:val="ABD20302"/>
@@ -4375,17 +4757,17 @@
       </w:rPr>
     </w:lvl>
   </w:abstractNum>
-  <w:abstractNum w:abstractNumId="1">
-    <w:nsid w:val="64085453"/>
+  <w:abstractNum w:abstractNumId="2">
+    <w:nsid w:val="58296933"/>
     <w:multiLevelType w:val="hybridMultilevel"/>
-    <w:tmpl w:val="386E2F44"/>
+    <w:tmpl w:val="40BCBD16"/>
     <w:lvl w:ilvl="0" w:tplc="E534968E">
       <w:start w:val="3"/>
       <w:numFmt w:val="bullet"/>
       <w:lvlText w:val="-"/>
       <w:lvlJc w:val="left"/>
       <w:pPr>
-        <w:ind w:left="1080" w:hanging="360"/>
+        <w:ind w:left="2160" w:hanging="360"/>
       </w:pPr>
       <w:rPr>
         <w:rFonts w:ascii="Times New Roman" w:eastAsiaTheme="minorEastAsia" w:hAnsi="Times New Roman" w:cs="Times New Roman" w:hint="default"/>
@@ -4397,7 +4779,7 @@
       <w:lvlText w:val="o"/>
       <w:lvlJc w:val="left"/>
       <w:pPr>
-        <w:ind w:left="1800" w:hanging="360"/>
+        <w:ind w:left="2880" w:hanging="360"/>
       </w:pPr>
       <w:rPr>
         <w:rFonts w:ascii="Courier New" w:hAnsi="Courier New" w:cs="Courier New" w:hint="default"/>
@@ -4409,7 +4791,7 @@
       <w:lvlText w:val=""/>
       <w:lvlJc w:val="left"/>
       <w:pPr>
-        <w:ind w:left="2520" w:hanging="360"/>
+        <w:ind w:left="3600" w:hanging="360"/>
       </w:pPr>
       <w:rPr>
         <w:rFonts w:ascii="Wingdings" w:hAnsi="Wingdings" w:hint="default"/>
@@ -4421,7 +4803,7 @@
       <w:lvlText w:val=""/>
       <w:lvlJc w:val="left"/>
       <w:pPr>
-        <w:ind w:left="3240" w:hanging="360"/>
+        <w:ind w:left="4320" w:hanging="360"/>
       </w:pPr>
       <w:rPr>
         <w:rFonts w:ascii="Symbol" w:hAnsi="Symbol" w:hint="default"/>
@@ -4433,7 +4815,7 @@
       <w:lvlText w:val="o"/>
       <w:lvlJc w:val="left"/>
       <w:pPr>
-        <w:ind w:left="3960" w:hanging="360"/>
+        <w:ind w:left="5040" w:hanging="360"/>
       </w:pPr>
       <w:rPr>
         <w:rFonts w:ascii="Courier New" w:hAnsi="Courier New" w:cs="Courier New" w:hint="default"/>
@@ -4445,7 +4827,7 @@
       <w:lvlText w:val=""/>
       <w:lvlJc w:val="left"/>
       <w:pPr>
-        <w:ind w:left="4680" w:hanging="360"/>
+        <w:ind w:left="5760" w:hanging="360"/>
       </w:pPr>
       <w:rPr>
         <w:rFonts w:ascii="Wingdings" w:hAnsi="Wingdings" w:hint="default"/>
@@ -4457,7 +4839,7 @@
       <w:lvlText w:val=""/>
       <w:lvlJc w:val="left"/>
       <w:pPr>
-        <w:ind w:left="5400" w:hanging="360"/>
+        <w:ind w:left="6480" w:hanging="360"/>
       </w:pPr>
       <w:rPr>
         <w:rFonts w:ascii="Symbol" w:hAnsi="Symbol" w:hint="default"/>
@@ -4469,7 +4851,7 @@
       <w:lvlText w:val="o"/>
       <w:lvlJc w:val="left"/>
       <w:pPr>
-        <w:ind w:left="6120" w:hanging="360"/>
+        <w:ind w:left="7200" w:hanging="360"/>
       </w:pPr>
       <w:rPr>
         <w:rFonts w:ascii="Courier New" w:hAnsi="Courier New" w:cs="Courier New" w:hint="default"/>
@@ -4481,14 +4863,127 @@
       <w:lvlText w:val=""/>
       <w:lvlJc w:val="left"/>
       <w:pPr>
-        <w:ind w:left="6840" w:hanging="360"/>
+        <w:ind w:left="7920" w:hanging="360"/>
       </w:pPr>
       <w:rPr>
         <w:rFonts w:ascii="Wingdings" w:hAnsi="Wingdings" w:hint="default"/>
       </w:rPr>
     </w:lvl>
   </w:abstractNum>
-  <w:abstractNum w:abstractNumId="2">
+  <w:abstractNum w:abstractNumId="3">
+    <w:nsid w:val="64085453"/>
+    <w:multiLevelType w:val="hybridMultilevel"/>
+    <w:tmpl w:val="386E2F44"/>
+    <w:lvl w:ilvl="0" w:tplc="E534968E">
+      <w:start w:val="3"/>
+      <w:numFmt w:val="bullet"/>
+      <w:lvlText w:val="-"/>
+      <w:lvlJc w:val="left"/>
+      <w:pPr>
+        <w:ind w:left="1080" w:hanging="360"/>
+      </w:pPr>
+      <w:rPr>
+        <w:rFonts w:ascii="Times New Roman" w:eastAsiaTheme="minorEastAsia" w:hAnsi="Times New Roman" w:cs="Times New Roman" w:hint="default"/>
+      </w:rPr>
+    </w:lvl>
+    <w:lvl w:ilvl="1" w:tplc="04090003" w:tentative="1">
+      <w:start w:val="1"/>
+      <w:numFmt w:val="bullet"/>
+      <w:lvlText w:val="o"/>
+      <w:lvlJc w:val="left"/>
+      <w:pPr>
+        <w:ind w:left="1800" w:hanging="360"/>
+      </w:pPr>
+      <w:rPr>
+        <w:rFonts w:ascii="Courier New" w:hAnsi="Courier New" w:cs="Courier New" w:hint="default"/>
+      </w:rPr>
+    </w:lvl>
+    <w:lvl w:ilvl="2" w:tplc="04090005" w:tentative="1">
+      <w:start w:val="1"/>
+      <w:numFmt w:val="bullet"/>
+      <w:lvlText w:val=""/>
+      <w:lvlJc w:val="left"/>
+      <w:pPr>
+        <w:ind w:left="2520" w:hanging="360"/>
+      </w:pPr>
+      <w:rPr>
+        <w:rFonts w:ascii="Wingdings" w:hAnsi="Wingdings" w:hint="default"/>
+      </w:rPr>
+    </w:lvl>
+    <w:lvl w:ilvl="3" w:tplc="04090001" w:tentative="1">
+      <w:start w:val="1"/>
+      <w:numFmt w:val="bullet"/>
+      <w:lvlText w:val=""/>
+      <w:lvlJc w:val="left"/>
+      <w:pPr>
+        <w:ind w:left="3240" w:hanging="360"/>
+      </w:pPr>
+      <w:rPr>
+        <w:rFonts w:ascii="Symbol" w:hAnsi="Symbol" w:hint="default"/>
+      </w:rPr>
+    </w:lvl>
+    <w:lvl w:ilvl="4" w:tplc="04090003" w:tentative="1">
+      <w:start w:val="1"/>
+      <w:numFmt w:val="bullet"/>
+      <w:lvlText w:val="o"/>
+      <w:lvlJc w:val="left"/>
+      <w:pPr>
+        <w:ind w:left="3960" w:hanging="360"/>
+      </w:pPr>
+      <w:rPr>
+        <w:rFonts w:ascii="Courier New" w:hAnsi="Courier New" w:cs="Courier New" w:hint="default"/>
+      </w:rPr>
+    </w:lvl>
+    <w:lvl w:ilvl="5" w:tplc="04090005" w:tentative="1">
+      <w:start w:val="1"/>
+      <w:numFmt w:val="bullet"/>
+      <w:lvlText w:val=""/>
+      <w:lvlJc w:val="left"/>
+      <w:pPr>
+        <w:ind w:left="4680" w:hanging="360"/>
+      </w:pPr>
+      <w:rPr>
+        <w:rFonts w:ascii="Wingdings" w:hAnsi="Wingdings" w:hint="default"/>
+      </w:rPr>
+    </w:lvl>
+    <w:lvl w:ilvl="6" w:tplc="04090001" w:tentative="1">
+      <w:start w:val="1"/>
+      <w:numFmt w:val="bullet"/>
+      <w:lvlText w:val=""/>
+      <w:lvlJc w:val="left"/>
+      <w:pPr>
+        <w:ind w:left="5400" w:hanging="360"/>
+      </w:pPr>
+      <w:rPr>
+        <w:rFonts w:ascii="Symbol" w:hAnsi="Symbol" w:hint="default"/>
+      </w:rPr>
+    </w:lvl>
+    <w:lvl w:ilvl="7" w:tplc="04090003" w:tentative="1">
+      <w:start w:val="1"/>
+      <w:numFmt w:val="bullet"/>
+      <w:lvlText w:val="o"/>
+      <w:lvlJc w:val="left"/>
+      <w:pPr>
+        <w:ind w:left="6120" w:hanging="360"/>
+      </w:pPr>
+      <w:rPr>
+        <w:rFonts w:ascii="Courier New" w:hAnsi="Courier New" w:cs="Courier New" w:hint="default"/>
+      </w:rPr>
+    </w:lvl>
+    <w:lvl w:ilvl="8" w:tplc="04090005" w:tentative="1">
+      <w:start w:val="1"/>
+      <w:numFmt w:val="bullet"/>
+      <w:lvlText w:val=""/>
+      <w:lvlJc w:val="left"/>
+      <w:pPr>
+        <w:ind w:left="6840" w:hanging="360"/>
+      </w:pPr>
+      <w:rPr>
+        <w:rFonts w:ascii="Wingdings" w:hAnsi="Wingdings" w:hint="default"/>
+      </w:rPr>
+    </w:lvl>
+  </w:abstractNum>
+  <w:abstractNum w:abstractNumId="4">
     <w:nsid w:val="7FFD6984"/>
     <w:multiLevelType w:val="hybridMultilevel"/>
     <w:tmpl w:val="8D5809B8"/>
@@ -4602,13 +5097,19 @@
     </w:lvl>
   </w:abstractNum>
   <w:num w:numId="1">
+    <w:abstractNumId w:val="1"/>
+  </w:num>
+  <w:num w:numId="2">
+    <w:abstractNumId w:val="4"/>
+  </w:num>
+  <w:num w:numId="3">
+    <w:abstractNumId w:val="3"/>
+  </w:num>
+  <w:num w:numId="4">
     <w:abstractNumId w:val="0"/>
   </w:num>
-  <w:num w:numId="2">
+  <w:num w:numId="5">
     <w:abstractNumId w:val="2"/>
-  </w:num>
-  <w:num w:numId="3">
-    <w:abstractNumId w:val="1"/>
   </w:num>
 </w:numbering>
 </file>
@@ -6250,7 +6751,7 @@
 </file>
 
 <file path=customXml/itemProps2.xml><?xml version="1.0" encoding="utf-8"?>
-<ds:datastoreItem xmlns:ds="http://schemas.openxmlformats.org/officeDocument/2006/customXml" ds:itemID="{41BD0A5E-A2BA-42F6-B97F-0479FD6B9274}">
+<ds:datastoreItem xmlns:ds="http://schemas.openxmlformats.org/officeDocument/2006/customXml" ds:itemID="{D7BF544E-3B9D-4C81-B431-8D053D1BF7BB}">
   <ds:schemaRefs>
     <ds:schemaRef ds:uri="http://schemas.openxmlformats.org/officeDocument/2006/bibliography"/>
   </ds:schemaRefs>

</xml_diff>

<commit_message>
Class Diagram is added to the design document
Class Diagram is added to the design document
</commit_message>
<xml_diff>
--- a/Design/Design Document/TAWA_DesignDocumentSpecification.docx
+++ b/Design/Design Document/TAWA_DesignDocumentSpecification.docx
@@ -1867,9 +1867,6 @@
       </w:pPr>
       <w:r>
         <w:br w:type="page"/>
-      </w:r>
-      <w:r>
-        <w:lastRenderedPageBreak/>
         <w:t>1 introduction</w:t>
       </w:r>
     </w:p>
@@ -1983,7 +1980,6 @@
         <w:pStyle w:val="Title"/>
       </w:pPr>
       <w:r>
-        <w:lastRenderedPageBreak/>
         <w:t>3 High level design</w:t>
       </w:r>
     </w:p>
@@ -2063,14 +2059,36 @@
       <w:r>
         <w:t xml:space="preserve">Figure </w:t>
       </w:r>
-      <w:fldSimple w:instr=" SEQ Figure \* ARABIC ">
-        <w:r>
-          <w:rPr>
-            <w:noProof/>
-          </w:rPr>
-          <w:t>1</w:t>
-        </w:r>
-      </w:fldSimple>
+      <w:r>
+        <w:rPr>
+          <w:noProof/>
+        </w:rPr>
+        <w:fldChar w:fldCharType="begin"/>
+      </w:r>
+      <w:r>
+        <w:rPr>
+          <w:noProof/>
+        </w:rPr>
+        <w:instrText xml:space="preserve"> SEQ Figure \* ARABIC </w:instrText>
+      </w:r>
+      <w:r>
+        <w:rPr>
+          <w:noProof/>
+        </w:rPr>
+        <w:fldChar w:fldCharType="separate"/>
+      </w:r>
+      <w:r>
+        <w:rPr>
+          <w:noProof/>
+        </w:rPr>
+        <w:t>1</w:t>
+      </w:r>
+      <w:r>
+        <w:rPr>
+          <w:noProof/>
+        </w:rPr>
+        <w:fldChar w:fldCharType="end"/>
+      </w:r>
     </w:p>
     <w:p>
       <w:pPr>
@@ -2087,7 +2105,6 @@
         <w:ind w:left="567"/>
       </w:pPr>
       <w:r>
-        <w:lastRenderedPageBreak/>
         <w:t xml:space="preserve">3.1.1 </w:t>
       </w:r>
       <w:r>
@@ -2245,7 +2262,6 @@
         </w:rPr>
       </w:pPr>
       <w:r>
-        <w:lastRenderedPageBreak/>
         <w:t>3.</w:t>
       </w:r>
       <w:r>
@@ -2313,7 +2329,6 @@
         <w:pStyle w:val="Subtitle"/>
       </w:pPr>
       <w:r>
-        <w:lastRenderedPageBreak/>
         <w:t xml:space="preserve">3.2.1 </w:t>
       </w:r>
       <w:r>
@@ -2475,10 +2490,96 @@
     <w:p/>
     <w:p>
       <w:pPr>
+        <w:pStyle w:val="Subtitle"/>
+        <w:ind w:left="567"/>
+      </w:pPr>
+      <w:r>
+        <w:t>4.1</w:t>
+      </w:r>
+      <w:r>
+        <w:t xml:space="preserve">.1 </w:t>
+      </w:r>
+      <w:r>
+        <w:t>Class Diagram</w:t>
+      </w:r>
+    </w:p>
+    <w:p>
+      <w:bookmarkStart w:id="0" w:name="_GoBack"/>
+      <w:bookmarkEnd w:id="0"/>
+    </w:p>
+    <w:p/>
+    <w:p>
+      <w:pPr>
+        <w:jc w:val="center"/>
+      </w:pPr>
+      <w:r>
+        <w:pict>
+          <v:shapetype id="_x0000_t75" coordsize="21600,21600" o:spt="75" o:preferrelative="t" path="m@4@5l@4@11@9@11@9@5xe" filled="f" stroked="f">
+            <v:stroke joinstyle="miter"/>
+            <v:formulas>
+              <v:f eqn="if lineDrawn pixelLineWidth 0"/>
+              <v:f eqn="sum @0 1 0"/>
+              <v:f eqn="sum 0 0 @1"/>
+              <v:f eqn="prod @2 1 2"/>
+              <v:f eqn="prod @3 21600 pixelWidth"/>
+              <v:f eqn="prod @3 21600 pixelHeight"/>
+              <v:f eqn="sum @0 0 1"/>
+              <v:f eqn="prod @6 1 2"/>
+              <v:f eqn="prod @7 21600 pixelWidth"/>
+              <v:f eqn="sum @8 21600 0"/>
+              <v:f eqn="prod @7 21600 pixelHeight"/>
+              <v:f eqn="sum @10 21600 0"/>
+            </v:formulas>
+            <v:path o:extrusionok="f" gradientshapeok="t" o:connecttype="rect"/>
+            <o:lock v:ext="edit" aspectratio="t"/>
+          </v:shapetype>
+          <v:shape id="_x0000_i1030" type="#_x0000_t75" style="width:550.9pt;height:286.4pt">
+            <v:imagedata r:id="rId11" o:title="TAWA_Class_Diagram"/>
+          </v:shape>
+        </w:pict>
+      </w:r>
+    </w:p>
+    <w:p/>
+    <w:p>
+      <w:pPr>
         <w:pStyle w:val="Title"/>
       </w:pPr>
-      <w:r>
-        <w:lastRenderedPageBreak/>
+    </w:p>
+    <w:p>
+      <w:pPr>
+        <w:pStyle w:val="Title"/>
+      </w:pPr>
+    </w:p>
+    <w:p>
+      <w:pPr>
+        <w:pStyle w:val="Title"/>
+      </w:pPr>
+    </w:p>
+    <w:p>
+      <w:pPr>
+        <w:pStyle w:val="Title"/>
+      </w:pPr>
+    </w:p>
+    <w:p>
+      <w:pPr>
+        <w:pStyle w:val="Title"/>
+      </w:pPr>
+    </w:p>
+    <w:p>
+      <w:pPr>
+        <w:pStyle w:val="Title"/>
+      </w:pPr>
+    </w:p>
+    <w:p>
+      <w:pPr>
+        <w:pStyle w:val="Title"/>
+      </w:pPr>
+    </w:p>
+    <w:p>
+      <w:pPr>
+        <w:pStyle w:val="Title"/>
+      </w:pPr>
+      <w:r>
         <w:t>5</w:t>
       </w:r>
       <w:r>
@@ -2523,7 +2624,7 @@
                     </pic:cNvPicPr>
                   </pic:nvPicPr>
                   <pic:blipFill>
-                    <a:blip r:embed="rId11">
+                    <a:blip r:embed="rId12">
                       <a:extLst>
                         <a:ext uri="{28A0092B-C50C-407E-A947-70E740481C1C}">
                           <a14:useLocalDpi xmlns:a14="http://schemas.microsoft.com/office/drawing/2010/main" val="0"/>
@@ -2611,7 +2712,7 @@
                     </pic:cNvPicPr>
                   </pic:nvPicPr>
                   <pic:blipFill>
-                    <a:blip r:embed="rId12">
+                    <a:blip r:embed="rId13">
                       <a:extLst>
                         <a:ext uri="{28A0092B-C50C-407E-A947-70E740481C1C}">
                           <a14:useLocalDpi xmlns:a14="http://schemas.microsoft.com/office/drawing/2010/main" val="0"/>
@@ -2680,29 +2781,9 @@
         <w:jc w:val="center"/>
       </w:pPr>
       <w:r>
-        <w:lastRenderedPageBreak/>
         <w:pict>
-          <v:shapetype id="_x0000_t75" coordsize="21600,21600" o:spt="75" o:preferrelative="t" path="m@4@5l@4@11@9@11@9@5xe" filled="f" stroked="f">
-            <v:stroke joinstyle="miter"/>
-            <v:formulas>
-              <v:f eqn="if lineDrawn pixelLineWidth 0"/>
-              <v:f eqn="sum @0 1 0"/>
-              <v:f eqn="sum 0 0 @1"/>
-              <v:f eqn="prod @2 1 2"/>
-              <v:f eqn="prod @3 21600 pixelWidth"/>
-              <v:f eqn="prod @3 21600 pixelHeight"/>
-              <v:f eqn="sum @0 0 1"/>
-              <v:f eqn="prod @6 1 2"/>
-              <v:f eqn="prod @7 21600 pixelWidth"/>
-              <v:f eqn="sum @8 21600 0"/>
-              <v:f eqn="prod @7 21600 pixelHeight"/>
-              <v:f eqn="sum @10 21600 0"/>
-            </v:formulas>
-            <v:path o:extrusionok="f" gradientshapeok="t" o:connecttype="rect"/>
-            <o:lock v:ext="edit" aspectratio="t"/>
-          </v:shapetype>
-          <v:shape id="_x0000_i1025" type="#_x0000_t75" style="width:434.1pt;height:613.8pt">
-            <v:imagedata r:id="rId13" o:title="Home Page"/>
+          <v:shape id="_x0000_i1025" type="#_x0000_t75" style="width:434.45pt;height:614pt">
+            <v:imagedata r:id="rId14" o:title="Home Page"/>
           </v:shape>
         </w:pict>
       </w:r>
@@ -2731,10 +2812,9 @@
         <w:t>3</w:t>
       </w:r>
       <w:r>
-        <w:lastRenderedPageBreak/>
         <w:pict>
-          <v:shape id="_x0000_i1026" type="#_x0000_t75" style="width:496.95pt;height:330.25pt">
-            <v:imagedata r:id="rId14" o:title="Journey Page"/>
+          <v:shape id="_x0000_i1026" type="#_x0000_t75" style="width:496.7pt;height:330.05pt">
+            <v:imagedata r:id="rId15" o:title="Journey Page"/>
           </v:shape>
         </w:pict>
       </w:r>
@@ -2750,15 +2830,7 @@
         <w:rPr>
           <w:color w:val="8D4121" w:themeColor="accent2" w:themeShade="BF"/>
         </w:rPr>
-        <w:t>TAWA_</w:t>
-      </w:r>
-      <w:bookmarkStart w:id="0" w:name="_GoBack"/>
-      <w:bookmarkEnd w:id="0"/>
-      <w:r>
-        <w:rPr>
-          <w:color w:val="8D4121" w:themeColor="accent2" w:themeShade="BF"/>
-        </w:rPr>
-        <w:t>WF_</w:t>
+        <w:t>TAWA_WF_</w:t>
       </w:r>
       <w:r>
         <w:rPr>
@@ -2793,8 +2865,8 @@
           <w:color w:val="8D4121" w:themeColor="accent2" w:themeShade="BF"/>
         </w:rPr>
         <w:pict>
-          <v:shape id="_x0000_i1027" type="#_x0000_t75" style="width:496.95pt;height:184.8pt">
-            <v:imagedata r:id="rId15" o:title="Booking Page"/>
+          <v:shape id="_x0000_i1027" type="#_x0000_t75" style="width:496.7pt;height:184.45pt">
+            <v:imagedata r:id="rId16" o:title="Booking Page"/>
           </v:shape>
         </w:pict>
       </w:r>
@@ -2836,10 +2908,9 @@
         <w:rPr>
           <w:color w:val="8D4121" w:themeColor="accent2" w:themeShade="BF"/>
         </w:rPr>
-        <w:lastRenderedPageBreak/>
         <w:pict>
-          <v:shape id="_x0000_i1028" type="#_x0000_t75" style="width:337.5pt;height:264.9pt">
-            <v:imagedata r:id="rId16" o:title="Feedback&amp;Ratings page"/>
+          <v:shape id="_x0000_i1028" type="#_x0000_t75" style="width:337.35pt;height:264.55pt">
+            <v:imagedata r:id="rId17" o:title="Feedback&amp;Ratings page"/>
           </v:shape>
         </w:pict>
       </w:r>
@@ -2896,8 +2967,8 @@
           <w:color w:val="8D4121" w:themeColor="accent2" w:themeShade="BF"/>
         </w:rPr>
         <w:pict>
-          <v:shape id="_x0000_i1029" type="#_x0000_t75" style="width:517.2pt;height:270pt">
-            <v:imagedata r:id="rId17" o:title="Admin Page"/>
+          <v:shape id="_x0000_i1029" type="#_x0000_t75" style="width:516.95pt;height:270.2pt">
+            <v:imagedata r:id="rId18" o:title="Admin Page"/>
           </v:shape>
         </w:pict>
       </w:r>
@@ -2946,7 +3017,6 @@
         <w:ind w:left="567"/>
       </w:pPr>
       <w:r>
-        <w:lastRenderedPageBreak/>
         <w:t>5</w:t>
       </w:r>
       <w:r>
@@ -3774,7 +3844,6 @@
               <w:cnfStyle w:val="000000000000" w:firstRow="0" w:lastRow="0" w:firstColumn="0" w:lastColumn="0" w:oddVBand="0" w:evenVBand="0" w:oddHBand="0" w:evenHBand="0" w:firstRowFirstColumn="0" w:firstRowLastColumn="0" w:lastRowFirstColumn="0" w:lastRowLastColumn="0"/>
             </w:pPr>
             <w:r>
-              <w:lastRenderedPageBreak/>
               <w:t>2-Max size is 20.</w:t>
             </w:r>
           </w:p>
@@ -4309,7 +4378,6 @@
                 <w:rtl/>
                 <w:lang w:bidi="ar-EG"/>
               </w:rPr>
-              <w:lastRenderedPageBreak/>
               <w:t>"</w:t>
             </w:r>
             <w:r>
@@ -4489,8 +4557,8 @@
     </w:tbl>
     <w:p/>
     <w:sectPr>
-      <w:headerReference w:type="default" r:id="rId18"/>
-      <w:footerReference w:type="default" r:id="rId19"/>
+      <w:headerReference w:type="default" r:id="rId19"/>
+      <w:footerReference w:type="default" r:id="rId20"/>
       <w:pgSz w:w="12240" w:h="15840"/>
       <w:pgMar w:top="1440" w:right="1440" w:bottom="1440" w:left="851" w:header="720" w:footer="720" w:gutter="0"/>
       <w:pgNumType w:start="0"/>
@@ -4570,7 +4638,7 @@
             <w:bCs/>
             <w:noProof/>
           </w:rPr>
-          <w:t>13</w:t>
+          <w:t>7</w:t>
         </w:r>
         <w:r>
           <w:rPr>
@@ -4656,7 +4724,7 @@
 
 <file path=word/numbering.xml><?xml version="1.0" encoding="utf-8"?>
 <w:numbering xmlns:wpc="http://schemas.microsoft.com/office/word/2010/wordprocessingCanvas" xmlns:mc="http://schemas.openxmlformats.org/markup-compatibility/2006" xmlns:o="urn:schemas-microsoft-com:office:office" xmlns:r="http://schemas.openxmlformats.org/officeDocument/2006/relationships" xmlns:m="http://schemas.openxmlformats.org/officeDocument/2006/math" xmlns:v="urn:schemas-microsoft-com:vml" xmlns:wp14="http://schemas.microsoft.com/office/word/2010/wordprocessingDrawing" xmlns:wp="http://schemas.openxmlformats.org/drawingml/2006/wordprocessingDrawing" xmlns:w10="urn:schemas-microsoft-com:office:word" xmlns:w="http://schemas.openxmlformats.org/wordprocessingml/2006/main" xmlns:w14="http://schemas.microsoft.com/office/word/2010/wordml" xmlns:w15="http://schemas.microsoft.com/office/word/2012/wordml" xmlns:wpg="http://schemas.microsoft.com/office/word/2010/wordprocessingGroup" xmlns:wpi="http://schemas.microsoft.com/office/word/2010/wordprocessingInk" xmlns:wne="http://schemas.microsoft.com/office/word/2006/wordml" xmlns:wps="http://schemas.microsoft.com/office/word/2010/wordprocessingShape" mc:Ignorable="w14 w15 wp14">
-  <w:abstractNum w:abstractNumId="0">
+  <w:abstractNum w:abstractNumId="0" w15:restartNumberingAfterBreak="0">
     <w:nsid w:val="3D4F3B7F"/>
     <w:multiLevelType w:val="hybridMultilevel"/>
     <w:tmpl w:val="9BDEFEB4"/>
@@ -4769,7 +4837,7 @@
       </w:rPr>
     </w:lvl>
   </w:abstractNum>
-  <w:abstractNum w:abstractNumId="1">
+  <w:abstractNum w:abstractNumId="1" w15:restartNumberingAfterBreak="0">
     <w:nsid w:val="568040F9"/>
     <w:multiLevelType w:val="multilevel"/>
     <w:tmpl w:val="ABD20302"/>
@@ -4882,7 +4950,7 @@
       </w:rPr>
     </w:lvl>
   </w:abstractNum>
-  <w:abstractNum w:abstractNumId="2">
+  <w:abstractNum w:abstractNumId="2" w15:restartNumberingAfterBreak="0">
     <w:nsid w:val="58296933"/>
     <w:multiLevelType w:val="hybridMultilevel"/>
     <w:tmpl w:val="40BCBD16"/>
@@ -4995,7 +5063,7 @@
       </w:rPr>
     </w:lvl>
   </w:abstractNum>
-  <w:abstractNum w:abstractNumId="3">
+  <w:abstractNum w:abstractNumId="3" w15:restartNumberingAfterBreak="0">
     <w:nsid w:val="64085453"/>
     <w:multiLevelType w:val="hybridMultilevel"/>
     <w:tmpl w:val="386E2F44"/>
@@ -5108,7 +5176,7 @@
       </w:rPr>
     </w:lvl>
   </w:abstractNum>
-  <w:abstractNum w:abstractNumId="4">
+  <w:abstractNum w:abstractNumId="4" w15:restartNumberingAfterBreak="0">
     <w:nsid w:val="7FFD6984"/>
     <w:multiLevelType w:val="hybridMultilevel"/>
     <w:tmpl w:val="8D5809B8"/>
@@ -6320,7 +6388,6 @@
       <w:spacing w:before="0" w:after="0" w:line="240" w:lineRule="auto"/>
     </w:pPr>
     <w:tblPr>
-      <w:tblInd w:w="0" w:type="dxa"/>
       <w:tblBorders>
         <w:top w:val="single" w:sz="4" w:space="0" w:color="auto"/>
         <w:left w:val="single" w:sz="4" w:space="0" w:color="auto"/>
@@ -6329,12 +6396,6 @@
         <w:insideH w:val="single" w:sz="4" w:space="0" w:color="auto"/>
         <w:insideV w:val="single" w:sz="4" w:space="0" w:color="auto"/>
       </w:tblBorders>
-      <w:tblCellMar>
-        <w:top w:w="0" w:type="dxa"/>
-        <w:left w:w="108" w:type="dxa"/>
-        <w:bottom w:w="0" w:type="dxa"/>
-        <w:right w:w="108" w:type="dxa"/>
-      </w:tblCellMar>
     </w:tblPr>
   </w:style>
   <w:style w:type="table" w:styleId="GridTable4-Accent1">
@@ -6348,7 +6409,6 @@
     <w:tblPr>
       <w:tblStyleRowBandSize w:val="1"/>
       <w:tblStyleColBandSize w:val="1"/>
-      <w:tblInd w:w="0" w:type="dxa"/>
       <w:tblBorders>
         <w:top w:val="single" w:sz="4" w:space="0" w:color="F3B46B" w:themeColor="accent1" w:themeTint="99"/>
         <w:left w:val="single" w:sz="4" w:space="0" w:color="F3B46B" w:themeColor="accent1" w:themeTint="99"/>
@@ -6357,12 +6417,6 @@
         <w:insideH w:val="single" w:sz="4" w:space="0" w:color="F3B46B" w:themeColor="accent1" w:themeTint="99"/>
         <w:insideV w:val="single" w:sz="4" w:space="0" w:color="F3B46B" w:themeColor="accent1" w:themeTint="99"/>
       </w:tblBorders>
-      <w:tblCellMar>
-        <w:top w:w="0" w:type="dxa"/>
-        <w:left w:w="108" w:type="dxa"/>
-        <w:bottom w:w="0" w:type="dxa"/>
-        <w:right w:w="108" w:type="dxa"/>
-      </w:tblCellMar>
     </w:tblPr>
     <w:tblStylePr w:type="firstRow">
       <w:rPr>
@@ -6431,7 +6485,6 @@
     <w:tblPr>
       <w:tblStyleRowBandSize w:val="1"/>
       <w:tblStyleColBandSize w:val="1"/>
-      <w:tblInd w:w="0" w:type="dxa"/>
       <w:tblBorders>
         <w:top w:val="single" w:sz="4" w:space="0" w:color="DAD6B2" w:themeColor="accent5" w:themeTint="99"/>
         <w:left w:val="single" w:sz="4" w:space="0" w:color="DAD6B2" w:themeColor="accent5" w:themeTint="99"/>
@@ -6440,12 +6493,6 @@
         <w:insideH w:val="single" w:sz="4" w:space="0" w:color="DAD6B2" w:themeColor="accent5" w:themeTint="99"/>
         <w:insideV w:val="single" w:sz="4" w:space="0" w:color="DAD6B2" w:themeColor="accent5" w:themeTint="99"/>
       </w:tblBorders>
-      <w:tblCellMar>
-        <w:top w:w="0" w:type="dxa"/>
-        <w:left w:w="108" w:type="dxa"/>
-        <w:bottom w:w="0" w:type="dxa"/>
-        <w:right w:w="108" w:type="dxa"/>
-      </w:tblCellMar>
     </w:tblPr>
     <w:tblStylePr w:type="firstRow">
       <w:rPr>
@@ -6876,7 +6923,7 @@
 </file>
 
 <file path=customXml/itemProps2.xml><?xml version="1.0" encoding="utf-8"?>
-<ds:datastoreItem xmlns:ds="http://schemas.openxmlformats.org/officeDocument/2006/customXml" ds:itemID="{76888586-CDAB-4896-B3D0-F7C32B298206}">
+<ds:datastoreItem xmlns:ds="http://schemas.openxmlformats.org/officeDocument/2006/customXml" ds:itemID="{4CE65B58-1E7B-499E-BD38-794AD5A55F7C}">
   <ds:schemaRefs>
     <ds:schemaRef ds:uri="http://schemas.openxmlformats.org/officeDocument/2006/bibliography"/>
   </ds:schemaRefs>

</xml_diff>

<commit_message>
Class Diagram Section Update
The description of the class diagram is added to the design document
</commit_message>
<xml_diff>
--- a/Design/Design Document/TAWA_DesignDocumentSpecification.docx
+++ b/Design/Design Document/TAWA_DesignDocumentSpecification.docx
@@ -434,13 +434,23 @@
                                 </w:r>
                               </w:sdtContent>
                             </w:sdt>
+                            <w:proofErr w:type="spellStart"/>
                             <w:r>
                               <w:rPr>
                                 <w:color w:val="FFFFFF" w:themeColor="background1"/>
                                 <w:sz w:val="56"/>
                                 <w:szCs w:val="56"/>
                               </w:rPr>
-                              <w:t>esign Document Specification</w:t>
+                              <w:t>esign</w:t>
+                            </w:r>
+                            <w:proofErr w:type="spellEnd"/>
+                            <w:r>
+                              <w:rPr>
+                                <w:color w:val="FFFFFF" w:themeColor="background1"/>
+                                <w:sz w:val="56"/>
+                                <w:szCs w:val="56"/>
+                              </w:rPr>
+                              <w:t xml:space="preserve"> Document Specification</w:t>
                             </w:r>
                           </w:p>
                           <w:p>
@@ -1888,9 +1898,6 @@
       </w:pPr>
       <w:r>
         <w:br w:type="page"/>
-      </w:r>
-      <w:r>
-        <w:lastRenderedPageBreak/>
         <w:t>1 introduction</w:t>
       </w:r>
     </w:p>
@@ -2004,7 +2011,6 @@
         <w:pStyle w:val="Title"/>
       </w:pPr>
       <w:r>
-        <w:lastRenderedPageBreak/>
         <w:t>3 High level design</w:t>
       </w:r>
     </w:p>
@@ -2130,7 +2136,6 @@
         <w:ind w:left="567"/>
       </w:pPr>
       <w:r>
-        <w:lastRenderedPageBreak/>
         <w:t xml:space="preserve">3.1.1 </w:t>
       </w:r>
       <w:r>
@@ -2288,7 +2293,6 @@
         </w:rPr>
       </w:pPr>
       <w:r>
-        <w:lastRenderedPageBreak/>
         <w:t>3.</w:t>
       </w:r>
       <w:r>
@@ -2356,7 +2360,6 @@
         <w:pStyle w:val="Subtitle"/>
       </w:pPr>
       <w:r>
-        <w:lastRenderedPageBreak/>
         <w:t xml:space="preserve">3.2.1 </w:t>
       </w:r>
       <w:r>
@@ -2521,11 +2524,7 @@
         <w:pStyle w:val="Title"/>
       </w:pPr>
       <w:r>
-        <w:lastRenderedPageBreak/>
-        <w:t>4 low</w:t>
-      </w:r>
-      <w:r>
-        <w:t xml:space="preserve"> level design</w:t>
+        <w:t>4 low level design</w:t>
       </w:r>
     </w:p>
     <w:p>
@@ -2534,13 +2533,7 @@
         <w:ind w:left="567"/>
       </w:pPr>
       <w:r>
-        <w:t>4</w:t>
-      </w:r>
-      <w:r>
-        <w:t xml:space="preserve">.1 </w:t>
-      </w:r>
-      <w:r>
-        <w:t>Detailed design</w:t>
+        <w:t>4.1 Detailed design</w:t>
       </w:r>
     </w:p>
     <w:p>
@@ -2552,7 +2545,16 @@
         <w:t>4.1.1 Class Diagram</w:t>
       </w:r>
     </w:p>
-    <w:p/>
+    <w:p>
+      <w:r>
+        <w:t xml:space="preserve">The following class diagram </w:t>
+      </w:r>
+      <w:r>
+        <w:t>describes the structure of a system by showing the system's classes, their attributes, operations, and the relationships among objects.</w:t>
+      </w:r>
+      <w:bookmarkStart w:id="0" w:name="_GoBack"/>
+      <w:bookmarkEnd w:id="0"/>
+    </w:p>
     <w:p/>
     <w:p>
       <w:pPr>
@@ -2605,15 +2607,12 @@
       <w:pPr>
         <w:pStyle w:val="Title"/>
       </w:pPr>
-      <w:bookmarkStart w:id="0" w:name="_GoBack"/>
-      <w:bookmarkEnd w:id="0"/>
     </w:p>
     <w:p>
       <w:pPr>
         <w:pStyle w:val="Title"/>
       </w:pPr>
       <w:r>
-        <w:lastRenderedPageBreak/>
         <w:t>5</w:t>
       </w:r>
       <w:r>
@@ -2815,7 +2814,6 @@
         <w:jc w:val="center"/>
       </w:pPr>
       <w:r>
-        <w:lastRenderedPageBreak/>
         <w:pict>
           <v:shape id="_x0000_i1026" type="#_x0000_t75" style="width:434.55pt;height:613.8pt">
             <v:imagedata r:id="rId14" o:title="Home Page"/>
@@ -2847,7 +2845,6 @@
         <w:t>3</w:t>
       </w:r>
       <w:r>
-        <w:lastRenderedPageBreak/>
         <w:pict>
           <v:shape id="_x0000_i1027" type="#_x0000_t75" style="width:496.95pt;height:329.85pt">
             <v:imagedata r:id="rId15" o:title="Journey Page"/>
@@ -2901,7 +2898,7 @@
           <w:color w:val="8D4121" w:themeColor="accent2" w:themeShade="BF"/>
         </w:rPr>
         <w:pict>
-          <v:shape id="_x0000_i1028" type="#_x0000_t75" style="width:496.7pt;height:184.45pt">
+          <v:shape id="_x0000_i1028" type="#_x0000_t75" style="width:496.95pt;height:184.45pt">
             <v:imagedata r:id="rId16" o:title="Booking Page"/>
           </v:shape>
         </w:pict>
@@ -2944,7 +2941,6 @@
         <w:rPr>
           <w:color w:val="8D4121" w:themeColor="accent2" w:themeShade="BF"/>
         </w:rPr>
-        <w:lastRenderedPageBreak/>
         <w:pict>
           <v:shape id="_x0000_i1029" type="#_x0000_t75" style="width:337.5pt;height:264.6pt">
             <v:imagedata r:id="rId17" o:title="Feedback&amp;Ratings page"/>
@@ -3054,7 +3050,6 @@
         <w:ind w:left="567"/>
       </w:pPr>
       <w:r>
-        <w:lastRenderedPageBreak/>
         <w:t>5</w:t>
       </w:r>
       <w:r>
@@ -3882,7 +3877,6 @@
               <w:cnfStyle w:val="000000000000" w:firstRow="0" w:lastRow="0" w:firstColumn="0" w:lastColumn="0" w:oddVBand="0" w:evenVBand="0" w:oddHBand="0" w:evenHBand="0" w:firstRowFirstColumn="0" w:firstRowLastColumn="0" w:lastRowFirstColumn="0" w:lastRowLastColumn="0"/>
             </w:pPr>
             <w:r>
-              <w:lastRenderedPageBreak/>
               <w:t>2-Max size is 20.</w:t>
             </w:r>
           </w:p>
@@ -4417,7 +4411,6 @@
                 <w:rtl/>
                 <w:lang w:bidi="ar-EG"/>
               </w:rPr>
-              <w:lastRenderedPageBreak/>
               <w:t>"</w:t>
             </w:r>
             <w:r>
@@ -4678,7 +4671,7 @@
             <w:bCs/>
             <w:noProof/>
           </w:rPr>
-          <w:t>14</w:t>
+          <w:t>15</w:t>
         </w:r>
         <w:r>
           <w:rPr>
@@ -4764,7 +4757,7 @@
 
 <file path=word/numbering.xml><?xml version="1.0" encoding="utf-8"?>
 <w:numbering xmlns:wpc="http://schemas.microsoft.com/office/word/2010/wordprocessingCanvas" xmlns:mc="http://schemas.openxmlformats.org/markup-compatibility/2006" xmlns:o="urn:schemas-microsoft-com:office:office" xmlns:r="http://schemas.openxmlformats.org/officeDocument/2006/relationships" xmlns:m="http://schemas.openxmlformats.org/officeDocument/2006/math" xmlns:v="urn:schemas-microsoft-com:vml" xmlns:wp14="http://schemas.microsoft.com/office/word/2010/wordprocessingDrawing" xmlns:wp="http://schemas.openxmlformats.org/drawingml/2006/wordprocessingDrawing" xmlns:w10="urn:schemas-microsoft-com:office:word" xmlns:w="http://schemas.openxmlformats.org/wordprocessingml/2006/main" xmlns:w14="http://schemas.microsoft.com/office/word/2010/wordml" xmlns:w15="http://schemas.microsoft.com/office/word/2012/wordml" xmlns:wpg="http://schemas.microsoft.com/office/word/2010/wordprocessingGroup" xmlns:wpi="http://schemas.microsoft.com/office/word/2010/wordprocessingInk" xmlns:wne="http://schemas.microsoft.com/office/word/2006/wordml" xmlns:wps="http://schemas.microsoft.com/office/word/2010/wordprocessingShape" mc:Ignorable="w14 w15 wp14">
-  <w:abstractNum w:abstractNumId="0">
+  <w:abstractNum w:abstractNumId="0" w15:restartNumberingAfterBreak="0">
     <w:nsid w:val="3D4F3B7F"/>
     <w:multiLevelType w:val="hybridMultilevel"/>
     <w:tmpl w:val="9BDEFEB4"/>
@@ -4877,7 +4870,7 @@
       </w:rPr>
     </w:lvl>
   </w:abstractNum>
-  <w:abstractNum w:abstractNumId="1">
+  <w:abstractNum w:abstractNumId="1" w15:restartNumberingAfterBreak="0">
     <w:nsid w:val="568040F9"/>
     <w:multiLevelType w:val="multilevel"/>
     <w:tmpl w:val="ABD20302"/>
@@ -4990,7 +4983,7 @@
       </w:rPr>
     </w:lvl>
   </w:abstractNum>
-  <w:abstractNum w:abstractNumId="2">
+  <w:abstractNum w:abstractNumId="2" w15:restartNumberingAfterBreak="0">
     <w:nsid w:val="58296933"/>
     <w:multiLevelType w:val="hybridMultilevel"/>
     <w:tmpl w:val="40BCBD16"/>
@@ -5103,7 +5096,7 @@
       </w:rPr>
     </w:lvl>
   </w:abstractNum>
-  <w:abstractNum w:abstractNumId="3">
+  <w:abstractNum w:abstractNumId="3" w15:restartNumberingAfterBreak="0">
     <w:nsid w:val="64085453"/>
     <w:multiLevelType w:val="hybridMultilevel"/>
     <w:tmpl w:val="386E2F44"/>
@@ -5216,7 +5209,7 @@
       </w:rPr>
     </w:lvl>
   </w:abstractNum>
-  <w:abstractNum w:abstractNumId="4">
+  <w:abstractNum w:abstractNumId="4" w15:restartNumberingAfterBreak="0">
     <w:nsid w:val="7FFD6984"/>
     <w:multiLevelType w:val="hybridMultilevel"/>
     <w:tmpl w:val="8D5809B8"/>
@@ -5959,7 +5952,6 @@
   <w:style w:type="character" w:default="1" w:styleId="DefaultParagraphFont">
     <w:name w:val="Default Paragraph Font"/>
     <w:uiPriority w:val="1"/>
-    <w:semiHidden/>
     <w:unhideWhenUsed/>
   </w:style>
   <w:style w:type="table" w:default="1" w:styleId="TableNormal">
@@ -6428,7 +6420,6 @@
       <w:spacing w:before="0" w:after="0" w:line="240" w:lineRule="auto"/>
     </w:pPr>
     <w:tblPr>
-      <w:tblInd w:w="0" w:type="dxa"/>
       <w:tblBorders>
         <w:top w:val="single" w:sz="4" w:space="0" w:color="auto"/>
         <w:left w:val="single" w:sz="4" w:space="0" w:color="auto"/>
@@ -6437,12 +6428,6 @@
         <w:insideH w:val="single" w:sz="4" w:space="0" w:color="auto"/>
         <w:insideV w:val="single" w:sz="4" w:space="0" w:color="auto"/>
       </w:tblBorders>
-      <w:tblCellMar>
-        <w:top w:w="0" w:type="dxa"/>
-        <w:left w:w="108" w:type="dxa"/>
-        <w:bottom w:w="0" w:type="dxa"/>
-        <w:right w:w="108" w:type="dxa"/>
-      </w:tblCellMar>
     </w:tblPr>
   </w:style>
   <w:style w:type="table" w:styleId="GridTable4-Accent1">
@@ -6456,7 +6441,6 @@
     <w:tblPr>
       <w:tblStyleRowBandSize w:val="1"/>
       <w:tblStyleColBandSize w:val="1"/>
-      <w:tblInd w:w="0" w:type="dxa"/>
       <w:tblBorders>
         <w:top w:val="single" w:sz="4" w:space="0" w:color="F3B46B" w:themeColor="accent1" w:themeTint="99"/>
         <w:left w:val="single" w:sz="4" w:space="0" w:color="F3B46B" w:themeColor="accent1" w:themeTint="99"/>
@@ -6465,12 +6449,6 @@
         <w:insideH w:val="single" w:sz="4" w:space="0" w:color="F3B46B" w:themeColor="accent1" w:themeTint="99"/>
         <w:insideV w:val="single" w:sz="4" w:space="0" w:color="F3B46B" w:themeColor="accent1" w:themeTint="99"/>
       </w:tblBorders>
-      <w:tblCellMar>
-        <w:top w:w="0" w:type="dxa"/>
-        <w:left w:w="108" w:type="dxa"/>
-        <w:bottom w:w="0" w:type="dxa"/>
-        <w:right w:w="108" w:type="dxa"/>
-      </w:tblCellMar>
     </w:tblPr>
     <w:tblStylePr w:type="firstRow">
       <w:rPr>
@@ -6539,7 +6517,6 @@
     <w:tblPr>
       <w:tblStyleRowBandSize w:val="1"/>
       <w:tblStyleColBandSize w:val="1"/>
-      <w:tblInd w:w="0" w:type="dxa"/>
       <w:tblBorders>
         <w:top w:val="single" w:sz="4" w:space="0" w:color="DAD6B2" w:themeColor="accent5" w:themeTint="99"/>
         <w:left w:val="single" w:sz="4" w:space="0" w:color="DAD6B2" w:themeColor="accent5" w:themeTint="99"/>
@@ -6548,12 +6525,6 @@
         <w:insideH w:val="single" w:sz="4" w:space="0" w:color="DAD6B2" w:themeColor="accent5" w:themeTint="99"/>
         <w:insideV w:val="single" w:sz="4" w:space="0" w:color="DAD6B2" w:themeColor="accent5" w:themeTint="99"/>
       </w:tblBorders>
-      <w:tblCellMar>
-        <w:top w:w="0" w:type="dxa"/>
-        <w:left w:w="108" w:type="dxa"/>
-        <w:bottom w:w="0" w:type="dxa"/>
-        <w:right w:w="108" w:type="dxa"/>
-      </w:tblCellMar>
     </w:tblPr>
     <w:tblStylePr w:type="firstRow">
       <w:rPr>
@@ -6984,7 +6955,7 @@
 </file>
 
 <file path=customXml/itemProps2.xml><?xml version="1.0" encoding="utf-8"?>
-<ds:datastoreItem xmlns:ds="http://schemas.openxmlformats.org/officeDocument/2006/customXml" ds:itemID="{5E46D8F0-3EC5-4AF1-8B0F-42130E80A767}">
+<ds:datastoreItem xmlns:ds="http://schemas.openxmlformats.org/officeDocument/2006/customXml" ds:itemID="{7A4779E3-CD96-467C-AB1B-8EAB037979A4}">
   <ds:schemaRefs>
     <ds:schemaRef ds:uri="http://schemas.openxmlformats.org/officeDocument/2006/bibliography"/>
   </ds:schemaRefs>

</xml_diff>

<commit_message>
HLD is updated according to reviewer comments
</commit_message>
<xml_diff>
--- a/Design/Design Document/TAWA_DesignDocumentSpecification.docx
+++ b/Design/Design Document/TAWA_DesignDocumentSpecification.docx
@@ -227,23 +227,13 @@
                                       </w:r>
                                     </w:sdtContent>
                                   </w:sdt>
-                                  <w:proofErr w:type="spellStart"/>
                                   <w:r>
                                     <w:rPr>
                                       <w:color w:val="FFFFFF" w:themeColor="background1"/>
                                       <w:sz w:val="56"/>
                                       <w:szCs w:val="56"/>
                                     </w:rPr>
-                                    <w:t>esign</w:t>
-                                  </w:r>
-                                  <w:proofErr w:type="spellEnd"/>
-                                  <w:r>
-                                    <w:rPr>
-                                      <w:color w:val="FFFFFF" w:themeColor="background1"/>
-                                      <w:sz w:val="56"/>
-                                      <w:szCs w:val="56"/>
-                                    </w:rPr>
-                                    <w:t xml:space="preserve"> Document Specification</w:t>
+                                    <w:t>esign Document Specification</w:t>
                                   </w:r>
                                 </w:p>
                                 <w:p>
@@ -1898,6 +1888,9 @@
       </w:pPr>
       <w:r>
         <w:br w:type="page"/>
+      </w:r>
+      <w:r>
+        <w:lastRenderedPageBreak/>
         <w:t>1 introduction</w:t>
       </w:r>
     </w:p>
@@ -2011,6 +2004,7 @@
         <w:pStyle w:val="Title"/>
       </w:pPr>
       <w:r>
+        <w:lastRenderedPageBreak/>
         <w:t>3 High level design</w:t>
       </w:r>
     </w:p>
@@ -2028,6 +2022,11 @@
         <w:pStyle w:val="Subtitle"/>
         <w:keepNext/>
         <w:ind w:left="567"/>
+        <w:rPr>
+          <w:rFonts w:hint="cs"/>
+          <w:rtl/>
+          <w:lang w:bidi="ar-EG"/>
+        </w:rPr>
       </w:pPr>
       <w:r>
         <w:rPr>
@@ -2035,9 +2034,9 @@
         </w:rPr>
         <w:drawing>
           <wp:inline distT="0" distB="0" distL="0" distR="0">
-            <wp:extent cx="6324600" cy="5181600"/>
+            <wp:extent cx="6324600" cy="5334000"/>
             <wp:effectExtent l="0" t="0" r="0" b="0"/>
-            <wp:docPr id="5" name="Picture 5"/>
+            <wp:docPr id="3" name="Picture 3"/>
             <wp:cNvGraphicFramePr>
               <a:graphicFrameLocks xmlns:a="http://schemas.openxmlformats.org/drawingml/2006/main" noChangeAspect="1"/>
             </wp:cNvGraphicFramePr>
@@ -2066,7 +2065,7 @@
                   <pic:spPr bwMode="auto">
                     <a:xfrm>
                       <a:off x="0" y="0"/>
-                      <a:ext cx="6324600" cy="5181600"/>
+                      <a:ext cx="6324600" cy="5334000"/>
                     </a:xfrm>
                     <a:prstGeom prst="rect">
                       <a:avLst/>
@@ -2136,6 +2135,7 @@
         <w:ind w:left="567"/>
       </w:pPr>
       <w:r>
+        <w:lastRenderedPageBreak/>
         <w:t xml:space="preserve">3.1.1 </w:t>
       </w:r>
       <w:r>
@@ -2250,6 +2250,20 @@
       <w:r>
         <w:t>Registered User can view flights details and choose what is the best airline and flight for him.</w:t>
       </w:r>
+    </w:p>
+    <w:p>
+      <w:pPr>
+        <w:pStyle w:val="ListParagraph"/>
+        <w:numPr>
+          <w:ilvl w:val="0"/>
+          <w:numId w:val="3"/>
+        </w:numPr>
+      </w:pPr>
+      <w:r>
+        <w:t>Registered User can choose the suitable payment method for him.</w:t>
+      </w:r>
+      <w:bookmarkStart w:id="0" w:name="_GoBack"/>
+      <w:bookmarkEnd w:id="0"/>
     </w:p>
     <w:p>
       <w:pPr>
@@ -2398,29 +2412,7 @@
           <w:szCs w:val="23"/>
           <w:shd w:val="clear" w:color="auto" w:fill="FFFFFF"/>
         </w:rPr>
-        <w:t xml:space="preserve">by showing the interaction between the system and </w:t>
-      </w:r>
-      <w:proofErr w:type="gramStart"/>
-      <w:r>
-        <w:rPr>
-          <w:rFonts w:ascii="Verdana" w:hAnsi="Verdana"/>
-          <w:color w:val="000000"/>
-          <w:sz w:val="23"/>
-          <w:szCs w:val="23"/>
-          <w:shd w:val="clear" w:color="auto" w:fill="FFFFFF"/>
-        </w:rPr>
-        <w:t>it’s</w:t>
-      </w:r>
-      <w:proofErr w:type="gramEnd"/>
-      <w:r>
-        <w:rPr>
-          <w:rFonts w:ascii="Verdana" w:hAnsi="Verdana"/>
-          <w:color w:val="000000"/>
-          <w:sz w:val="23"/>
-          <w:szCs w:val="23"/>
-          <w:shd w:val="clear" w:color="auto" w:fill="FFFFFF"/>
-        </w:rPr>
-        <w:t xml:space="preserve"> actors. </w:t>
+        <w:t xml:space="preserve">by showing the interaction between the system and it’s actors. </w:t>
       </w:r>
     </w:p>
     <w:p>
@@ -2447,18 +2439,10 @@
         <w:t>Both admin and Traveler are allowed to perform the next functionalities (Signup / Login</w:t>
       </w:r>
       <w:r>
-        <w:t xml:space="preserve">/ </w:t>
-      </w:r>
-      <w:proofErr w:type="gramStart"/>
-      <w:r>
-        <w:t xml:space="preserve">logout </w:t>
-      </w:r>
-      <w:r>
-        <w:t>)</w:t>
-      </w:r>
-      <w:proofErr w:type="gramEnd"/>
-      <w:r>
-        <w:t>.</w:t>
+        <w:t xml:space="preserve">/ logout </w:t>
+      </w:r>
+      <w:r>
+        <w:t>).</w:t>
       </w:r>
     </w:p>
     <w:p>
@@ -2552,8 +2536,6 @@
       <w:r>
         <w:t>describes the structure of a system by showing the system's classes, their attributes, operations, and the relationships among objects.</w:t>
       </w:r>
-      <w:bookmarkStart w:id="0" w:name="_GoBack"/>
-      <w:bookmarkEnd w:id="0"/>
     </w:p>
     <w:p/>
     <w:p>
@@ -2727,6 +2709,7 @@
           <w:noProof/>
           <w:color w:val="8D4121" w:themeColor="accent2" w:themeShade="BF"/>
         </w:rPr>
+        <w:lastRenderedPageBreak/>
         <w:drawing>
           <wp:inline distT="0" distB="0" distL="0" distR="0">
             <wp:extent cx="4286250" cy="2886075"/>
@@ -2814,6 +2797,7 @@
         <w:jc w:val="center"/>
       </w:pPr>
       <w:r>
+        <w:lastRenderedPageBreak/>
         <w:pict>
           <v:shape id="_x0000_i1026" type="#_x0000_t75" style="width:434.55pt;height:613.8pt">
             <v:imagedata r:id="rId14" o:title="Home Page"/>
@@ -2845,6 +2829,7 @@
         <w:t>3</w:t>
       </w:r>
       <w:r>
+        <w:lastRenderedPageBreak/>
         <w:pict>
           <v:shape id="_x0000_i1027" type="#_x0000_t75" style="width:496.95pt;height:329.85pt">
             <v:imagedata r:id="rId15" o:title="Journey Page"/>
@@ -2941,6 +2926,7 @@
         <w:rPr>
           <w:color w:val="8D4121" w:themeColor="accent2" w:themeShade="BF"/>
         </w:rPr>
+        <w:lastRenderedPageBreak/>
         <w:pict>
           <v:shape id="_x0000_i1029" type="#_x0000_t75" style="width:337.5pt;height:264.6pt">
             <v:imagedata r:id="rId17" o:title="Feedback&amp;Ratings page"/>
@@ -3000,7 +2986,7 @@
           <w:color w:val="8D4121" w:themeColor="accent2" w:themeShade="BF"/>
         </w:rPr>
         <w:pict>
-          <v:shape id="_x0000_i1030" type="#_x0000_t75" style="width:516.95pt;height:270.2pt">
+          <v:shape id="_x0000_i1030" type="#_x0000_t75" style="width:517.2pt;height:270.3pt">
             <v:imagedata r:id="rId18" o:title="Admin Page"/>
           </v:shape>
         </w:pict>
@@ -3050,6 +3036,7 @@
         <w:ind w:left="567"/>
       </w:pPr>
       <w:r>
+        <w:lastRenderedPageBreak/>
         <w:t>5</w:t>
       </w:r>
       <w:r>
@@ -3877,6 +3864,7 @@
               <w:cnfStyle w:val="000000000000" w:firstRow="0" w:lastRow="0" w:firstColumn="0" w:lastColumn="0" w:oddVBand="0" w:evenVBand="0" w:oddHBand="0" w:evenHBand="0" w:firstRowFirstColumn="0" w:firstRowLastColumn="0" w:lastRowFirstColumn="0" w:lastRowLastColumn="0"/>
             </w:pPr>
             <w:r>
+              <w:lastRenderedPageBreak/>
               <w:t>2-Max size is 20.</w:t>
             </w:r>
           </w:p>
@@ -4190,13 +4178,8 @@
             <w:r>
               <w:t>User shall choose between (</w:t>
             </w:r>
-            <w:proofErr w:type="gramStart"/>
-            <w:r>
-              <w:t>Economy</w:t>
-            </w:r>
-            <w:proofErr w:type="gramEnd"/>
-            <w:r>
-              <w:t xml:space="preserve"> - Business - Luxurious)</w:t>
+            <w:r>
+              <w:t>Economy - Business - Luxurious)</w:t>
             </w:r>
             <w:r>
               <w:t>.</w:t>
@@ -4411,6 +4394,7 @@
                 <w:rtl/>
                 <w:lang w:bidi="ar-EG"/>
               </w:rPr>
+              <w:lastRenderedPageBreak/>
               <w:t>"</w:t>
             </w:r>
             <w:r>
@@ -4757,7 +4741,7 @@
 
 <file path=word/numbering.xml><?xml version="1.0" encoding="utf-8"?>
 <w:numbering xmlns:wpc="http://schemas.microsoft.com/office/word/2010/wordprocessingCanvas" xmlns:mc="http://schemas.openxmlformats.org/markup-compatibility/2006" xmlns:o="urn:schemas-microsoft-com:office:office" xmlns:r="http://schemas.openxmlformats.org/officeDocument/2006/relationships" xmlns:m="http://schemas.openxmlformats.org/officeDocument/2006/math" xmlns:v="urn:schemas-microsoft-com:vml" xmlns:wp14="http://schemas.microsoft.com/office/word/2010/wordprocessingDrawing" xmlns:wp="http://schemas.openxmlformats.org/drawingml/2006/wordprocessingDrawing" xmlns:w10="urn:schemas-microsoft-com:office:word" xmlns:w="http://schemas.openxmlformats.org/wordprocessingml/2006/main" xmlns:w14="http://schemas.microsoft.com/office/word/2010/wordml" xmlns:w15="http://schemas.microsoft.com/office/word/2012/wordml" xmlns:wpg="http://schemas.microsoft.com/office/word/2010/wordprocessingGroup" xmlns:wpi="http://schemas.microsoft.com/office/word/2010/wordprocessingInk" xmlns:wne="http://schemas.microsoft.com/office/word/2006/wordml" xmlns:wps="http://schemas.microsoft.com/office/word/2010/wordprocessingShape" mc:Ignorable="w14 w15 wp14">
-  <w:abstractNum w:abstractNumId="0" w15:restartNumberingAfterBreak="0">
+  <w:abstractNum w:abstractNumId="0">
     <w:nsid w:val="3D4F3B7F"/>
     <w:multiLevelType w:val="hybridMultilevel"/>
     <w:tmpl w:val="9BDEFEB4"/>
@@ -4870,7 +4854,7 @@
       </w:rPr>
     </w:lvl>
   </w:abstractNum>
-  <w:abstractNum w:abstractNumId="1" w15:restartNumberingAfterBreak="0">
+  <w:abstractNum w:abstractNumId="1">
     <w:nsid w:val="568040F9"/>
     <w:multiLevelType w:val="multilevel"/>
     <w:tmpl w:val="ABD20302"/>
@@ -4983,7 +4967,7 @@
       </w:rPr>
     </w:lvl>
   </w:abstractNum>
-  <w:abstractNum w:abstractNumId="2" w15:restartNumberingAfterBreak="0">
+  <w:abstractNum w:abstractNumId="2">
     <w:nsid w:val="58296933"/>
     <w:multiLevelType w:val="hybridMultilevel"/>
     <w:tmpl w:val="40BCBD16"/>
@@ -5096,7 +5080,7 @@
       </w:rPr>
     </w:lvl>
   </w:abstractNum>
-  <w:abstractNum w:abstractNumId="3" w15:restartNumberingAfterBreak="0">
+  <w:abstractNum w:abstractNumId="3">
     <w:nsid w:val="64085453"/>
     <w:multiLevelType w:val="hybridMultilevel"/>
     <w:tmpl w:val="386E2F44"/>
@@ -5209,7 +5193,7 @@
       </w:rPr>
     </w:lvl>
   </w:abstractNum>
-  <w:abstractNum w:abstractNumId="4" w15:restartNumberingAfterBreak="0">
+  <w:abstractNum w:abstractNumId="4">
     <w:nsid w:val="7FFD6984"/>
     <w:multiLevelType w:val="hybridMultilevel"/>
     <w:tmpl w:val="8D5809B8"/>
@@ -5952,6 +5936,7 @@
   <w:style w:type="character" w:default="1" w:styleId="DefaultParagraphFont">
     <w:name w:val="Default Paragraph Font"/>
     <w:uiPriority w:val="1"/>
+    <w:semiHidden/>
     <w:unhideWhenUsed/>
   </w:style>
   <w:style w:type="table" w:default="1" w:styleId="TableNormal">
@@ -6420,6 +6405,7 @@
       <w:spacing w:before="0" w:after="0" w:line="240" w:lineRule="auto"/>
     </w:pPr>
     <w:tblPr>
+      <w:tblInd w:w="0" w:type="dxa"/>
       <w:tblBorders>
         <w:top w:val="single" w:sz="4" w:space="0" w:color="auto"/>
         <w:left w:val="single" w:sz="4" w:space="0" w:color="auto"/>
@@ -6428,6 +6414,12 @@
         <w:insideH w:val="single" w:sz="4" w:space="0" w:color="auto"/>
         <w:insideV w:val="single" w:sz="4" w:space="0" w:color="auto"/>
       </w:tblBorders>
+      <w:tblCellMar>
+        <w:top w:w="0" w:type="dxa"/>
+        <w:left w:w="108" w:type="dxa"/>
+        <w:bottom w:w="0" w:type="dxa"/>
+        <w:right w:w="108" w:type="dxa"/>
+      </w:tblCellMar>
     </w:tblPr>
   </w:style>
   <w:style w:type="table" w:styleId="GridTable4-Accent1">
@@ -6441,6 +6433,7 @@
     <w:tblPr>
       <w:tblStyleRowBandSize w:val="1"/>
       <w:tblStyleColBandSize w:val="1"/>
+      <w:tblInd w:w="0" w:type="dxa"/>
       <w:tblBorders>
         <w:top w:val="single" w:sz="4" w:space="0" w:color="F3B46B" w:themeColor="accent1" w:themeTint="99"/>
         <w:left w:val="single" w:sz="4" w:space="0" w:color="F3B46B" w:themeColor="accent1" w:themeTint="99"/>
@@ -6449,6 +6442,12 @@
         <w:insideH w:val="single" w:sz="4" w:space="0" w:color="F3B46B" w:themeColor="accent1" w:themeTint="99"/>
         <w:insideV w:val="single" w:sz="4" w:space="0" w:color="F3B46B" w:themeColor="accent1" w:themeTint="99"/>
       </w:tblBorders>
+      <w:tblCellMar>
+        <w:top w:w="0" w:type="dxa"/>
+        <w:left w:w="108" w:type="dxa"/>
+        <w:bottom w:w="0" w:type="dxa"/>
+        <w:right w:w="108" w:type="dxa"/>
+      </w:tblCellMar>
     </w:tblPr>
     <w:tblStylePr w:type="firstRow">
       <w:rPr>
@@ -6517,6 +6516,7 @@
     <w:tblPr>
       <w:tblStyleRowBandSize w:val="1"/>
       <w:tblStyleColBandSize w:val="1"/>
+      <w:tblInd w:w="0" w:type="dxa"/>
       <w:tblBorders>
         <w:top w:val="single" w:sz="4" w:space="0" w:color="DAD6B2" w:themeColor="accent5" w:themeTint="99"/>
         <w:left w:val="single" w:sz="4" w:space="0" w:color="DAD6B2" w:themeColor="accent5" w:themeTint="99"/>
@@ -6525,6 +6525,12 @@
         <w:insideH w:val="single" w:sz="4" w:space="0" w:color="DAD6B2" w:themeColor="accent5" w:themeTint="99"/>
         <w:insideV w:val="single" w:sz="4" w:space="0" w:color="DAD6B2" w:themeColor="accent5" w:themeTint="99"/>
       </w:tblBorders>
+      <w:tblCellMar>
+        <w:top w:w="0" w:type="dxa"/>
+        <w:left w:w="108" w:type="dxa"/>
+        <w:bottom w:w="0" w:type="dxa"/>
+        <w:right w:w="108" w:type="dxa"/>
+      </w:tblCellMar>
     </w:tblPr>
     <w:tblStylePr w:type="firstRow">
       <w:rPr>
@@ -6955,7 +6961,7 @@
 </file>
 
 <file path=customXml/itemProps2.xml><?xml version="1.0" encoding="utf-8"?>
-<ds:datastoreItem xmlns:ds="http://schemas.openxmlformats.org/officeDocument/2006/customXml" ds:itemID="{7A4779E3-CD96-467C-AB1B-8EAB037979A4}">
+<ds:datastoreItem xmlns:ds="http://schemas.openxmlformats.org/officeDocument/2006/customXml" ds:itemID="{521AC28F-372D-4320-A20F-1EDE1FCE9872}">
   <ds:schemaRefs>
     <ds:schemaRef ds:uri="http://schemas.openxmlformats.org/officeDocument/2006/bibliography"/>
   </ds:schemaRefs>

</xml_diff>

<commit_message>
ERD is added (by Esraa salah)
</commit_message>
<xml_diff>
--- a/Design/Design Document/TAWA_DesignDocumentSpecification.docx
+++ b/Design/Design Document/TAWA_DesignDocumentSpecification.docx
@@ -227,13 +227,23 @@
                                       </w:r>
                                     </w:sdtContent>
                                   </w:sdt>
+                                  <w:proofErr w:type="spellStart"/>
                                   <w:r>
                                     <w:rPr>
                                       <w:color w:val="FFFFFF" w:themeColor="background1"/>
                                       <w:sz w:val="56"/>
                                       <w:szCs w:val="56"/>
                                     </w:rPr>
-                                    <w:t>esign Document Specification</w:t>
+                                    <w:t>esign</w:t>
+                                  </w:r>
+                                  <w:proofErr w:type="spellEnd"/>
+                                  <w:r>
+                                    <w:rPr>
+                                      <w:color w:val="FFFFFF" w:themeColor="background1"/>
+                                      <w:sz w:val="56"/>
+                                      <w:szCs w:val="56"/>
+                                    </w:rPr>
+                                    <w:t xml:space="preserve"> Document Specification</w:t>
                                   </w:r>
                                 </w:p>
                                 <w:p>
@@ -2023,7 +2033,6 @@
         <w:keepNext/>
         <w:ind w:left="567"/>
         <w:rPr>
-          <w:rFonts w:hint="cs"/>
           <w:rtl/>
           <w:lang w:bidi="ar-EG"/>
         </w:rPr>
@@ -2262,8 +2271,6 @@
       <w:r>
         <w:t>Registered User can choose the suitable payment method for him.</w:t>
       </w:r>
-      <w:bookmarkStart w:id="0" w:name="_GoBack"/>
-      <w:bookmarkEnd w:id="0"/>
     </w:p>
     <w:p>
       <w:pPr>
@@ -2412,7 +2419,29 @@
           <w:szCs w:val="23"/>
           <w:shd w:val="clear" w:color="auto" w:fill="FFFFFF"/>
         </w:rPr>
-        <w:t xml:space="preserve">by showing the interaction between the system and it’s actors. </w:t>
+        <w:t xml:space="preserve">by showing the interaction between the system and </w:t>
+      </w:r>
+      <w:proofErr w:type="gramStart"/>
+      <w:r>
+        <w:rPr>
+          <w:rFonts w:ascii="Verdana" w:hAnsi="Verdana"/>
+          <w:color w:val="000000"/>
+          <w:sz w:val="23"/>
+          <w:szCs w:val="23"/>
+          <w:shd w:val="clear" w:color="auto" w:fill="FFFFFF"/>
+        </w:rPr>
+        <w:t>it’s</w:t>
+      </w:r>
+      <w:proofErr w:type="gramEnd"/>
+      <w:r>
+        <w:rPr>
+          <w:rFonts w:ascii="Verdana" w:hAnsi="Verdana"/>
+          <w:color w:val="000000"/>
+          <w:sz w:val="23"/>
+          <w:szCs w:val="23"/>
+          <w:shd w:val="clear" w:color="auto" w:fill="FFFFFF"/>
+        </w:rPr>
+        <w:t xml:space="preserve"> actors. </w:t>
       </w:r>
     </w:p>
     <w:p>
@@ -2439,10 +2468,18 @@
         <w:t>Both admin and Traveler are allowed to perform the next functionalities (Signup / Login</w:t>
       </w:r>
       <w:r>
-        <w:t xml:space="preserve">/ logout </w:t>
-      </w:r>
-      <w:r>
-        <w:t>).</w:t>
+        <w:t xml:space="preserve">/ </w:t>
+      </w:r>
+      <w:proofErr w:type="gramStart"/>
+      <w:r>
+        <w:t xml:space="preserve">logout </w:t>
+      </w:r>
+      <w:r>
+        <w:t>)</w:t>
+      </w:r>
+      <w:proofErr w:type="gramEnd"/>
+      <w:r>
+        <w:t>.</w:t>
       </w:r>
     </w:p>
     <w:p>
@@ -2582,9 +2619,101 @@
     </w:p>
     <w:p>
       <w:pPr>
+        <w:pStyle w:val="Subtitle"/>
+        <w:tabs>
+          <w:tab w:val="left" w:pos="3780"/>
+        </w:tabs>
+        <w:ind w:left="567"/>
+      </w:pPr>
+      <w:r>
+        <w:lastRenderedPageBreak/>
+        <w:t xml:space="preserve">4.1 </w:t>
+      </w:r>
+      <w:r>
+        <w:t>DATA MODEL</w:t>
+      </w:r>
+      <w:r>
+        <w:tab/>
+      </w:r>
+    </w:p>
+    <w:p>
+      <w:pPr>
+        <w:pStyle w:val="Subtitle"/>
+        <w:ind w:left="567"/>
+      </w:pPr>
+      <w:r>
+        <w:t>4.</w:t>
+      </w:r>
+      <w:r>
+        <w:t>1.2 ERD</w:t>
+      </w:r>
+    </w:p>
+    <w:p>
+      <w:r>
+        <w:rPr>
+          <w:noProof/>
+        </w:rPr>
+        <w:drawing>
+          <wp:inline distT="0" distB="0" distL="0" distR="0">
+            <wp:extent cx="6316980" cy="5143500"/>
+            <wp:effectExtent l="0" t="0" r="7620" b="0"/>
+            <wp:docPr id="5" name="Picture 5"/>
+            <wp:cNvGraphicFramePr>
+              <a:graphicFrameLocks xmlns:a="http://schemas.openxmlformats.org/drawingml/2006/main" noChangeAspect="1"/>
+            </wp:cNvGraphicFramePr>
+            <a:graphic xmlns:a="http://schemas.openxmlformats.org/drawingml/2006/main">
+              <a:graphicData uri="http://schemas.openxmlformats.org/drawingml/2006/picture">
+                <pic:pic xmlns:pic="http://schemas.openxmlformats.org/drawingml/2006/picture">
+                  <pic:nvPicPr>
+                    <pic:cNvPr id="0" name="Picture 7"/>
+                    <pic:cNvPicPr>
+                      <a:picLocks noChangeAspect="1" noChangeArrowheads="1"/>
+                    </pic:cNvPicPr>
+                  </pic:nvPicPr>
+                  <pic:blipFill>
+                    <a:blip r:embed="rId12">
+                      <a:extLst>
+                        <a:ext uri="{28A0092B-C50C-407E-A947-70E740481C1C}">
+                          <a14:useLocalDpi xmlns:a14="http://schemas.microsoft.com/office/drawing/2010/main" val="0"/>
+                        </a:ext>
+                      </a:extLst>
+                    </a:blip>
+                    <a:srcRect/>
+                    <a:stretch>
+                      <a:fillRect/>
+                    </a:stretch>
+                  </pic:blipFill>
+                  <pic:spPr bwMode="auto">
+                    <a:xfrm>
+                      <a:off x="0" y="0"/>
+                      <a:ext cx="6316980" cy="5143500"/>
+                    </a:xfrm>
+                    <a:prstGeom prst="rect">
+                      <a:avLst/>
+                    </a:prstGeom>
+                    <a:noFill/>
+                    <a:ln>
+                      <a:noFill/>
+                    </a:ln>
+                  </pic:spPr>
+                </pic:pic>
+              </a:graphicData>
+            </a:graphic>
+          </wp:inline>
+        </w:drawing>
+      </w:r>
+    </w:p>
+    <w:p>
+      <w:pPr>
         <w:pStyle w:val="Title"/>
       </w:pPr>
     </w:p>
+    <w:p/>
+    <w:p/>
+    <w:p>
+      <w:bookmarkStart w:id="0" w:name="_GoBack"/>
+      <w:bookmarkEnd w:id="0"/>
+    </w:p>
     <w:p>
       <w:pPr>
         <w:pStyle w:val="Title"/>
@@ -2595,6 +2724,7 @@
         <w:pStyle w:val="Title"/>
       </w:pPr>
       <w:r>
+        <w:lastRenderedPageBreak/>
         <w:t>5</w:t>
       </w:r>
       <w:r>
@@ -2639,7 +2769,7 @@
                     </pic:cNvPicPr>
                   </pic:nvPicPr>
                   <pic:blipFill>
-                    <a:blip r:embed="rId12">
+                    <a:blip r:embed="rId13">
                       <a:extLst>
                         <a:ext uri="{28A0092B-C50C-407E-A947-70E740481C1C}">
                           <a14:useLocalDpi xmlns:a14="http://schemas.microsoft.com/office/drawing/2010/main" val="0"/>
@@ -2709,7 +2839,6 @@
           <w:noProof/>
           <w:color w:val="8D4121" w:themeColor="accent2" w:themeShade="BF"/>
         </w:rPr>
-        <w:lastRenderedPageBreak/>
         <w:drawing>
           <wp:inline distT="0" distB="0" distL="0" distR="0">
             <wp:extent cx="4286250" cy="2886075"/>
@@ -2728,7 +2857,7 @@
                     </pic:cNvPicPr>
                   </pic:nvPicPr>
                   <pic:blipFill>
-                    <a:blip r:embed="rId13">
+                    <a:blip r:embed="rId14">
                       <a:extLst>
                         <a:ext uri="{28A0092B-C50C-407E-A947-70E740481C1C}">
                           <a14:useLocalDpi xmlns:a14="http://schemas.microsoft.com/office/drawing/2010/main" val="0"/>
@@ -2800,7 +2929,7 @@
         <w:lastRenderedPageBreak/>
         <w:pict>
           <v:shape id="_x0000_i1026" type="#_x0000_t75" style="width:434.55pt;height:613.8pt">
-            <v:imagedata r:id="rId14" o:title="Home Page"/>
+            <v:imagedata r:id="rId15" o:title="Home Page"/>
           </v:shape>
         </w:pict>
       </w:r>
@@ -2832,7 +2961,7 @@
         <w:lastRenderedPageBreak/>
         <w:pict>
           <v:shape id="_x0000_i1027" type="#_x0000_t75" style="width:496.95pt;height:329.85pt">
-            <v:imagedata r:id="rId15" o:title="Journey Page"/>
+            <v:imagedata r:id="rId16" o:title="Journey Page"/>
           </v:shape>
         </w:pict>
       </w:r>
@@ -2884,7 +3013,7 @@
         </w:rPr>
         <w:pict>
           <v:shape id="_x0000_i1028" type="#_x0000_t75" style="width:496.95pt;height:184.45pt">
-            <v:imagedata r:id="rId16" o:title="Booking Page"/>
+            <v:imagedata r:id="rId17" o:title="Booking Page"/>
           </v:shape>
         </w:pict>
       </w:r>
@@ -2929,7 +3058,7 @@
         <w:lastRenderedPageBreak/>
         <w:pict>
           <v:shape id="_x0000_i1029" type="#_x0000_t75" style="width:337.5pt;height:264.6pt">
-            <v:imagedata r:id="rId17" o:title="Feedback&amp;Ratings page"/>
+            <v:imagedata r:id="rId18" o:title="Feedback&amp;Ratings page"/>
           </v:shape>
         </w:pict>
       </w:r>
@@ -2987,7 +3116,7 @@
         </w:rPr>
         <w:pict>
           <v:shape id="_x0000_i1030" type="#_x0000_t75" style="width:517.2pt;height:270.3pt">
-            <v:imagedata r:id="rId18" o:title="Admin Page"/>
+            <v:imagedata r:id="rId19" o:title="Admin Page"/>
           </v:shape>
         </w:pict>
       </w:r>
@@ -4178,8 +4307,13 @@
             <w:r>
               <w:t>User shall choose between (</w:t>
             </w:r>
-            <w:r>
-              <w:t>Economy - Business - Luxurious)</w:t>
+            <w:proofErr w:type="gramStart"/>
+            <w:r>
+              <w:t>Economy</w:t>
+            </w:r>
+            <w:proofErr w:type="gramEnd"/>
+            <w:r>
+              <w:t xml:space="preserve"> - Business - Luxurious)</w:t>
             </w:r>
             <w:r>
               <w:t>.</w:t>
@@ -4574,8 +4708,8 @@
     </w:tbl>
     <w:p/>
     <w:sectPr>
-      <w:headerReference w:type="default" r:id="rId19"/>
-      <w:footerReference w:type="default" r:id="rId20"/>
+      <w:headerReference w:type="default" r:id="rId20"/>
+      <w:footerReference w:type="default" r:id="rId21"/>
       <w:pgSz w:w="12240" w:h="15840"/>
       <w:pgMar w:top="1440" w:right="1440" w:bottom="1440" w:left="851" w:header="720" w:footer="720" w:gutter="0"/>
       <w:pgNumType w:start="0"/>
@@ -4655,7 +4789,7 @@
             <w:bCs/>
             <w:noProof/>
           </w:rPr>
-          <w:t>15</w:t>
+          <w:t>8</w:t>
         </w:r>
         <w:r>
           <w:rPr>
@@ -6961,7 +7095,7 @@
 </file>
 
 <file path=customXml/itemProps2.xml><?xml version="1.0" encoding="utf-8"?>
-<ds:datastoreItem xmlns:ds="http://schemas.openxmlformats.org/officeDocument/2006/customXml" ds:itemID="{521AC28F-372D-4320-A20F-1EDE1FCE9872}">
+<ds:datastoreItem xmlns:ds="http://schemas.openxmlformats.org/officeDocument/2006/customXml" ds:itemID="{181F895D-6839-4C9F-835A-494B1833B543}">
   <ds:schemaRefs>
     <ds:schemaRef ds:uri="http://schemas.openxmlformats.org/officeDocument/2006/bibliography"/>
   </ds:schemaRefs>

</xml_diff>

<commit_message>
'ERD Description had been added in 'TAWA_DesignDocumentSpecification' document
</commit_message>
<xml_diff>
--- a/Design/Design Document/TAWA_DesignDocumentSpecification.docx
+++ b/Design/Design Document/TAWA_DesignDocumentSpecification.docx
@@ -424,23 +424,13 @@
                                 </w:r>
                               </w:sdtContent>
                             </w:sdt>
-                            <w:proofErr w:type="spellStart"/>
                             <w:r>
                               <w:rPr>
                                 <w:color w:val="FFFFFF" w:themeColor="background1"/>
                                 <w:sz w:val="56"/>
                                 <w:szCs w:val="56"/>
                               </w:rPr>
-                              <w:t>esign</w:t>
-                            </w:r>
-                            <w:proofErr w:type="spellEnd"/>
-                            <w:r>
-                              <w:rPr>
-                                <w:color w:val="FFFFFF" w:themeColor="background1"/>
-                                <w:sz w:val="56"/>
-                                <w:szCs w:val="56"/>
-                              </w:rPr>
-                              <w:t xml:space="preserve"> Document Specification</w:t>
+                              <w:t>esign Document Specification</w:t>
                             </w:r>
                           </w:p>
                           <w:p>
@@ -1693,6 +1683,7 @@
             <w:ind w:firstLine="720"/>
             <w:rPr>
               <w:szCs w:val="28"/>
+              <w:rtl/>
             </w:rPr>
           </w:pPr>
           <w:r>
@@ -1718,6 +1709,52 @@
               <w:szCs w:val="28"/>
             </w:rPr>
             <w:t>9</w:t>
+          </w:r>
+        </w:p>
+        <w:p>
+          <w:pPr>
+            <w:ind w:left="720" w:firstLine="720"/>
+            <w:rPr>
+              <w:szCs w:val="28"/>
+            </w:rPr>
+          </w:pPr>
+          <w:r>
+            <w:rPr>
+              <w:rFonts w:hint="cs"/>
+              <w:szCs w:val="28"/>
+              <w:rtl/>
+            </w:rPr>
+            <w:t>4</w:t>
+          </w:r>
+          <w:r>
+            <w:rPr>
+              <w:szCs w:val="28"/>
+            </w:rPr>
+            <w:t>.2.1.1 ERD D</w:t>
+          </w:r>
+          <w:r>
+            <w:rPr>
+              <w:szCs w:val="28"/>
+            </w:rPr>
+            <w:t>ESCRIPTION</w:t>
+          </w:r>
+          <w:r>
+            <w:rPr>
+              <w:szCs w:val="28"/>
+            </w:rPr>
+            <w:t xml:space="preserve"> ……………………………………………</w:t>
+          </w:r>
+          <w:r>
+            <w:rPr>
+              <w:szCs w:val="28"/>
+            </w:rPr>
+            <w:t xml:space="preserve"> </w:t>
+          </w:r>
+          <w:r>
+            <w:rPr>
+              <w:szCs w:val="28"/>
+            </w:rPr>
+            <w:t>10</w:t>
           </w:r>
         </w:p>
         <w:p>
@@ -1749,7 +1786,7 @@
               <w:sz w:val="28"/>
               <w:szCs w:val="28"/>
             </w:rPr>
-            <w:t>10</w:t>
+            <w:t>11</w:t>
           </w:r>
         </w:p>
         <w:p>
@@ -1780,7 +1817,7 @@
               <w:sz w:val="28"/>
               <w:szCs w:val="28"/>
             </w:rPr>
-            <w:t>10</w:t>
+            <w:t>11</w:t>
           </w:r>
         </w:p>
         <w:p>
@@ -1818,7 +1855,7 @@
               <w:sz w:val="28"/>
               <w:szCs w:val="28"/>
             </w:rPr>
-            <w:t>15</w:t>
+            <w:t>16</w:t>
           </w:r>
         </w:p>
         <w:p>
@@ -1856,7 +1893,7 @@
               <w:sz w:val="28"/>
               <w:szCs w:val="28"/>
             </w:rPr>
-            <w:t>16</w:t>
+            <w:t>17</w:t>
           </w:r>
         </w:p>
         <w:p>
@@ -1894,7 +1931,7 @@
               <w:sz w:val="28"/>
               <w:szCs w:val="28"/>
             </w:rPr>
-            <w:t>17</w:t>
+            <w:t>18</w:t>
           </w:r>
           <w:bookmarkStart w:id="0" w:name="_GoBack"/>
           <w:bookmarkEnd w:id="0"/>
@@ -2586,7 +2623,7 @@
             <v:path o:extrusionok="f" gradientshapeok="t" o:connecttype="rect"/>
             <o:lock v:ext="edit" aspectratio="t"/>
           </v:shapetype>
-          <v:shape id="_x0000_i1025" type="#_x0000_t75" style="width:550.75pt;height:286.55pt">
+          <v:shape id="_x0000_i1025" type="#_x0000_t75" style="width:550.5pt;height:286.5pt">
             <v:imagedata r:id="rId11" o:title="TAWA_Class_Diagram"/>
           </v:shape>
         </w:pict>
@@ -2612,16 +2649,7 @@
       </w:pPr>
       <w:r>
         <w:lastRenderedPageBreak/>
-        <w:t>4.</w:t>
-      </w:r>
-      <w:r>
-        <w:t>1</w:t>
-      </w:r>
-      <w:r>
-        <w:t>.1</w:t>
-      </w:r>
-      <w:r>
-        <w:t>.1 Describtion</w:t>
+        <w:t>4.1.1.1 Describtion</w:t>
       </w:r>
     </w:p>
     <w:p>
@@ -2749,10 +2777,559 @@
     <w:p/>
     <w:p>
       <w:pPr>
+        <w:pStyle w:val="Subtitle"/>
+        <w:numPr>
+          <w:ilvl w:val="3"/>
+          <w:numId w:val="8"/>
+        </w:numPr>
+      </w:pPr>
+      <w:r>
+        <w:lastRenderedPageBreak/>
+        <w:t>ERD DESCRIPTION</w:t>
+      </w:r>
+    </w:p>
+    <w:p>
+      <w:pPr>
+        <w:pStyle w:val="ListParagraph"/>
+        <w:numPr>
+          <w:ilvl w:val="0"/>
+          <w:numId w:val="7"/>
+        </w:numPr>
+      </w:pPr>
+      <w:r>
+        <w:t xml:space="preserve">This </w:t>
+      </w:r>
+      <w:r>
+        <w:t>ERD model describ</w:t>
+      </w:r>
+      <w:r>
+        <w:t xml:space="preserve">es </w:t>
+      </w:r>
+      <w:r>
+        <w:t>a travel advisor web applicati</w:t>
+      </w:r>
+      <w:r>
+        <w:t xml:space="preserve">on, it consists of six entities </w:t>
+      </w:r>
+      <w:r>
+        <w:t>and these</w:t>
+      </w:r>
+      <w:r>
+        <w:t xml:space="preserve"> entities are User, Admin,</w:t>
+      </w:r>
+      <w:r>
+        <w:t xml:space="preserve"> </w:t>
+      </w:r>
+      <w:r>
+        <w:t>Flight,</w:t>
+      </w:r>
+      <w:r>
+        <w:t xml:space="preserve"> </w:t>
+      </w:r>
+      <w:r>
+        <w:t>Travel,</w:t>
+      </w:r>
+      <w:r>
+        <w:t xml:space="preserve"> </w:t>
+      </w:r>
+      <w:r>
+        <w:t>Feedback and Ratings</w:t>
+      </w:r>
+      <w:r>
+        <w:t>.</w:t>
+      </w:r>
+    </w:p>
+    <w:p>
+      <w:pPr>
+        <w:pStyle w:val="ListParagraph"/>
+        <w:numPr>
+          <w:ilvl w:val="0"/>
+          <w:numId w:val="7"/>
+        </w:numPr>
+      </w:pPr>
+      <w:r>
+        <w:t>For the User entity, it has five attributes Username as a primary key, password, full name, email and phone number</w:t>
+      </w:r>
+      <w:r>
+        <w:t>.</w:t>
+      </w:r>
+    </w:p>
+    <w:p>
+      <w:pPr>
+        <w:pStyle w:val="ListParagraph"/>
+        <w:numPr>
+          <w:ilvl w:val="0"/>
+          <w:numId w:val="7"/>
+        </w:numPr>
+      </w:pPr>
+      <w:r>
+        <w:t>For the Admin entity, it has five attributes username as a primary key, password, full name, email and phone number</w:t>
+      </w:r>
+      <w:r>
+        <w:t>.</w:t>
+      </w:r>
+    </w:p>
+    <w:p>
+      <w:pPr>
+        <w:pStyle w:val="ListParagraph"/>
+        <w:numPr>
+          <w:ilvl w:val="0"/>
+          <w:numId w:val="7"/>
+        </w:numPr>
+      </w:pPr>
+      <w:r>
+        <w:t>For the Feedback entity, it has one attribute comment</w:t>
+      </w:r>
+      <w:r>
+        <w:t>.</w:t>
+      </w:r>
+    </w:p>
+    <w:p>
+      <w:pPr>
+        <w:pStyle w:val="ListParagraph"/>
+        <w:numPr>
+          <w:ilvl w:val="0"/>
+          <w:numId w:val="7"/>
+        </w:numPr>
+      </w:pPr>
+      <w:r>
+        <w:t xml:space="preserve">For the Travel entity it has </w:t>
+      </w:r>
+      <w:r>
+        <w:t>three</w:t>
+      </w:r>
+      <w:r>
+        <w:t xml:space="preserve"> attributes Destination, Restaurant as multivalued attribut</w:t>
+      </w:r>
+      <w:r>
+        <w:t>e and available places.</w:t>
+      </w:r>
+    </w:p>
+    <w:p>
+      <w:pPr>
+        <w:pStyle w:val="ListParagraph"/>
+        <w:numPr>
+          <w:ilvl w:val="0"/>
+          <w:numId w:val="7"/>
+        </w:numPr>
+      </w:pPr>
+      <w:r>
+        <w:t>For the Flight it has four attributes flight type, level of service, number of seats and airlines.</w:t>
+      </w:r>
+    </w:p>
+    <w:p>
+      <w:pPr>
+        <w:pStyle w:val="ListParagraph"/>
+        <w:numPr>
+          <w:ilvl w:val="0"/>
+          <w:numId w:val="7"/>
+        </w:numPr>
+      </w:pPr>
+      <w:r>
+        <w:t>For the Ratings entity it has one attribute number of stars</w:t>
+      </w:r>
+      <w:r>
+        <w:t>.</w:t>
+      </w:r>
+    </w:p>
+    <w:p>
+      <w:pPr>
+        <w:pStyle w:val="ListParagraph"/>
+      </w:pPr>
+    </w:p>
+    <w:p>
+      <w:pPr>
+        <w:pStyle w:val="ListParagraph"/>
+        <w:numPr>
+          <w:ilvl w:val="0"/>
+          <w:numId w:val="10"/>
+        </w:numPr>
+        <w:rPr>
+          <w:b/>
+          <w:bCs/>
+        </w:rPr>
+      </w:pPr>
+      <w:r>
+        <w:rPr>
+          <w:b/>
+          <w:bCs/>
+        </w:rPr>
+        <w:t>For the relationships:</w:t>
+      </w:r>
+    </w:p>
+    <w:p>
+      <w:pPr>
+        <w:pStyle w:val="ListParagraph"/>
+        <w:numPr>
+          <w:ilvl w:val="0"/>
+          <w:numId w:val="11"/>
+        </w:numPr>
+      </w:pPr>
+      <w:r>
+        <w:t xml:space="preserve">There exist a relation between </w:t>
+      </w:r>
+      <w:r>
+        <w:rPr>
+          <w:b/>
+          <w:bCs/>
+          <w:u w:val="single"/>
+        </w:rPr>
+        <w:t>user</w:t>
+      </w:r>
+      <w:r>
+        <w:t xml:space="preserve"> and </w:t>
+      </w:r>
+      <w:r>
+        <w:rPr>
+          <w:b/>
+          <w:bCs/>
+          <w:u w:val="single"/>
+        </w:rPr>
+        <w:t>admin</w:t>
+      </w:r>
+      <w:r>
+        <w:t xml:space="preserve"> </w:t>
+      </w:r>
+      <w:r>
+        <w:t>i</w:t>
+      </w:r>
+      <w:r>
+        <w:t xml:space="preserve">t is a </w:t>
+      </w:r>
+      <w:r>
+        <w:rPr>
+          <w:b/>
+          <w:bCs/>
+          <w:u w:val="single"/>
+        </w:rPr>
+        <w:t>one to many</w:t>
+      </w:r>
+      <w:r>
+        <w:t xml:space="preserve"> relationship this relationship has two attributes add and delete.</w:t>
+      </w:r>
+    </w:p>
+    <w:p>
+      <w:pPr>
+        <w:pStyle w:val="ListParagraph"/>
+        <w:numPr>
+          <w:ilvl w:val="0"/>
+          <w:numId w:val="11"/>
+        </w:numPr>
+      </w:pPr>
+      <w:r>
+        <w:t xml:space="preserve">There exist a relation between </w:t>
+      </w:r>
+      <w:r>
+        <w:rPr>
+          <w:b/>
+          <w:bCs/>
+          <w:u w:val="single"/>
+        </w:rPr>
+        <w:t>user</w:t>
+      </w:r>
+      <w:r>
+        <w:t xml:space="preserve"> and </w:t>
+      </w:r>
+      <w:r>
+        <w:rPr>
+          <w:b/>
+          <w:bCs/>
+          <w:u w:val="single"/>
+        </w:rPr>
+        <w:t>feedback</w:t>
+      </w:r>
+      <w:r>
+        <w:t xml:space="preserve"> it is a </w:t>
+      </w:r>
+      <w:r>
+        <w:rPr>
+          <w:b/>
+          <w:bCs/>
+          <w:u w:val="single"/>
+        </w:rPr>
+        <w:t>one to many</w:t>
+      </w:r>
+      <w:r>
+        <w:t xml:space="preserve"> relationship.</w:t>
+      </w:r>
+    </w:p>
+    <w:p>
+      <w:pPr>
+        <w:pStyle w:val="ListParagraph"/>
+        <w:numPr>
+          <w:ilvl w:val="0"/>
+          <w:numId w:val="11"/>
+        </w:numPr>
+      </w:pPr>
+      <w:r>
+        <w:t xml:space="preserve">There exist a relation between </w:t>
+      </w:r>
+      <w:r>
+        <w:rPr>
+          <w:b/>
+          <w:bCs/>
+          <w:u w:val="single"/>
+        </w:rPr>
+        <w:t>user</w:t>
+      </w:r>
+      <w:r>
+        <w:t xml:space="preserve"> and </w:t>
+      </w:r>
+      <w:r>
+        <w:rPr>
+          <w:b/>
+          <w:bCs/>
+          <w:u w:val="single"/>
+        </w:rPr>
+        <w:t>flight</w:t>
+      </w:r>
+      <w:r>
+        <w:t xml:space="preserve"> it is a </w:t>
+      </w:r>
+      <w:r>
+        <w:rPr>
+          <w:b/>
+          <w:bCs/>
+          <w:u w:val="single"/>
+        </w:rPr>
+        <w:t>many</w:t>
+      </w:r>
+      <w:r>
+        <w:rPr>
+          <w:b/>
+          <w:bCs/>
+          <w:u w:val="single"/>
+        </w:rPr>
+        <w:t xml:space="preserve"> to many</w:t>
+      </w:r>
+      <w:r>
+        <w:t xml:space="preserve"> </w:t>
+      </w:r>
+      <w:r>
+        <w:t xml:space="preserve">relationship this relationship has two attributes </w:t>
+      </w:r>
+      <w:r>
+        <w:t>payment method</w:t>
+      </w:r>
+      <w:r>
+        <w:t xml:space="preserve"> and </w:t>
+      </w:r>
+      <w:r>
+        <w:t>number of seats</w:t>
+      </w:r>
+      <w:r>
+        <w:t>.</w:t>
+      </w:r>
+    </w:p>
+    <w:p>
+      <w:pPr>
+        <w:pStyle w:val="ListParagraph"/>
+        <w:numPr>
+          <w:ilvl w:val="0"/>
+          <w:numId w:val="11"/>
+        </w:numPr>
+      </w:pPr>
+      <w:r>
+        <w:t xml:space="preserve">There exist a relation between </w:t>
+      </w:r>
+      <w:r>
+        <w:rPr>
+          <w:b/>
+          <w:bCs/>
+          <w:u w:val="single"/>
+        </w:rPr>
+        <w:t>user</w:t>
+      </w:r>
+      <w:r>
+        <w:t xml:space="preserve"> and </w:t>
+      </w:r>
+      <w:r>
+        <w:rPr>
+          <w:b/>
+          <w:bCs/>
+          <w:u w:val="single"/>
+        </w:rPr>
+        <w:t>travel</w:t>
+      </w:r>
+      <w:r>
+        <w:t xml:space="preserve"> it is a </w:t>
+      </w:r>
+      <w:r>
+        <w:rPr>
+          <w:b/>
+          <w:bCs/>
+          <w:u w:val="single"/>
+        </w:rPr>
+        <w:t>many</w:t>
+      </w:r>
+      <w:r>
+        <w:rPr>
+          <w:b/>
+          <w:bCs/>
+          <w:u w:val="single"/>
+        </w:rPr>
+        <w:t xml:space="preserve"> to many</w:t>
+      </w:r>
+      <w:r>
+        <w:t xml:space="preserve"> relationship</w:t>
+      </w:r>
+      <w:r>
+        <w:t>.</w:t>
+      </w:r>
+    </w:p>
+    <w:p>
+      <w:pPr>
+        <w:pStyle w:val="ListParagraph"/>
+        <w:numPr>
+          <w:ilvl w:val="0"/>
+          <w:numId w:val="11"/>
+        </w:numPr>
+      </w:pPr>
+      <w:r>
+        <w:t xml:space="preserve">There exist a relation between </w:t>
+      </w:r>
+      <w:r>
+        <w:rPr>
+          <w:b/>
+          <w:bCs/>
+          <w:u w:val="single"/>
+        </w:rPr>
+        <w:t>travel</w:t>
+      </w:r>
+      <w:r>
+        <w:t xml:space="preserve"> and </w:t>
+      </w:r>
+      <w:r>
+        <w:rPr>
+          <w:b/>
+          <w:bCs/>
+          <w:u w:val="single"/>
+        </w:rPr>
+        <w:t>flight</w:t>
+      </w:r>
+      <w:r>
+        <w:t xml:space="preserve"> it is a </w:t>
+      </w:r>
+      <w:r>
+        <w:rPr>
+          <w:b/>
+          <w:bCs/>
+          <w:u w:val="single"/>
+        </w:rPr>
+        <w:t>one to many</w:t>
+      </w:r>
+      <w:r>
+        <w:t xml:space="preserve"> relationship.</w:t>
+      </w:r>
+    </w:p>
+    <w:p>
+      <w:pPr>
+        <w:pStyle w:val="ListParagraph"/>
+        <w:numPr>
+          <w:ilvl w:val="0"/>
+          <w:numId w:val="11"/>
+        </w:numPr>
+      </w:pPr>
+      <w:r>
+        <w:t xml:space="preserve">There exist a relation between </w:t>
+      </w:r>
+      <w:r>
+        <w:rPr>
+          <w:b/>
+          <w:bCs/>
+          <w:u w:val="single"/>
+        </w:rPr>
+        <w:t>travel</w:t>
+      </w:r>
+      <w:r>
+        <w:rPr>
+          <w:b/>
+          <w:bCs/>
+          <w:u w:val="single"/>
+        </w:rPr>
+        <w:t>s</w:t>
+      </w:r>
+      <w:r>
+        <w:t xml:space="preserve"> </w:t>
+      </w:r>
+      <w:r>
+        <w:t xml:space="preserve">and </w:t>
+      </w:r>
+      <w:r>
+        <w:rPr>
+          <w:b/>
+          <w:bCs/>
+          <w:u w:val="single"/>
+        </w:rPr>
+        <w:t>rating</w:t>
+      </w:r>
+      <w:r>
+        <w:t xml:space="preserve"> it is a </w:t>
+      </w:r>
+      <w:r>
+        <w:rPr>
+          <w:b/>
+          <w:bCs/>
+          <w:u w:val="single"/>
+        </w:rPr>
+        <w:t>one to many</w:t>
+      </w:r>
+      <w:r>
+        <w:t xml:space="preserve"> relationship.</w:t>
+      </w:r>
+    </w:p>
+    <w:p>
+      <w:pPr>
+        <w:pStyle w:val="ListParagraph"/>
+        <w:numPr>
+          <w:ilvl w:val="0"/>
+          <w:numId w:val="11"/>
+        </w:numPr>
+      </w:pPr>
+      <w:r>
+        <w:t xml:space="preserve">There exist a relation between </w:t>
+      </w:r>
+      <w:r>
+        <w:rPr>
+          <w:b/>
+          <w:bCs/>
+          <w:u w:val="single"/>
+        </w:rPr>
+        <w:t>feedbacks</w:t>
+      </w:r>
+      <w:r>
+        <w:t xml:space="preserve"> and </w:t>
+      </w:r>
+      <w:r>
+        <w:rPr>
+          <w:b/>
+          <w:bCs/>
+          <w:u w:val="single"/>
+        </w:rPr>
+        <w:t>rating</w:t>
+      </w:r>
+      <w:r>
+        <w:t xml:space="preserve"> it is a </w:t>
+      </w:r>
+      <w:r>
+        <w:rPr>
+          <w:b/>
+          <w:bCs/>
+          <w:u w:val="single"/>
+        </w:rPr>
+        <w:t>one to many</w:t>
+      </w:r>
+      <w:r>
+        <w:t xml:space="preserve"> relationship.</w:t>
+      </w:r>
+    </w:p>
+    <w:p/>
+    <w:p/>
+    <w:p>
+      <w:pPr>
         <w:pStyle w:val="Title"/>
       </w:pPr>
       <w:r>
-        <w:lastRenderedPageBreak/>
         <w:t>5</w:t>
       </w:r>
       <w:r>
@@ -2928,6 +3505,7 @@
         <w:rPr>
           <w:color w:val="8D4121" w:themeColor="accent2" w:themeShade="BF"/>
         </w:rPr>
+        <w:lastRenderedPageBreak/>
         <w:t>TAWA_WF_</w:t>
       </w:r>
       <w:r>
@@ -2954,9 +3532,8 @@
         <w:jc w:val="center"/>
       </w:pPr>
       <w:r>
-        <w:lastRenderedPageBreak/>
         <w:pict>
-          <v:shape id="_x0000_i1026" type="#_x0000_t75" style="width:329.35pt;height:594.25pt">
+          <v:shape id="_x0000_i1026" type="#_x0000_t75" style="width:329.25pt;height:594pt">
             <v:imagedata r:id="rId15" o:title="Home Page"/>
           </v:shape>
         </w:pict>
@@ -2970,6 +3547,7 @@
         <w:rPr>
           <w:color w:val="8D4121" w:themeColor="accent2" w:themeShade="BF"/>
         </w:rPr>
+        <w:lastRenderedPageBreak/>
         <w:t>TAWA_WF_</w:t>
       </w:r>
       <w:r>
@@ -2984,9 +3562,8 @@
         <w:jc w:val="center"/>
       </w:pPr>
       <w:r>
-        <w:lastRenderedPageBreak/>
         <w:pict>
-          <v:shape id="_x0000_i1027" type="#_x0000_t75" style="width:496.95pt;height:329.85pt">
+          <v:shape id="_x0000_i1027" type="#_x0000_t75" style="width:497.25pt;height:330pt">
             <v:imagedata r:id="rId16" o:title="Journey Page"/>
           </v:shape>
         </w:pict>
@@ -3038,7 +3615,7 @@
           <w:color w:val="8D4121" w:themeColor="accent2" w:themeShade="BF"/>
         </w:rPr>
         <w:pict>
-          <v:shape id="_x0000_i1028" type="#_x0000_t75" style="width:496.95pt;height:184.45pt">
+          <v:shape id="_x0000_i1028" type="#_x0000_t75" style="width:497.25pt;height:184.5pt">
             <v:imagedata r:id="rId17" o:title="Booking Page"/>
           </v:shape>
         </w:pict>
@@ -3083,7 +3660,7 @@
         </w:rPr>
         <w:lastRenderedPageBreak/>
         <w:pict>
-          <v:shape id="_x0000_i1029" type="#_x0000_t75" style="width:337.5pt;height:264.6pt">
+          <v:shape id="_x0000_i1029" type="#_x0000_t75" style="width:337.5pt;height:264.75pt">
             <v:imagedata r:id="rId18" o:title="Feedback&amp;Ratings page"/>
           </v:shape>
         </w:pict>
@@ -3141,7 +3718,7 @@
           <w:color w:val="8D4121" w:themeColor="accent2" w:themeShade="BF"/>
         </w:rPr>
         <w:pict>
-          <v:shape id="_x0000_i1030" type="#_x0000_t75" style="width:517.2pt;height:270.3pt">
+          <v:shape id="_x0000_i1030" type="#_x0000_t75" style="width:517.5pt;height:270pt">
             <v:imagedata r:id="rId19" o:title="Admin Page"/>
           </v:shape>
         </w:pict>
@@ -5007,7 +5584,7 @@
             <w:bCs/>
             <w:noProof/>
           </w:rPr>
-          <w:t>17</w:t>
+          <w:t>18</w:t>
         </w:r>
         <w:r>
           <w:rPr>
@@ -5093,7 +5670,233 @@
 
 <file path=word/numbering.xml><?xml version="1.0" encoding="utf-8"?>
 <w:numbering xmlns:wpc="http://schemas.microsoft.com/office/word/2010/wordprocessingCanvas" xmlns:mc="http://schemas.openxmlformats.org/markup-compatibility/2006" xmlns:o="urn:schemas-microsoft-com:office:office" xmlns:r="http://schemas.openxmlformats.org/officeDocument/2006/relationships" xmlns:m="http://schemas.openxmlformats.org/officeDocument/2006/math" xmlns:v="urn:schemas-microsoft-com:vml" xmlns:wp14="http://schemas.microsoft.com/office/word/2010/wordprocessingDrawing" xmlns:wp="http://schemas.openxmlformats.org/drawingml/2006/wordprocessingDrawing" xmlns:w10="urn:schemas-microsoft-com:office:word" xmlns:w="http://schemas.openxmlformats.org/wordprocessingml/2006/main" xmlns:w14="http://schemas.microsoft.com/office/word/2010/wordml" xmlns:w15="http://schemas.microsoft.com/office/word/2012/wordml" xmlns:wpg="http://schemas.microsoft.com/office/word/2010/wordprocessingGroup" xmlns:wpi="http://schemas.microsoft.com/office/word/2010/wordprocessingInk" xmlns:wne="http://schemas.microsoft.com/office/word/2006/wordml" xmlns:wps="http://schemas.microsoft.com/office/word/2010/wordprocessingShape" mc:Ignorable="w14 w15 wp14">
-  <w:abstractNum w:abstractNumId="0">
+  <w:abstractNum w:abstractNumId="0" w15:restartNumberingAfterBreak="0">
+    <w:nsid w:val="24E76782"/>
+    <w:multiLevelType w:val="hybridMultilevel"/>
+    <w:tmpl w:val="5656792C"/>
+    <w:lvl w:ilvl="0" w:tplc="E534968E">
+      <w:start w:val="3"/>
+      <w:numFmt w:val="bullet"/>
+      <w:lvlText w:val="-"/>
+      <w:lvlJc w:val="left"/>
+      <w:pPr>
+        <w:ind w:left="1440" w:hanging="360"/>
+      </w:pPr>
+      <w:rPr>
+        <w:rFonts w:ascii="Times New Roman" w:eastAsiaTheme="minorEastAsia" w:hAnsi="Times New Roman" w:cs="Times New Roman" w:hint="default"/>
+      </w:rPr>
+    </w:lvl>
+    <w:lvl w:ilvl="1" w:tplc="04090003" w:tentative="1">
+      <w:start w:val="1"/>
+      <w:numFmt w:val="bullet"/>
+      <w:lvlText w:val="o"/>
+      <w:lvlJc w:val="left"/>
+      <w:pPr>
+        <w:ind w:left="2160" w:hanging="360"/>
+      </w:pPr>
+      <w:rPr>
+        <w:rFonts w:ascii="Courier New" w:hAnsi="Courier New" w:cs="Courier New" w:hint="default"/>
+      </w:rPr>
+    </w:lvl>
+    <w:lvl w:ilvl="2" w:tplc="04090005" w:tentative="1">
+      <w:start w:val="1"/>
+      <w:numFmt w:val="bullet"/>
+      <w:lvlText w:val=""/>
+      <w:lvlJc w:val="left"/>
+      <w:pPr>
+        <w:ind w:left="2880" w:hanging="360"/>
+      </w:pPr>
+      <w:rPr>
+        <w:rFonts w:ascii="Wingdings" w:hAnsi="Wingdings" w:hint="default"/>
+      </w:rPr>
+    </w:lvl>
+    <w:lvl w:ilvl="3" w:tplc="04090001" w:tentative="1">
+      <w:start w:val="1"/>
+      <w:numFmt w:val="bullet"/>
+      <w:lvlText w:val=""/>
+      <w:lvlJc w:val="left"/>
+      <w:pPr>
+        <w:ind w:left="3600" w:hanging="360"/>
+      </w:pPr>
+      <w:rPr>
+        <w:rFonts w:ascii="Symbol" w:hAnsi="Symbol" w:hint="default"/>
+      </w:rPr>
+    </w:lvl>
+    <w:lvl w:ilvl="4" w:tplc="04090003" w:tentative="1">
+      <w:start w:val="1"/>
+      <w:numFmt w:val="bullet"/>
+      <w:lvlText w:val="o"/>
+      <w:lvlJc w:val="left"/>
+      <w:pPr>
+        <w:ind w:left="4320" w:hanging="360"/>
+      </w:pPr>
+      <w:rPr>
+        <w:rFonts w:ascii="Courier New" w:hAnsi="Courier New" w:cs="Courier New" w:hint="default"/>
+      </w:rPr>
+    </w:lvl>
+    <w:lvl w:ilvl="5" w:tplc="04090005" w:tentative="1">
+      <w:start w:val="1"/>
+      <w:numFmt w:val="bullet"/>
+      <w:lvlText w:val=""/>
+      <w:lvlJc w:val="left"/>
+      <w:pPr>
+        <w:ind w:left="5040" w:hanging="360"/>
+      </w:pPr>
+      <w:rPr>
+        <w:rFonts w:ascii="Wingdings" w:hAnsi="Wingdings" w:hint="default"/>
+      </w:rPr>
+    </w:lvl>
+    <w:lvl w:ilvl="6" w:tplc="04090001" w:tentative="1">
+      <w:start w:val="1"/>
+      <w:numFmt w:val="bullet"/>
+      <w:lvlText w:val=""/>
+      <w:lvlJc w:val="left"/>
+      <w:pPr>
+        <w:ind w:left="5760" w:hanging="360"/>
+      </w:pPr>
+      <w:rPr>
+        <w:rFonts w:ascii="Symbol" w:hAnsi="Symbol" w:hint="default"/>
+      </w:rPr>
+    </w:lvl>
+    <w:lvl w:ilvl="7" w:tplc="04090003" w:tentative="1">
+      <w:start w:val="1"/>
+      <w:numFmt w:val="bullet"/>
+      <w:lvlText w:val="o"/>
+      <w:lvlJc w:val="left"/>
+      <w:pPr>
+        <w:ind w:left="6480" w:hanging="360"/>
+      </w:pPr>
+      <w:rPr>
+        <w:rFonts w:ascii="Courier New" w:hAnsi="Courier New" w:cs="Courier New" w:hint="default"/>
+      </w:rPr>
+    </w:lvl>
+    <w:lvl w:ilvl="8" w:tplc="04090005" w:tentative="1">
+      <w:start w:val="1"/>
+      <w:numFmt w:val="bullet"/>
+      <w:lvlText w:val=""/>
+      <w:lvlJc w:val="left"/>
+      <w:pPr>
+        <w:ind w:left="7200" w:hanging="360"/>
+      </w:pPr>
+      <w:rPr>
+        <w:rFonts w:ascii="Wingdings" w:hAnsi="Wingdings" w:hint="default"/>
+      </w:rPr>
+    </w:lvl>
+  </w:abstractNum>
+  <w:abstractNum w:abstractNumId="1" w15:restartNumberingAfterBreak="0">
+    <w:nsid w:val="28963690"/>
+    <w:multiLevelType w:val="multilevel"/>
+    <w:tmpl w:val="CF7A1ED4"/>
+    <w:lvl w:ilvl="0">
+      <w:start w:val="4"/>
+      <w:numFmt w:val="decimal"/>
+      <w:lvlText w:val="%1"/>
+      <w:lvlJc w:val="left"/>
+      <w:pPr>
+        <w:ind w:left="1035" w:hanging="1035"/>
+      </w:pPr>
+      <w:rPr>
+        <w:rFonts w:hint="default"/>
+      </w:rPr>
+    </w:lvl>
+    <w:lvl w:ilvl="1">
+      <w:start w:val="2"/>
+      <w:numFmt w:val="decimal"/>
+      <w:lvlText w:val="%1.%2"/>
+      <w:lvlJc w:val="left"/>
+      <w:pPr>
+        <w:ind w:left="1224" w:hanging="1035"/>
+      </w:pPr>
+      <w:rPr>
+        <w:rFonts w:hint="default"/>
+      </w:rPr>
+    </w:lvl>
+    <w:lvl w:ilvl="2">
+      <w:start w:val="1"/>
+      <w:numFmt w:val="decimal"/>
+      <w:lvlText w:val="%1.%2.%3"/>
+      <w:lvlJc w:val="left"/>
+      <w:pPr>
+        <w:ind w:left="1413" w:hanging="1035"/>
+      </w:pPr>
+      <w:rPr>
+        <w:rFonts w:hint="default"/>
+      </w:rPr>
+    </w:lvl>
+    <w:lvl w:ilvl="3">
+      <w:start w:val="1"/>
+      <w:numFmt w:val="decimal"/>
+      <w:lvlText w:val="%1.%2.%3.%4"/>
+      <w:lvlJc w:val="left"/>
+      <w:pPr>
+        <w:ind w:left="1647" w:hanging="1080"/>
+      </w:pPr>
+      <w:rPr>
+        <w:rFonts w:hint="default"/>
+      </w:rPr>
+    </w:lvl>
+    <w:lvl w:ilvl="4">
+      <w:start w:val="1"/>
+      <w:numFmt w:val="decimal"/>
+      <w:lvlText w:val="%1.%2.%3.%4.%5"/>
+      <w:lvlJc w:val="left"/>
+      <w:pPr>
+        <w:ind w:left="1836" w:hanging="1080"/>
+      </w:pPr>
+      <w:rPr>
+        <w:rFonts w:hint="default"/>
+      </w:rPr>
+    </w:lvl>
+    <w:lvl w:ilvl="5">
+      <w:start w:val="1"/>
+      <w:numFmt w:val="decimal"/>
+      <w:lvlText w:val="%1.%2.%3.%4.%5.%6"/>
+      <w:lvlJc w:val="left"/>
+      <w:pPr>
+        <w:ind w:left="2385" w:hanging="1440"/>
+      </w:pPr>
+      <w:rPr>
+        <w:rFonts w:hint="default"/>
+      </w:rPr>
+    </w:lvl>
+    <w:lvl w:ilvl="6">
+      <w:start w:val="1"/>
+      <w:numFmt w:val="decimal"/>
+      <w:lvlText w:val="%1.%2.%3.%4.%5.%6.%7"/>
+      <w:lvlJc w:val="left"/>
+      <w:pPr>
+        <w:ind w:left="2574" w:hanging="1440"/>
+      </w:pPr>
+      <w:rPr>
+        <w:rFonts w:hint="default"/>
+      </w:rPr>
+    </w:lvl>
+    <w:lvl w:ilvl="7">
+      <w:start w:val="1"/>
+      <w:numFmt w:val="decimal"/>
+      <w:lvlText w:val="%1.%2.%3.%4.%5.%6.%7.%8"/>
+      <w:lvlJc w:val="left"/>
+      <w:pPr>
+        <w:ind w:left="3123" w:hanging="1800"/>
+      </w:pPr>
+      <w:rPr>
+        <w:rFonts w:hint="default"/>
+      </w:rPr>
+    </w:lvl>
+    <w:lvl w:ilvl="8">
+      <w:start w:val="1"/>
+      <w:numFmt w:val="decimal"/>
+      <w:lvlText w:val="%1.%2.%3.%4.%5.%6.%7.%8.%9"/>
+      <w:lvlJc w:val="left"/>
+      <w:pPr>
+        <w:ind w:left="3672" w:hanging="2160"/>
+      </w:pPr>
+      <w:rPr>
+        <w:rFonts w:hint="default"/>
+      </w:rPr>
+    </w:lvl>
+  </w:abstractNum>
+  <w:abstractNum w:abstractNumId="2" w15:restartNumberingAfterBreak="0">
     <w:nsid w:val="3D4F3B7F"/>
     <w:multiLevelType w:val="hybridMultilevel"/>
     <w:tmpl w:val="9BDEFEB4"/>
@@ -5206,7 +6009,120 @@
       </w:rPr>
     </w:lvl>
   </w:abstractNum>
-  <w:abstractNum w:abstractNumId="1">
+  <w:abstractNum w:abstractNumId="3" w15:restartNumberingAfterBreak="0">
+    <w:nsid w:val="427370EF"/>
+    <w:multiLevelType w:val="hybridMultilevel"/>
+    <w:tmpl w:val="A8D2156C"/>
+    <w:lvl w:ilvl="0" w:tplc="04090001">
+      <w:start w:val="1"/>
+      <w:numFmt w:val="bullet"/>
+      <w:lvlText w:val=""/>
+      <w:lvlJc w:val="left"/>
+      <w:pPr>
+        <w:ind w:left="1440" w:hanging="360"/>
+      </w:pPr>
+      <w:rPr>
+        <w:rFonts w:ascii="Symbol" w:hAnsi="Symbol" w:hint="default"/>
+      </w:rPr>
+    </w:lvl>
+    <w:lvl w:ilvl="1" w:tplc="04090003" w:tentative="1">
+      <w:start w:val="1"/>
+      <w:numFmt w:val="bullet"/>
+      <w:lvlText w:val="o"/>
+      <w:lvlJc w:val="left"/>
+      <w:pPr>
+        <w:ind w:left="2160" w:hanging="360"/>
+      </w:pPr>
+      <w:rPr>
+        <w:rFonts w:ascii="Courier New" w:hAnsi="Courier New" w:cs="Courier New" w:hint="default"/>
+      </w:rPr>
+    </w:lvl>
+    <w:lvl w:ilvl="2" w:tplc="04090005" w:tentative="1">
+      <w:start w:val="1"/>
+      <w:numFmt w:val="bullet"/>
+      <w:lvlText w:val=""/>
+      <w:lvlJc w:val="left"/>
+      <w:pPr>
+        <w:ind w:left="2880" w:hanging="360"/>
+      </w:pPr>
+      <w:rPr>
+        <w:rFonts w:ascii="Wingdings" w:hAnsi="Wingdings" w:hint="default"/>
+      </w:rPr>
+    </w:lvl>
+    <w:lvl w:ilvl="3" w:tplc="04090001" w:tentative="1">
+      <w:start w:val="1"/>
+      <w:numFmt w:val="bullet"/>
+      <w:lvlText w:val=""/>
+      <w:lvlJc w:val="left"/>
+      <w:pPr>
+        <w:ind w:left="3600" w:hanging="360"/>
+      </w:pPr>
+      <w:rPr>
+        <w:rFonts w:ascii="Symbol" w:hAnsi="Symbol" w:hint="default"/>
+      </w:rPr>
+    </w:lvl>
+    <w:lvl w:ilvl="4" w:tplc="04090003" w:tentative="1">
+      <w:start w:val="1"/>
+      <w:numFmt w:val="bullet"/>
+      <w:lvlText w:val="o"/>
+      <w:lvlJc w:val="left"/>
+      <w:pPr>
+        <w:ind w:left="4320" w:hanging="360"/>
+      </w:pPr>
+      <w:rPr>
+        <w:rFonts w:ascii="Courier New" w:hAnsi="Courier New" w:cs="Courier New" w:hint="default"/>
+      </w:rPr>
+    </w:lvl>
+    <w:lvl w:ilvl="5" w:tplc="04090005" w:tentative="1">
+      <w:start w:val="1"/>
+      <w:numFmt w:val="bullet"/>
+      <w:lvlText w:val=""/>
+      <w:lvlJc w:val="left"/>
+      <w:pPr>
+        <w:ind w:left="5040" w:hanging="360"/>
+      </w:pPr>
+      <w:rPr>
+        <w:rFonts w:ascii="Wingdings" w:hAnsi="Wingdings" w:hint="default"/>
+      </w:rPr>
+    </w:lvl>
+    <w:lvl w:ilvl="6" w:tplc="04090001" w:tentative="1">
+      <w:start w:val="1"/>
+      <w:numFmt w:val="bullet"/>
+      <w:lvlText w:val=""/>
+      <w:lvlJc w:val="left"/>
+      <w:pPr>
+        <w:ind w:left="5760" w:hanging="360"/>
+      </w:pPr>
+      <w:rPr>
+        <w:rFonts w:ascii="Symbol" w:hAnsi="Symbol" w:hint="default"/>
+      </w:rPr>
+    </w:lvl>
+    <w:lvl w:ilvl="7" w:tplc="04090003" w:tentative="1">
+      <w:start w:val="1"/>
+      <w:numFmt w:val="bullet"/>
+      <w:lvlText w:val="o"/>
+      <w:lvlJc w:val="left"/>
+      <w:pPr>
+        <w:ind w:left="6480" w:hanging="360"/>
+      </w:pPr>
+      <w:rPr>
+        <w:rFonts w:ascii="Courier New" w:hAnsi="Courier New" w:cs="Courier New" w:hint="default"/>
+      </w:rPr>
+    </w:lvl>
+    <w:lvl w:ilvl="8" w:tplc="04090005" w:tentative="1">
+      <w:start w:val="1"/>
+      <w:numFmt w:val="bullet"/>
+      <w:lvlText w:val=""/>
+      <w:lvlJc w:val="left"/>
+      <w:pPr>
+        <w:ind w:left="7200" w:hanging="360"/>
+      </w:pPr>
+      <w:rPr>
+        <w:rFonts w:ascii="Wingdings" w:hAnsi="Wingdings" w:hint="default"/>
+      </w:rPr>
+    </w:lvl>
+  </w:abstractNum>
+  <w:abstractNum w:abstractNumId="4" w15:restartNumberingAfterBreak="0">
     <w:nsid w:val="568040F9"/>
     <w:multiLevelType w:val="multilevel"/>
     <w:tmpl w:val="ABD20302"/>
@@ -5319,7 +6235,7 @@
       </w:rPr>
     </w:lvl>
   </w:abstractNum>
-  <w:abstractNum w:abstractNumId="2">
+  <w:abstractNum w:abstractNumId="5" w15:restartNumberingAfterBreak="0">
     <w:nsid w:val="58296933"/>
     <w:multiLevelType w:val="hybridMultilevel"/>
     <w:tmpl w:val="40BCBD16"/>
@@ -5432,7 +6348,120 @@
       </w:rPr>
     </w:lvl>
   </w:abstractNum>
-  <w:abstractNum w:abstractNumId="3">
+  <w:abstractNum w:abstractNumId="6" w15:restartNumberingAfterBreak="0">
+    <w:nsid w:val="60992323"/>
+    <w:multiLevelType w:val="hybridMultilevel"/>
+    <w:tmpl w:val="81AAFD80"/>
+    <w:lvl w:ilvl="0" w:tplc="04090001">
+      <w:start w:val="1"/>
+      <w:numFmt w:val="bullet"/>
+      <w:lvlText w:val=""/>
+      <w:lvlJc w:val="left"/>
+      <w:pPr>
+        <w:ind w:left="720" w:hanging="360"/>
+      </w:pPr>
+      <w:rPr>
+        <w:rFonts w:ascii="Symbol" w:hAnsi="Symbol" w:hint="default"/>
+      </w:rPr>
+    </w:lvl>
+    <w:lvl w:ilvl="1" w:tplc="04090003" w:tentative="1">
+      <w:start w:val="1"/>
+      <w:numFmt w:val="bullet"/>
+      <w:lvlText w:val="o"/>
+      <w:lvlJc w:val="left"/>
+      <w:pPr>
+        <w:ind w:left="1440" w:hanging="360"/>
+      </w:pPr>
+      <w:rPr>
+        <w:rFonts w:ascii="Courier New" w:hAnsi="Courier New" w:cs="Courier New" w:hint="default"/>
+      </w:rPr>
+    </w:lvl>
+    <w:lvl w:ilvl="2" w:tplc="04090005" w:tentative="1">
+      <w:start w:val="1"/>
+      <w:numFmt w:val="bullet"/>
+      <w:lvlText w:val=""/>
+      <w:lvlJc w:val="left"/>
+      <w:pPr>
+        <w:ind w:left="2160" w:hanging="360"/>
+      </w:pPr>
+      <w:rPr>
+        <w:rFonts w:ascii="Wingdings" w:hAnsi="Wingdings" w:hint="default"/>
+      </w:rPr>
+    </w:lvl>
+    <w:lvl w:ilvl="3" w:tplc="04090001" w:tentative="1">
+      <w:start w:val="1"/>
+      <w:numFmt w:val="bullet"/>
+      <w:lvlText w:val=""/>
+      <w:lvlJc w:val="left"/>
+      <w:pPr>
+        <w:ind w:left="2880" w:hanging="360"/>
+      </w:pPr>
+      <w:rPr>
+        <w:rFonts w:ascii="Symbol" w:hAnsi="Symbol" w:hint="default"/>
+      </w:rPr>
+    </w:lvl>
+    <w:lvl w:ilvl="4" w:tplc="04090003" w:tentative="1">
+      <w:start w:val="1"/>
+      <w:numFmt w:val="bullet"/>
+      <w:lvlText w:val="o"/>
+      <w:lvlJc w:val="left"/>
+      <w:pPr>
+        <w:ind w:left="3600" w:hanging="360"/>
+      </w:pPr>
+      <w:rPr>
+        <w:rFonts w:ascii="Courier New" w:hAnsi="Courier New" w:cs="Courier New" w:hint="default"/>
+      </w:rPr>
+    </w:lvl>
+    <w:lvl w:ilvl="5" w:tplc="04090005" w:tentative="1">
+      <w:start w:val="1"/>
+      <w:numFmt w:val="bullet"/>
+      <w:lvlText w:val=""/>
+      <w:lvlJc w:val="left"/>
+      <w:pPr>
+        <w:ind w:left="4320" w:hanging="360"/>
+      </w:pPr>
+      <w:rPr>
+        <w:rFonts w:ascii="Wingdings" w:hAnsi="Wingdings" w:hint="default"/>
+      </w:rPr>
+    </w:lvl>
+    <w:lvl w:ilvl="6" w:tplc="04090001" w:tentative="1">
+      <w:start w:val="1"/>
+      <w:numFmt w:val="bullet"/>
+      <w:lvlText w:val=""/>
+      <w:lvlJc w:val="left"/>
+      <w:pPr>
+        <w:ind w:left="5040" w:hanging="360"/>
+      </w:pPr>
+      <w:rPr>
+        <w:rFonts w:ascii="Symbol" w:hAnsi="Symbol" w:hint="default"/>
+      </w:rPr>
+    </w:lvl>
+    <w:lvl w:ilvl="7" w:tplc="04090003" w:tentative="1">
+      <w:start w:val="1"/>
+      <w:numFmt w:val="bullet"/>
+      <w:lvlText w:val="o"/>
+      <w:lvlJc w:val="left"/>
+      <w:pPr>
+        <w:ind w:left="5760" w:hanging="360"/>
+      </w:pPr>
+      <w:rPr>
+        <w:rFonts w:ascii="Courier New" w:hAnsi="Courier New" w:cs="Courier New" w:hint="default"/>
+      </w:rPr>
+    </w:lvl>
+    <w:lvl w:ilvl="8" w:tplc="04090005" w:tentative="1">
+      <w:start w:val="1"/>
+      <w:numFmt w:val="bullet"/>
+      <w:lvlText w:val=""/>
+      <w:lvlJc w:val="left"/>
+      <w:pPr>
+        <w:ind w:left="6480" w:hanging="360"/>
+      </w:pPr>
+      <w:rPr>
+        <w:rFonts w:ascii="Wingdings" w:hAnsi="Wingdings" w:hint="default"/>
+      </w:rPr>
+    </w:lvl>
+  </w:abstractNum>
+  <w:abstractNum w:abstractNumId="7" w15:restartNumberingAfterBreak="0">
     <w:nsid w:val="64085453"/>
     <w:multiLevelType w:val="hybridMultilevel"/>
     <w:tmpl w:val="386E2F44"/>
@@ -5545,7 +6574,233 @@
       </w:rPr>
     </w:lvl>
   </w:abstractNum>
-  <w:abstractNum w:abstractNumId="4">
+  <w:abstractNum w:abstractNumId="8" w15:restartNumberingAfterBreak="0">
+    <w:nsid w:val="748F5133"/>
+    <w:multiLevelType w:val="hybridMultilevel"/>
+    <w:tmpl w:val="8A0A481C"/>
+    <w:lvl w:ilvl="0" w:tplc="04090001">
+      <w:start w:val="1"/>
+      <w:numFmt w:val="bullet"/>
+      <w:lvlText w:val=""/>
+      <w:lvlJc w:val="left"/>
+      <w:pPr>
+        <w:ind w:left="990" w:hanging="360"/>
+      </w:pPr>
+      <w:rPr>
+        <w:rFonts w:ascii="Symbol" w:hAnsi="Symbol" w:hint="default"/>
+      </w:rPr>
+    </w:lvl>
+    <w:lvl w:ilvl="1" w:tplc="04090003" w:tentative="1">
+      <w:start w:val="1"/>
+      <w:numFmt w:val="bullet"/>
+      <w:lvlText w:val="o"/>
+      <w:lvlJc w:val="left"/>
+      <w:pPr>
+        <w:ind w:left="1710" w:hanging="360"/>
+      </w:pPr>
+      <w:rPr>
+        <w:rFonts w:ascii="Courier New" w:hAnsi="Courier New" w:cs="Courier New" w:hint="default"/>
+      </w:rPr>
+    </w:lvl>
+    <w:lvl w:ilvl="2" w:tplc="04090005" w:tentative="1">
+      <w:start w:val="1"/>
+      <w:numFmt w:val="bullet"/>
+      <w:lvlText w:val=""/>
+      <w:lvlJc w:val="left"/>
+      <w:pPr>
+        <w:ind w:left="2430" w:hanging="360"/>
+      </w:pPr>
+      <w:rPr>
+        <w:rFonts w:ascii="Wingdings" w:hAnsi="Wingdings" w:hint="default"/>
+      </w:rPr>
+    </w:lvl>
+    <w:lvl w:ilvl="3" w:tplc="04090001" w:tentative="1">
+      <w:start w:val="1"/>
+      <w:numFmt w:val="bullet"/>
+      <w:lvlText w:val=""/>
+      <w:lvlJc w:val="left"/>
+      <w:pPr>
+        <w:ind w:left="3150" w:hanging="360"/>
+      </w:pPr>
+      <w:rPr>
+        <w:rFonts w:ascii="Symbol" w:hAnsi="Symbol" w:hint="default"/>
+      </w:rPr>
+    </w:lvl>
+    <w:lvl w:ilvl="4" w:tplc="04090003" w:tentative="1">
+      <w:start w:val="1"/>
+      <w:numFmt w:val="bullet"/>
+      <w:lvlText w:val="o"/>
+      <w:lvlJc w:val="left"/>
+      <w:pPr>
+        <w:ind w:left="3870" w:hanging="360"/>
+      </w:pPr>
+      <w:rPr>
+        <w:rFonts w:ascii="Courier New" w:hAnsi="Courier New" w:cs="Courier New" w:hint="default"/>
+      </w:rPr>
+    </w:lvl>
+    <w:lvl w:ilvl="5" w:tplc="04090005" w:tentative="1">
+      <w:start w:val="1"/>
+      <w:numFmt w:val="bullet"/>
+      <w:lvlText w:val=""/>
+      <w:lvlJc w:val="left"/>
+      <w:pPr>
+        <w:ind w:left="4590" w:hanging="360"/>
+      </w:pPr>
+      <w:rPr>
+        <w:rFonts w:ascii="Wingdings" w:hAnsi="Wingdings" w:hint="default"/>
+      </w:rPr>
+    </w:lvl>
+    <w:lvl w:ilvl="6" w:tplc="04090001" w:tentative="1">
+      <w:start w:val="1"/>
+      <w:numFmt w:val="bullet"/>
+      <w:lvlText w:val=""/>
+      <w:lvlJc w:val="left"/>
+      <w:pPr>
+        <w:ind w:left="5310" w:hanging="360"/>
+      </w:pPr>
+      <w:rPr>
+        <w:rFonts w:ascii="Symbol" w:hAnsi="Symbol" w:hint="default"/>
+      </w:rPr>
+    </w:lvl>
+    <w:lvl w:ilvl="7" w:tplc="04090003" w:tentative="1">
+      <w:start w:val="1"/>
+      <w:numFmt w:val="bullet"/>
+      <w:lvlText w:val="o"/>
+      <w:lvlJc w:val="left"/>
+      <w:pPr>
+        <w:ind w:left="6030" w:hanging="360"/>
+      </w:pPr>
+      <w:rPr>
+        <w:rFonts w:ascii="Courier New" w:hAnsi="Courier New" w:cs="Courier New" w:hint="default"/>
+      </w:rPr>
+    </w:lvl>
+    <w:lvl w:ilvl="8" w:tplc="04090005" w:tentative="1">
+      <w:start w:val="1"/>
+      <w:numFmt w:val="bullet"/>
+      <w:lvlText w:val=""/>
+      <w:lvlJc w:val="left"/>
+      <w:pPr>
+        <w:ind w:left="6750" w:hanging="360"/>
+      </w:pPr>
+      <w:rPr>
+        <w:rFonts w:ascii="Wingdings" w:hAnsi="Wingdings" w:hint="default"/>
+      </w:rPr>
+    </w:lvl>
+  </w:abstractNum>
+  <w:abstractNum w:abstractNumId="9" w15:restartNumberingAfterBreak="0">
+    <w:nsid w:val="7ECE706B"/>
+    <w:multiLevelType w:val="hybridMultilevel"/>
+    <w:tmpl w:val="2D6A8BE4"/>
+    <w:lvl w:ilvl="0" w:tplc="04090009">
+      <w:start w:val="1"/>
+      <w:numFmt w:val="bullet"/>
+      <w:lvlText w:val=""/>
+      <w:lvlJc w:val="left"/>
+      <w:pPr>
+        <w:ind w:left="630" w:hanging="360"/>
+      </w:pPr>
+      <w:rPr>
+        <w:rFonts w:ascii="Wingdings" w:hAnsi="Wingdings" w:hint="default"/>
+      </w:rPr>
+    </w:lvl>
+    <w:lvl w:ilvl="1" w:tplc="04090003" w:tentative="1">
+      <w:start w:val="1"/>
+      <w:numFmt w:val="bullet"/>
+      <w:lvlText w:val="o"/>
+      <w:lvlJc w:val="left"/>
+      <w:pPr>
+        <w:ind w:left="1350" w:hanging="360"/>
+      </w:pPr>
+      <w:rPr>
+        <w:rFonts w:ascii="Courier New" w:hAnsi="Courier New" w:cs="Courier New" w:hint="default"/>
+      </w:rPr>
+    </w:lvl>
+    <w:lvl w:ilvl="2" w:tplc="04090005" w:tentative="1">
+      <w:start w:val="1"/>
+      <w:numFmt w:val="bullet"/>
+      <w:lvlText w:val=""/>
+      <w:lvlJc w:val="left"/>
+      <w:pPr>
+        <w:ind w:left="2070" w:hanging="360"/>
+      </w:pPr>
+      <w:rPr>
+        <w:rFonts w:ascii="Wingdings" w:hAnsi="Wingdings" w:hint="default"/>
+      </w:rPr>
+    </w:lvl>
+    <w:lvl w:ilvl="3" w:tplc="04090001" w:tentative="1">
+      <w:start w:val="1"/>
+      <w:numFmt w:val="bullet"/>
+      <w:lvlText w:val=""/>
+      <w:lvlJc w:val="left"/>
+      <w:pPr>
+        <w:ind w:left="2790" w:hanging="360"/>
+      </w:pPr>
+      <w:rPr>
+        <w:rFonts w:ascii="Symbol" w:hAnsi="Symbol" w:hint="default"/>
+      </w:rPr>
+    </w:lvl>
+    <w:lvl w:ilvl="4" w:tplc="04090003" w:tentative="1">
+      <w:start w:val="1"/>
+      <w:numFmt w:val="bullet"/>
+      <w:lvlText w:val="o"/>
+      <w:lvlJc w:val="left"/>
+      <w:pPr>
+        <w:ind w:left="3510" w:hanging="360"/>
+      </w:pPr>
+      <w:rPr>
+        <w:rFonts w:ascii="Courier New" w:hAnsi="Courier New" w:cs="Courier New" w:hint="default"/>
+      </w:rPr>
+    </w:lvl>
+    <w:lvl w:ilvl="5" w:tplc="04090005" w:tentative="1">
+      <w:start w:val="1"/>
+      <w:numFmt w:val="bullet"/>
+      <w:lvlText w:val=""/>
+      <w:lvlJc w:val="left"/>
+      <w:pPr>
+        <w:ind w:left="4230" w:hanging="360"/>
+      </w:pPr>
+      <w:rPr>
+        <w:rFonts w:ascii="Wingdings" w:hAnsi="Wingdings" w:hint="default"/>
+      </w:rPr>
+    </w:lvl>
+    <w:lvl w:ilvl="6" w:tplc="04090001" w:tentative="1">
+      <w:start w:val="1"/>
+      <w:numFmt w:val="bullet"/>
+      <w:lvlText w:val=""/>
+      <w:lvlJc w:val="left"/>
+      <w:pPr>
+        <w:ind w:left="4950" w:hanging="360"/>
+      </w:pPr>
+      <w:rPr>
+        <w:rFonts w:ascii="Symbol" w:hAnsi="Symbol" w:hint="default"/>
+      </w:rPr>
+    </w:lvl>
+    <w:lvl w:ilvl="7" w:tplc="04090003" w:tentative="1">
+      <w:start w:val="1"/>
+      <w:numFmt w:val="bullet"/>
+      <w:lvlText w:val="o"/>
+      <w:lvlJc w:val="left"/>
+      <w:pPr>
+        <w:ind w:left="5670" w:hanging="360"/>
+      </w:pPr>
+      <w:rPr>
+        <w:rFonts w:ascii="Courier New" w:hAnsi="Courier New" w:cs="Courier New" w:hint="default"/>
+      </w:rPr>
+    </w:lvl>
+    <w:lvl w:ilvl="8" w:tplc="04090005" w:tentative="1">
+      <w:start w:val="1"/>
+      <w:numFmt w:val="bullet"/>
+      <w:lvlText w:val=""/>
+      <w:lvlJc w:val="left"/>
+      <w:pPr>
+        <w:ind w:left="6390" w:hanging="360"/>
+      </w:pPr>
+      <w:rPr>
+        <w:rFonts w:ascii="Wingdings" w:hAnsi="Wingdings" w:hint="default"/>
+      </w:rPr>
+    </w:lvl>
+  </w:abstractNum>
+  <w:abstractNum w:abstractNumId="10" w15:restartNumberingAfterBreak="0">
     <w:nsid w:val="7FFD6984"/>
     <w:multiLevelType w:val="hybridMultilevel"/>
     <w:tmpl w:val="8D5809B8"/>
@@ -5659,19 +6914,37 @@
     </w:lvl>
   </w:abstractNum>
   <w:num w:numId="1">
+    <w:abstractNumId w:val="4"/>
+  </w:num>
+  <w:num w:numId="2">
+    <w:abstractNumId w:val="10"/>
+  </w:num>
+  <w:num w:numId="3">
+    <w:abstractNumId w:val="7"/>
+  </w:num>
+  <w:num w:numId="4">
+    <w:abstractNumId w:val="2"/>
+  </w:num>
+  <w:num w:numId="5">
+    <w:abstractNumId w:val="5"/>
+  </w:num>
+  <w:num w:numId="6">
+    <w:abstractNumId w:val="3"/>
+  </w:num>
+  <w:num w:numId="7">
+    <w:abstractNumId w:val="6"/>
+  </w:num>
+  <w:num w:numId="8">
     <w:abstractNumId w:val="1"/>
   </w:num>
-  <w:num w:numId="2">
-    <w:abstractNumId w:val="4"/>
-  </w:num>
-  <w:num w:numId="3">
-    <w:abstractNumId w:val="3"/>
-  </w:num>
-  <w:num w:numId="4">
+  <w:num w:numId="9">
     <w:abstractNumId w:val="0"/>
   </w:num>
-  <w:num w:numId="5">
-    <w:abstractNumId w:val="2"/>
+  <w:num w:numId="10">
+    <w:abstractNumId w:val="9"/>
+  </w:num>
+  <w:num w:numId="11">
+    <w:abstractNumId w:val="8"/>
   </w:num>
 </w:numbering>
 </file>
@@ -6757,7 +8030,6 @@
       <w:spacing w:before="0" w:after="0" w:line="240" w:lineRule="auto"/>
     </w:pPr>
     <w:tblPr>
-      <w:tblInd w:w="0" w:type="dxa"/>
       <w:tblBorders>
         <w:top w:val="single" w:sz="4" w:space="0" w:color="auto"/>
         <w:left w:val="single" w:sz="4" w:space="0" w:color="auto"/>
@@ -6766,12 +8038,6 @@
         <w:insideH w:val="single" w:sz="4" w:space="0" w:color="auto"/>
         <w:insideV w:val="single" w:sz="4" w:space="0" w:color="auto"/>
       </w:tblBorders>
-      <w:tblCellMar>
-        <w:top w:w="0" w:type="dxa"/>
-        <w:left w:w="108" w:type="dxa"/>
-        <w:bottom w:w="0" w:type="dxa"/>
-        <w:right w:w="108" w:type="dxa"/>
-      </w:tblCellMar>
     </w:tblPr>
   </w:style>
   <w:style w:type="table" w:styleId="GridTable4-Accent1">
@@ -6785,7 +8051,6 @@
     <w:tblPr>
       <w:tblStyleRowBandSize w:val="1"/>
       <w:tblStyleColBandSize w:val="1"/>
-      <w:tblInd w:w="0" w:type="dxa"/>
       <w:tblBorders>
         <w:top w:val="single" w:sz="4" w:space="0" w:color="F3B46B" w:themeColor="accent1" w:themeTint="99"/>
         <w:left w:val="single" w:sz="4" w:space="0" w:color="F3B46B" w:themeColor="accent1" w:themeTint="99"/>
@@ -6794,12 +8059,6 @@
         <w:insideH w:val="single" w:sz="4" w:space="0" w:color="F3B46B" w:themeColor="accent1" w:themeTint="99"/>
         <w:insideV w:val="single" w:sz="4" w:space="0" w:color="F3B46B" w:themeColor="accent1" w:themeTint="99"/>
       </w:tblBorders>
-      <w:tblCellMar>
-        <w:top w:w="0" w:type="dxa"/>
-        <w:left w:w="108" w:type="dxa"/>
-        <w:bottom w:w="0" w:type="dxa"/>
-        <w:right w:w="108" w:type="dxa"/>
-      </w:tblCellMar>
     </w:tblPr>
     <w:tblStylePr w:type="firstRow">
       <w:rPr>
@@ -6868,7 +8127,6 @@
     <w:tblPr>
       <w:tblStyleRowBandSize w:val="1"/>
       <w:tblStyleColBandSize w:val="1"/>
-      <w:tblInd w:w="0" w:type="dxa"/>
       <w:tblBorders>
         <w:top w:val="single" w:sz="4" w:space="0" w:color="DAD6B2" w:themeColor="accent5" w:themeTint="99"/>
         <w:left w:val="single" w:sz="4" w:space="0" w:color="DAD6B2" w:themeColor="accent5" w:themeTint="99"/>
@@ -6877,12 +8135,6 @@
         <w:insideH w:val="single" w:sz="4" w:space="0" w:color="DAD6B2" w:themeColor="accent5" w:themeTint="99"/>
         <w:insideV w:val="single" w:sz="4" w:space="0" w:color="DAD6B2" w:themeColor="accent5" w:themeTint="99"/>
       </w:tblBorders>
-      <w:tblCellMar>
-        <w:top w:w="0" w:type="dxa"/>
-        <w:left w:w="108" w:type="dxa"/>
-        <w:bottom w:w="0" w:type="dxa"/>
-        <w:right w:w="108" w:type="dxa"/>
-      </w:tblCellMar>
     </w:tblPr>
     <w:tblStylePr w:type="firstRow">
       <w:rPr>
@@ -7313,7 +8565,7 @@
 </file>
 
 <file path=customXml/itemProps2.xml><?xml version="1.0" encoding="utf-8"?>
-<ds:datastoreItem xmlns:ds="http://schemas.openxmlformats.org/officeDocument/2006/customXml" ds:itemID="{0844AF97-7939-4E60-9491-BD0D6DD18641}">
+<ds:datastoreItem xmlns:ds="http://schemas.openxmlformats.org/officeDocument/2006/customXml" ds:itemID="{A8809B0D-3658-4C06-AE5B-729595FE00F9}">
   <ds:schemaRefs>
     <ds:schemaRef ds:uri="http://schemas.openxmlformats.org/officeDocument/2006/bibliography"/>
   </ds:schemaRefs>

</xml_diff>

<commit_message>
Class Diagram is updated
Class Diagram is updated according to the review comments done by Maysoon Magdy
</commit_message>
<xml_diff>
--- a/Design/Design Document/TAWA_DesignDocumentSpecification.docx
+++ b/Design/Design Document/TAWA_DesignDocumentSpecification.docx
@@ -227,13 +227,23 @@
                                       </w:r>
                                     </w:sdtContent>
                                   </w:sdt>
+                                  <w:proofErr w:type="spellStart"/>
                                   <w:r>
                                     <w:rPr>
                                       <w:color w:val="FFFFFF" w:themeColor="background1"/>
                                       <w:sz w:val="56"/>
                                       <w:szCs w:val="56"/>
                                     </w:rPr>
-                                    <w:t>esign Document Specification</w:t>
+                                    <w:t>esign</w:t>
+                                  </w:r>
+                                  <w:proofErr w:type="spellEnd"/>
+                                  <w:r>
+                                    <w:rPr>
+                                      <w:color w:val="FFFFFF" w:themeColor="background1"/>
+                                      <w:sz w:val="56"/>
+                                      <w:szCs w:val="56"/>
+                                    </w:rPr>
+                                    <w:t xml:space="preserve"> Document Specification</w:t>
                                   </w:r>
                                 </w:p>
                                 <w:p>
@@ -1933,8 +1943,6 @@
             </w:rPr>
             <w:t>18</w:t>
           </w:r>
-          <w:bookmarkStart w:id="0" w:name="_GoBack"/>
-          <w:bookmarkEnd w:id="0"/>
         </w:p>
         <w:p/>
         <w:p>
@@ -1954,9 +1962,6 @@
       </w:pPr>
       <w:r>
         <w:br w:type="page"/>
-      </w:r>
-      <w:r>
-        <w:lastRenderedPageBreak/>
         <w:t>1 introduction</w:t>
       </w:r>
     </w:p>
@@ -2070,7 +2075,6 @@
         <w:pStyle w:val="Title"/>
       </w:pPr>
       <w:r>
-        <w:lastRenderedPageBreak/>
         <w:t>3 High level design</w:t>
       </w:r>
     </w:p>
@@ -2200,7 +2204,6 @@
         <w:ind w:left="567"/>
       </w:pPr>
       <w:r>
-        <w:lastRenderedPageBreak/>
         <w:t xml:space="preserve">3.1.1 </w:t>
       </w:r>
       <w:r>
@@ -2364,7 +2367,6 @@
         </w:rPr>
       </w:pPr>
       <w:r>
-        <w:lastRenderedPageBreak/>
         <w:t>3.</w:t>
       </w:r>
       <w:r>
@@ -2432,7 +2434,6 @@
         <w:pStyle w:val="Subtitle"/>
       </w:pPr>
       <w:r>
-        <w:lastRenderedPageBreak/>
         <w:t xml:space="preserve">3.2.1 </w:t>
       </w:r>
       <w:r>
@@ -2471,7 +2472,29 @@
           <w:szCs w:val="23"/>
           <w:shd w:val="clear" w:color="auto" w:fill="FFFFFF"/>
         </w:rPr>
-        <w:t xml:space="preserve">by showing the interaction between the system and it’s actors. </w:t>
+        <w:t xml:space="preserve">by showing the interaction between the system and </w:t>
+      </w:r>
+      <w:proofErr w:type="gramStart"/>
+      <w:r>
+        <w:rPr>
+          <w:rFonts w:ascii="Verdana" w:hAnsi="Verdana"/>
+          <w:color w:val="000000"/>
+          <w:sz w:val="23"/>
+          <w:szCs w:val="23"/>
+          <w:shd w:val="clear" w:color="auto" w:fill="FFFFFF"/>
+        </w:rPr>
+        <w:t>it’s</w:t>
+      </w:r>
+      <w:proofErr w:type="gramEnd"/>
+      <w:r>
+        <w:rPr>
+          <w:rFonts w:ascii="Verdana" w:hAnsi="Verdana"/>
+          <w:color w:val="000000"/>
+          <w:sz w:val="23"/>
+          <w:szCs w:val="23"/>
+          <w:shd w:val="clear" w:color="auto" w:fill="FFFFFF"/>
+        </w:rPr>
+        <w:t xml:space="preserve"> actors. </w:t>
       </w:r>
     </w:p>
     <w:p>
@@ -2498,10 +2521,18 @@
         <w:t>Both admin and Traveler are allowed to perform the next functionalities (Signup / Login</w:t>
       </w:r>
       <w:r>
-        <w:t xml:space="preserve">/ logout </w:t>
-      </w:r>
-      <w:r>
-        <w:t>).</w:t>
+        <w:t xml:space="preserve">/ </w:t>
+      </w:r>
+      <w:proofErr w:type="gramStart"/>
+      <w:r>
+        <w:t xml:space="preserve">logout </w:t>
+      </w:r>
+      <w:r>
+        <w:t>)</w:t>
+      </w:r>
+      <w:proofErr w:type="gramEnd"/>
+      <w:r>
+        <w:t>.</w:t>
       </w:r>
     </w:p>
     <w:p>
@@ -2567,7 +2598,6 @@
         <w:pStyle w:val="Title"/>
       </w:pPr>
       <w:r>
-        <w:lastRenderedPageBreak/>
         <w:t>4 low level design</w:t>
       </w:r>
     </w:p>
@@ -2590,17 +2620,8 @@
       </w:r>
     </w:p>
     <w:p>
-      <w:r>
-        <w:t xml:space="preserve">The following class diagram </w:t>
-      </w:r>
-      <w:r>
-        <w:t>describes the structure of a system by showing the system's classes, their attributes, operations, and the relationships among objects.</w:t>
-      </w:r>
-    </w:p>
-    <w:p/>
-    <w:p>
-      <w:pPr>
-        <w:jc w:val="center"/>
+      <w:pPr>
+        <w:jc w:val="both"/>
       </w:pPr>
       <w:r>
         <w:pict>
@@ -2623,34 +2644,38 @@
             <v:path o:extrusionok="f" gradientshapeok="t" o:connecttype="rect"/>
             <o:lock v:ext="edit" aspectratio="t"/>
           </v:shapetype>
-          <v:shape id="_x0000_i1025" type="#_x0000_t75" style="width:550.5pt;height:286.5pt">
+          <v:shape id="_x0000_i1031" type="#_x0000_t75" style="width:545.95pt;height:387.95pt">
             <v:imagedata r:id="rId11" o:title="TAWA_Class_Diagram"/>
           </v:shape>
         </w:pict>
       </w:r>
     </w:p>
-    <w:p/>
-    <w:p>
-      <w:pPr>
-        <w:pStyle w:val="Title"/>
-      </w:pPr>
-    </w:p>
-    <w:p>
-      <w:pPr>
-        <w:pStyle w:val="Title"/>
-      </w:pPr>
-    </w:p>
-    <w:p/>
-    <w:p/>
     <w:p>
       <w:pPr>
         <w:pStyle w:val="Subtitle"/>
         <w:ind w:left="567"/>
       </w:pPr>
       <w:r>
-        <w:lastRenderedPageBreak/>
         <w:t>4.1.1.1 Describtion</w:t>
       </w:r>
+    </w:p>
+    <w:p>
+      <w:r>
+        <w:t xml:space="preserve">The </w:t>
+      </w:r>
+      <w:r>
+        <w:t>above</w:t>
+      </w:r>
+      <w:r>
+        <w:t xml:space="preserve"> class diagram </w:t>
+      </w:r>
+      <w:r>
+        <w:t>describes the structure of a system by showing the system's classes, their attributes, operations, and the relationships among objects.</w:t>
+      </w:r>
+    </w:p>
+    <w:p>
+      <w:bookmarkStart w:id="0" w:name="_GoBack"/>
+      <w:bookmarkEnd w:id="0"/>
     </w:p>
     <w:p>
       <w:pPr>
@@ -2660,36 +2685,7 @@
         </w:tabs>
         <w:ind w:left="567"/>
       </w:pPr>
-    </w:p>
-    <w:p/>
-    <w:p/>
-    <w:p/>
-    <w:p/>
-    <w:p/>
-    <w:p/>
-    <w:p/>
-    <w:p/>
-    <w:p/>
-    <w:p/>
-    <w:p/>
-    <w:p/>
-    <w:p/>
-    <w:p/>
-    <w:p/>
-    <w:p/>
-    <w:p/>
-    <w:p/>
-    <w:p/>
-    <w:p>
-      <w:pPr>
-        <w:pStyle w:val="Subtitle"/>
-        <w:tabs>
-          <w:tab w:val="left" w:pos="3780"/>
-        </w:tabs>
-        <w:ind w:left="567"/>
-      </w:pPr>
-      <w:r>
-        <w:lastRenderedPageBreak/>
+      <w:r>
         <w:t>4.2</w:t>
       </w:r>
       <w:r>
@@ -2784,7 +2780,6 @@
         </w:numPr>
       </w:pPr>
       <w:r>
-        <w:lastRenderedPageBreak/>
         <w:t>ERD DESCRIPTION</w:t>
       </w:r>
     </w:p>
@@ -2848,7 +2843,15 @@
         </w:numPr>
       </w:pPr>
       <w:r>
-        <w:t>For the User entity, it has five attributes Username as a primary key, password, full name, email and phone number</w:t>
+        <w:t xml:space="preserve">For the User entity, it has five attributes Username as a primary key, password, full name, </w:t>
+      </w:r>
+      <w:proofErr w:type="gramStart"/>
+      <w:r>
+        <w:t>email</w:t>
+      </w:r>
+      <w:proofErr w:type="gramEnd"/>
+      <w:r>
+        <w:t xml:space="preserve"> and phone number</w:t>
       </w:r>
       <w:r>
         <w:t>.</w:t>
@@ -2863,7 +2866,15 @@
         </w:numPr>
       </w:pPr>
       <w:r>
-        <w:t>For the Admin entity, it has five attributes username as a primary key, password, full name, email and phone number</w:t>
+        <w:t xml:space="preserve">For the Admin entity, it has five attributes username as a primary key, password, full name, </w:t>
+      </w:r>
+      <w:proofErr w:type="gramStart"/>
+      <w:r>
+        <w:t>email</w:t>
+      </w:r>
+      <w:proofErr w:type="gramEnd"/>
+      <w:r>
+        <w:t xml:space="preserve"> and phone number</w:t>
       </w:r>
       <w:r>
         <w:t>.</w:t>
@@ -3092,33 +3103,13 @@
           <w:bCs/>
           <w:u w:val="single"/>
         </w:rPr>
-        <w:t>many</w:t>
-      </w:r>
-      <w:r>
-        <w:rPr>
-          <w:b/>
-          <w:bCs/>
-          <w:u w:val="single"/>
-        </w:rPr>
-        <w:t xml:space="preserve"> to many</w:t>
+        <w:t>many to many</w:t>
       </w:r>
       <w:r>
         <w:t xml:space="preserve"> </w:t>
       </w:r>
       <w:r>
-        <w:t xml:space="preserve">relationship this relationship has two attributes </w:t>
-      </w:r>
-      <w:r>
-        <w:t>payment method</w:t>
-      </w:r>
-      <w:r>
-        <w:t xml:space="preserve"> and </w:t>
-      </w:r>
-      <w:r>
-        <w:t>number of seats</w:t>
-      </w:r>
-      <w:r>
-        <w:t>.</w:t>
+        <w:t>relationship this relationship has two attributes payment method and number of seats.</w:t>
       </w:r>
     </w:p>
     <w:p>
@@ -3160,21 +3151,10 @@
           <w:bCs/>
           <w:u w:val="single"/>
         </w:rPr>
-        <w:t>many</w:t>
-      </w:r>
-      <w:r>
-        <w:rPr>
-          <w:b/>
-          <w:bCs/>
-          <w:u w:val="single"/>
-        </w:rPr>
-        <w:t xml:space="preserve"> to many</w:t>
-      </w:r>
-      <w:r>
-        <w:t xml:space="preserve"> relationship</w:t>
-      </w:r>
-      <w:r>
-        <w:t>.</w:t>
+        <w:t>many to many</w:t>
+      </w:r>
+      <w:r>
+        <w:t xml:space="preserve"> relationship.</w:t>
       </w:r>
     </w:p>
     <w:p>
@@ -3239,15 +3219,7 @@
           <w:bCs/>
           <w:u w:val="single"/>
         </w:rPr>
-        <w:t>travel</w:t>
-      </w:r>
-      <w:r>
-        <w:rPr>
-          <w:b/>
-          <w:bCs/>
-          <w:u w:val="single"/>
-        </w:rPr>
-        <w:t>s</w:t>
+        <w:t>travels</w:t>
       </w:r>
       <w:r>
         <w:t xml:space="preserve"> </w:t>
@@ -3505,7 +3477,6 @@
         <w:rPr>
           <w:color w:val="8D4121" w:themeColor="accent2" w:themeShade="BF"/>
         </w:rPr>
-        <w:lastRenderedPageBreak/>
         <w:t>TAWA_WF_</w:t>
       </w:r>
       <w:r>
@@ -3533,7 +3504,7 @@
       </w:pPr>
       <w:r>
         <w:pict>
-          <v:shape id="_x0000_i1026" type="#_x0000_t75" style="width:329.25pt;height:594pt">
+          <v:shape id="_x0000_i1025" type="#_x0000_t75" style="width:329.25pt;height:594.15pt">
             <v:imagedata r:id="rId15" o:title="Home Page"/>
           </v:shape>
         </w:pict>
@@ -3547,7 +3518,6 @@
         <w:rPr>
           <w:color w:val="8D4121" w:themeColor="accent2" w:themeShade="BF"/>
         </w:rPr>
-        <w:lastRenderedPageBreak/>
         <w:t>TAWA_WF_</w:t>
       </w:r>
       <w:r>
@@ -3563,7 +3533,7 @@
       </w:pPr>
       <w:r>
         <w:pict>
-          <v:shape id="_x0000_i1027" type="#_x0000_t75" style="width:497.25pt;height:330pt">
+          <v:shape id="_x0000_i1026" type="#_x0000_t75" style="width:497pt;height:329.95pt">
             <v:imagedata r:id="rId16" o:title="Journey Page"/>
           </v:shape>
         </w:pict>
@@ -3615,7 +3585,7 @@
           <w:color w:val="8D4121" w:themeColor="accent2" w:themeShade="BF"/>
         </w:rPr>
         <w:pict>
-          <v:shape id="_x0000_i1028" type="#_x0000_t75" style="width:497.25pt;height:184.5pt">
+          <v:shape id="_x0000_i1027" type="#_x0000_t75" style="width:497pt;height:184.55pt">
             <v:imagedata r:id="rId17" o:title="Booking Page"/>
           </v:shape>
         </w:pict>
@@ -3658,9 +3628,8 @@
         <w:rPr>
           <w:color w:val="8D4121" w:themeColor="accent2" w:themeShade="BF"/>
         </w:rPr>
-        <w:lastRenderedPageBreak/>
         <w:pict>
-          <v:shape id="_x0000_i1029" type="#_x0000_t75" style="width:337.5pt;height:264.75pt">
+          <v:shape id="_x0000_i1028" type="#_x0000_t75" style="width:337.65pt;height:264.95pt">
             <v:imagedata r:id="rId18" o:title="Feedback&amp;Ratings page"/>
           </v:shape>
         </w:pict>
@@ -3718,7 +3687,7 @@
           <w:color w:val="8D4121" w:themeColor="accent2" w:themeShade="BF"/>
         </w:rPr>
         <w:pict>
-          <v:shape id="_x0000_i1030" type="#_x0000_t75" style="width:517.5pt;height:270pt">
+          <v:shape id="_x0000_i1029" type="#_x0000_t75" style="width:517.3pt;height:269.85pt">
             <v:imagedata r:id="rId19" o:title="Admin Page"/>
           </v:shape>
         </w:pict>
@@ -3773,9 +3742,8 @@
         <w:rPr>
           <w:color w:val="8D4121" w:themeColor="accent2" w:themeShade="BF"/>
         </w:rPr>
-        <w:lastRenderedPageBreak/>
         <w:pict>
-          <v:shape id="_x0000_i1031" type="#_x0000_t75" style="width:337.5pt;height:300pt">
+          <v:shape id="_x0000_i1030" type="#_x0000_t75" style="width:337.65pt;height:299.9pt">
             <v:imagedata r:id="rId20" o:title="Submit booking page"/>
           </v:shape>
         </w:pict>
@@ -3895,7 +3863,6 @@
         <w:ind w:left="567"/>
       </w:pPr>
       <w:r>
-        <w:lastRenderedPageBreak/>
         <w:t>5</w:t>
       </w:r>
       <w:r>
@@ -4438,7 +4405,6 @@
         <w:pStyle w:val="Subtitle"/>
       </w:pPr>
       <w:r>
-        <w:lastRenderedPageBreak/>
         <w:t>5</w:t>
       </w:r>
       <w:r>
@@ -5105,8 +5071,13 @@
             <w:r>
               <w:t>User shall choose between (</w:t>
             </w:r>
-            <w:r>
-              <w:t>Economy - Business - Luxurious)</w:t>
+            <w:proofErr w:type="gramStart"/>
+            <w:r>
+              <w:t>Economy</w:t>
+            </w:r>
+            <w:proofErr w:type="gramEnd"/>
+            <w:r>
+              <w:t xml:space="preserve"> - Business - Luxurious)</w:t>
             </w:r>
             <w:r>
               <w:t>.</w:t>
@@ -5123,7 +5094,6 @@
         <w:pStyle w:val="Subtitle"/>
       </w:pPr>
       <w:r>
-        <w:lastRenderedPageBreak/>
         <w:t>5.1.3</w:t>
       </w:r>
       <w:r>
@@ -5584,7 +5554,7 @@
             <w:bCs/>
             <w:noProof/>
           </w:rPr>
-          <w:t>18</w:t>
+          <w:t>8</w:t>
         </w:r>
         <w:r>
           <w:rPr>
@@ -8565,7 +8535,7 @@
 </file>
 
 <file path=customXml/itemProps2.xml><?xml version="1.0" encoding="utf-8"?>
-<ds:datastoreItem xmlns:ds="http://schemas.openxmlformats.org/officeDocument/2006/customXml" ds:itemID="{A8809B0D-3658-4C06-AE5B-729595FE00F9}">
+<ds:datastoreItem xmlns:ds="http://schemas.openxmlformats.org/officeDocument/2006/customXml" ds:itemID="{9A4BCE7D-FEED-472C-9EBF-22F4268BA8A1}">
   <ds:schemaRefs>
     <ds:schemaRef ds:uri="http://schemas.openxmlformats.org/officeDocument/2006/bibliography"/>
   </ds:schemaRefs>

</xml_diff>

<commit_message>
The ERD has been modified
</commit_message>
<xml_diff>
--- a/Design/Design Document/TAWA_DesignDocumentSpecification.docx
+++ b/Design/Design Document/TAWA_DesignDocumentSpecification.docx
@@ -2705,17 +2705,23 @@
       <w:r>
         <w:t xml:space="preserve"> ERD</w:t>
       </w:r>
-    </w:p>
-    <w:p>
       <w:r>
         <w:rPr>
           <w:noProof/>
         </w:rPr>
         <w:drawing>
-          <wp:inline distT="0" distB="0" distL="0" distR="0">
-            <wp:extent cx="6316980" cy="5143500"/>
-            <wp:effectExtent l="0" t="0" r="7620" b="0"/>
-            <wp:docPr id="5" name="Picture 5"/>
+          <wp:anchor distT="0" distB="0" distL="114300" distR="114300" simplePos="0" relativeHeight="251663360" behindDoc="0" locked="0" layoutInCell="1" allowOverlap="1" wp14:anchorId="0D531186" wp14:editId="46D407D1">
+            <wp:simplePos x="0" y="0"/>
+            <wp:positionH relativeFrom="page">
+              <wp:posOffset>0</wp:posOffset>
+            </wp:positionH>
+            <wp:positionV relativeFrom="paragraph">
+              <wp:posOffset>357505</wp:posOffset>
+            </wp:positionV>
+            <wp:extent cx="8048684" cy="5330190"/>
+            <wp:effectExtent l="0" t="0" r="9525" b="3810"/>
+            <wp:wrapSquare wrapText="bothSides"/>
+            <wp:docPr id="6" name="Picture 6"/>
             <wp:cNvGraphicFramePr>
               <a:graphicFrameLocks xmlns:a="http://schemas.openxmlformats.org/drawingml/2006/main" noChangeAspect="1"/>
             </wp:cNvGraphicFramePr>
@@ -2723,13 +2729,13 @@
               <a:graphicData uri="http://schemas.openxmlformats.org/drawingml/2006/picture">
                 <pic:pic xmlns:pic="http://schemas.openxmlformats.org/drawingml/2006/picture">
                   <pic:nvPicPr>
-                    <pic:cNvPr id="0" name="Picture 7"/>
+                    <pic:cNvPr id="0" name="Picture 8"/>
                     <pic:cNvPicPr>
                       <a:picLocks noChangeAspect="1" noChangeArrowheads="1"/>
                     </pic:cNvPicPr>
                   </pic:nvPicPr>
                   <pic:blipFill>
-                    <a:blip r:embed="rId12">
+                    <a:blip r:embed="rId12" cstate="print">
                       <a:extLst>
                         <a:ext uri="{28A0092B-C50C-407E-A947-70E740481C1C}">
                           <a14:useLocalDpi xmlns:a14="http://schemas.microsoft.com/office/drawing/2010/main" val="0"/>
@@ -2744,7 +2750,7 @@
                   <pic:spPr bwMode="auto">
                     <a:xfrm>
                       <a:off x="0" y="0"/>
-                      <a:ext cx="6316980" cy="5143500"/>
+                      <a:ext cx="8048684" cy="5330190"/>
                     </a:xfrm>
                     <a:prstGeom prst="rect">
                       <a:avLst/>
@@ -2757,15 +2763,17 @@
                 </pic:pic>
               </a:graphicData>
             </a:graphic>
-          </wp:inline>
+            <wp14:sizeRelH relativeFrom="margin">
+              <wp14:pctWidth>0</wp14:pctWidth>
+            </wp14:sizeRelH>
+            <wp14:sizeRelV relativeFrom="margin">
+              <wp14:pctHeight>0</wp14:pctHeight>
+            </wp14:sizeRelV>
+          </wp:anchor>
         </w:drawing>
       </w:r>
     </w:p>
-    <w:p>
-      <w:pPr>
-        <w:pStyle w:val="Title"/>
-      </w:pPr>
-    </w:p>
+    <w:p/>
     <w:p/>
     <w:p/>
     <w:p/>
@@ -3295,14 +3303,13 @@
         <w:t xml:space="preserve"> relationship.</w:t>
       </w:r>
     </w:p>
-    <w:p>
+    <w:p/>
+    <w:p>
+      <w:pPr>
+        <w:pStyle w:val="Title"/>
+      </w:pPr>
       <w:bookmarkStart w:id="0" w:name="_GoBack"/>
       <w:bookmarkEnd w:id="0"/>
-    </w:p>
-    <w:p>
-      <w:pPr>
-        <w:pStyle w:val="Title"/>
-      </w:pPr>
       <w:r>
         <w:lastRenderedPageBreak/>
         <w:t>5</w:t>
@@ -3538,7 +3545,7 @@
       <w:r>
         <w:lastRenderedPageBreak/>
         <w:pict>
-          <v:shape id="_x0000_i1027" type="#_x0000_t75" style="width:496.7pt;height:329.9pt">
+          <v:shape id="_x0000_i1027" type="#_x0000_t75" style="width:496.95pt;height:329.85pt">
             <v:imagedata r:id="rId16" o:title="Journey Page"/>
           </v:shape>
         </w:pict>
@@ -3590,7 +3597,7 @@
           <w:color w:val="8D4121" w:themeColor="accent2" w:themeShade="BF"/>
         </w:rPr>
         <w:pict>
-          <v:shape id="_x0000_i1028" type="#_x0000_t75" style="width:496.7pt;height:184.1pt">
+          <v:shape id="_x0000_i1028" type="#_x0000_t75" style="width:496.95pt;height:184.15pt">
             <v:imagedata r:id="rId17" o:title="Booking Page"/>
           </v:shape>
         </w:pict>
@@ -3635,7 +3642,7 @@
         </w:rPr>
         <w:lastRenderedPageBreak/>
         <w:pict>
-          <v:shape id="_x0000_i1029" type="#_x0000_t75" style="width:337.2pt;height:265.2pt">
+          <v:shape id="_x0000_i1029" type="#_x0000_t75" style="width:337.15pt;height:265.2pt">
             <v:imagedata r:id="rId18" o:title="Feedback&amp;Ratings page"/>
           </v:shape>
         </w:pict>
@@ -3693,7 +3700,7 @@
           <w:color w:val="8D4121" w:themeColor="accent2" w:themeShade="BF"/>
         </w:rPr>
         <w:pict>
-          <v:shape id="_x0000_i1030" type="#_x0000_t75" style="width:517.65pt;height:269.75pt">
+          <v:shape id="_x0000_i1030" type="#_x0000_t75" style="width:517.85pt;height:269.7pt">
             <v:imagedata r:id="rId19" o:title="Admin Page"/>
           </v:shape>
         </w:pict>
@@ -5564,7 +5571,7 @@
             <w:bCs/>
             <w:noProof/>
           </w:rPr>
-          <w:t>2</w:t>
+          <w:t>10</w:t>
         </w:r>
         <w:r>
           <w:rPr>
@@ -8566,7 +8573,7 @@
 </file>
 
 <file path=customXml/itemProps2.xml><?xml version="1.0" encoding="utf-8"?>
-<ds:datastoreItem xmlns:ds="http://schemas.openxmlformats.org/officeDocument/2006/customXml" ds:itemID="{4F7AC9EA-1061-415C-9885-F62E66177811}">
+<ds:datastoreItem xmlns:ds="http://schemas.openxmlformats.org/officeDocument/2006/customXml" ds:itemID="{C2F82CFE-DBC7-4DFB-BE96-78B0861DBC85}">
   <ds:schemaRefs>
     <ds:schemaRef ds:uri="http://schemas.openxmlformats.org/officeDocument/2006/bibliography"/>
   </ds:schemaRefs>

</xml_diff>

<commit_message>
ERD is updated (by Esraa Saleh)
</commit_message>
<xml_diff>
--- a/Design/Design Document/TAWA_DesignDocumentSpecification.docx
+++ b/Design/Design Document/TAWA_DesignDocumentSpecification.docx
@@ -2700,22 +2700,30 @@
         <w:ind w:left="567"/>
       </w:pPr>
       <w:r>
-        <w:t>4.2.1</w:t>
-      </w:r>
-      <w:r>
-        <w:t xml:space="preserve"> ERD</w:t>
-      </w:r>
-    </w:p>
-    <w:p>
-      <w:r>
         <w:rPr>
           <w:noProof/>
         </w:rPr>
         <w:drawing>
-          <wp:inline distT="0" distB="0" distL="0" distR="0">
-            <wp:extent cx="6316980" cy="5143500"/>
-            <wp:effectExtent l="0" t="0" r="7620" b="0"/>
-            <wp:docPr id="5" name="Picture 5"/>
+          <wp:anchor distT="0" distB="0" distL="114300" distR="114300" simplePos="0" relativeHeight="251662336" behindDoc="1" locked="0" layoutInCell="1" allowOverlap="1" wp14:anchorId="164C11FB" wp14:editId="7F5A93AF">
+            <wp:simplePos x="0" y="0"/>
+            <wp:positionH relativeFrom="column">
+              <wp:posOffset>-540385</wp:posOffset>
+            </wp:positionH>
+            <wp:positionV relativeFrom="paragraph">
+              <wp:posOffset>556260</wp:posOffset>
+            </wp:positionV>
+            <wp:extent cx="7783195" cy="4983480"/>
+            <wp:effectExtent l="0" t="0" r="8255" b="7620"/>
+            <wp:wrapTight wrapText="bothSides">
+              <wp:wrapPolygon edited="0">
+                <wp:start x="0" y="0"/>
+                <wp:lineTo x="0" y="21550"/>
+                <wp:lineTo x="21570" y="21550"/>
+                <wp:lineTo x="21570" y="0"/>
+                <wp:lineTo x="0" y="0"/>
+              </wp:wrapPolygon>
+            </wp:wrapTight>
+            <wp:docPr id="7" name="Picture 7"/>
             <wp:cNvGraphicFramePr>
               <a:graphicFrameLocks xmlns:a="http://schemas.openxmlformats.org/drawingml/2006/main" noChangeAspect="1"/>
             </wp:cNvGraphicFramePr>
@@ -2723,10 +2731,8 @@
               <a:graphicData uri="http://schemas.openxmlformats.org/drawingml/2006/picture">
                 <pic:pic xmlns:pic="http://schemas.openxmlformats.org/drawingml/2006/picture">
                   <pic:nvPicPr>
-                    <pic:cNvPr id="0" name="Picture 7"/>
-                    <pic:cNvPicPr>
-                      <a:picLocks noChangeAspect="1" noChangeArrowheads="1"/>
-                    </pic:cNvPicPr>
+                    <pic:cNvPr id="1" name=""/>
+                    <pic:cNvPicPr/>
                   </pic:nvPicPr>
                   <pic:blipFill>
                     <a:blip r:embed="rId12">
@@ -2736,39 +2742,51 @@
                         </a:ext>
                       </a:extLst>
                     </a:blip>
-                    <a:srcRect/>
                     <a:stretch>
                       <a:fillRect/>
                     </a:stretch>
                   </pic:blipFill>
-                  <pic:spPr bwMode="auto">
+                  <pic:spPr>
                     <a:xfrm>
                       <a:off x="0" y="0"/>
-                      <a:ext cx="6316980" cy="5143500"/>
+                      <a:ext cx="7783195" cy="4983480"/>
                     </a:xfrm>
                     <a:prstGeom prst="rect">
                       <a:avLst/>
                     </a:prstGeom>
-                    <a:noFill/>
-                    <a:ln>
-                      <a:noFill/>
-                    </a:ln>
                   </pic:spPr>
                 </pic:pic>
               </a:graphicData>
             </a:graphic>
-          </wp:inline>
+            <wp14:sizeRelH relativeFrom="margin">
+              <wp14:pctWidth>0</wp14:pctWidth>
+            </wp14:sizeRelH>
+            <wp14:sizeRelV relativeFrom="margin">
+              <wp14:pctHeight>0</wp14:pctHeight>
+            </wp14:sizeRelV>
+          </wp:anchor>
         </w:drawing>
       </w:r>
-    </w:p>
-    <w:p>
-      <w:pPr>
-        <w:pStyle w:val="Title"/>
-      </w:pPr>
+      <w:r>
+        <w:t>4.2.1</w:t>
+      </w:r>
+      <w:r>
+        <w:t xml:space="preserve"> ERD</w:t>
+      </w:r>
     </w:p>
     <w:p/>
+    <w:p>
+      <w:pPr>
+        <w:rPr>
+          <w:noProof/>
+        </w:rPr>
+      </w:pPr>
+    </w:p>
     <w:p/>
-    <w:p/>
+    <w:p>
+      <w:bookmarkStart w:id="0" w:name="_GoBack"/>
+      <w:bookmarkEnd w:id="0"/>
+    </w:p>
     <w:p/>
     <w:p>
       <w:pPr>
@@ -3295,10 +3313,7 @@
         <w:t xml:space="preserve"> relationship.</w:t>
       </w:r>
     </w:p>
-    <w:p>
-      <w:bookmarkStart w:id="0" w:name="_GoBack"/>
-      <w:bookmarkEnd w:id="0"/>
-    </w:p>
+    <w:p/>
     <w:p>
       <w:pPr>
         <w:pStyle w:val="Title"/>
@@ -3538,7 +3553,7 @@
       <w:r>
         <w:lastRenderedPageBreak/>
         <w:pict>
-          <v:shape id="_x0000_i1027" type="#_x0000_t75" style="width:496.7pt;height:329.9pt">
+          <v:shape id="_x0000_i1027" type="#_x0000_t75" style="width:496.95pt;height:329.85pt">
             <v:imagedata r:id="rId16" o:title="Journey Page"/>
           </v:shape>
         </w:pict>
@@ -3590,7 +3605,7 @@
           <w:color w:val="8D4121" w:themeColor="accent2" w:themeShade="BF"/>
         </w:rPr>
         <w:pict>
-          <v:shape id="_x0000_i1028" type="#_x0000_t75" style="width:496.7pt;height:184.1pt">
+          <v:shape id="_x0000_i1028" type="#_x0000_t75" style="width:496.95pt;height:184.15pt">
             <v:imagedata r:id="rId17" o:title="Booking Page"/>
           </v:shape>
         </w:pict>
@@ -3635,7 +3650,7 @@
         </w:rPr>
         <w:lastRenderedPageBreak/>
         <w:pict>
-          <v:shape id="_x0000_i1029" type="#_x0000_t75" style="width:337.2pt;height:265.2pt">
+          <v:shape id="_x0000_i1029" type="#_x0000_t75" style="width:337.15pt;height:265.2pt">
             <v:imagedata r:id="rId18" o:title="Feedback&amp;Ratings page"/>
           </v:shape>
         </w:pict>
@@ -3693,7 +3708,7 @@
           <w:color w:val="8D4121" w:themeColor="accent2" w:themeShade="BF"/>
         </w:rPr>
         <w:pict>
-          <v:shape id="_x0000_i1030" type="#_x0000_t75" style="width:517.65pt;height:269.75pt">
+          <v:shape id="_x0000_i1030" type="#_x0000_t75" style="width:517.85pt;height:269.7pt">
             <v:imagedata r:id="rId19" o:title="Admin Page"/>
           </v:shape>
         </w:pict>
@@ -5564,7 +5579,7 @@
             <w:bCs/>
             <w:noProof/>
           </w:rPr>
-          <w:t>2</w:t>
+          <w:t>9</w:t>
         </w:r>
         <w:r>
           <w:rPr>
@@ -8566,7 +8581,7 @@
 </file>
 
 <file path=customXml/itemProps2.xml><?xml version="1.0" encoding="utf-8"?>
-<ds:datastoreItem xmlns:ds="http://schemas.openxmlformats.org/officeDocument/2006/customXml" ds:itemID="{4F7AC9EA-1061-415C-9885-F62E66177811}">
+<ds:datastoreItem xmlns:ds="http://schemas.openxmlformats.org/officeDocument/2006/customXml" ds:itemID="{26FB450B-E49E-4ED9-9AD5-F5CBC71E96FC}">
   <ds:schemaRefs>
     <ds:schemaRef ds:uri="http://schemas.openxmlformats.org/officeDocument/2006/bibliography"/>
   </ds:schemaRefs>

</xml_diff>

<commit_message>
modify the ERD diagram
</commit_message>
<xml_diff>
--- a/Design/Design Document/TAWA_DesignDocumentSpecification.docx
+++ b/Design/Design Document/TAWA_DesignDocumentSpecification.docx
@@ -3,6 +3,9 @@
 <w:document xmlns:wpc="http://schemas.microsoft.com/office/word/2010/wordprocessingCanvas" xmlns:mc="http://schemas.openxmlformats.org/markup-compatibility/2006" xmlns:o="urn:schemas-microsoft-com:office:office" xmlns:r="http://schemas.openxmlformats.org/officeDocument/2006/relationships" xmlns:m="http://schemas.openxmlformats.org/officeDocument/2006/math" xmlns:v="urn:schemas-microsoft-com:vml" xmlns:wp14="http://schemas.microsoft.com/office/word/2010/wordprocessingDrawing" xmlns:wp="http://schemas.openxmlformats.org/drawingml/2006/wordprocessingDrawing" xmlns:w10="urn:schemas-microsoft-com:office:word" xmlns:w="http://schemas.openxmlformats.org/wordprocessingml/2006/main" xmlns:w14="http://schemas.microsoft.com/office/word/2010/wordml" xmlns:w15="http://schemas.microsoft.com/office/word/2012/wordml" xmlns:wpg="http://schemas.microsoft.com/office/word/2010/wordprocessingGroup" xmlns:wpi="http://schemas.microsoft.com/office/word/2010/wordprocessingInk" xmlns:wne="http://schemas.microsoft.com/office/word/2006/wordml" xmlns:wps="http://schemas.microsoft.com/office/word/2010/wordprocessingShape" mc:Ignorable="w14 w15 wp14">
   <w:body>
     <w:p>
+      <w:r>
+        <w:t>33</w:t>
+      </w:r>
       <w:r>
         <w:t xml:space="preserve"> </w:t>
       </w:r>
@@ -227,23 +230,13 @@
                                       </w:r>
                                     </w:sdtContent>
                                   </w:sdt>
-                                  <w:proofErr w:type="spellStart"/>
                                   <w:r>
                                     <w:rPr>
                                       <w:color w:val="FFFFFF" w:themeColor="background1"/>
                                       <w:sz w:val="56"/>
                                       <w:szCs w:val="56"/>
                                     </w:rPr>
-                                    <w:t>esign</w:t>
-                                  </w:r>
-                                  <w:proofErr w:type="spellEnd"/>
-                                  <w:r>
-                                    <w:rPr>
-                                      <w:color w:val="FFFFFF" w:themeColor="background1"/>
-                                      <w:sz w:val="56"/>
-                                      <w:szCs w:val="56"/>
-                                    </w:rPr>
-                                    <w:t xml:space="preserve"> Document Specification</w:t>
+                                    <w:t>esign Document Specification</w:t>
                                   </w:r>
                                 </w:p>
                                 <w:p>
@@ -2478,29 +2471,7 @@
           <w:szCs w:val="23"/>
           <w:shd w:val="clear" w:color="auto" w:fill="FFFFFF"/>
         </w:rPr>
-        <w:t xml:space="preserve">by showing the interaction between the system and </w:t>
-      </w:r>
-      <w:proofErr w:type="gramStart"/>
-      <w:r>
-        <w:rPr>
-          <w:rFonts w:ascii="Verdana" w:hAnsi="Verdana"/>
-          <w:color w:val="000000"/>
-          <w:sz w:val="23"/>
-          <w:szCs w:val="23"/>
-          <w:shd w:val="clear" w:color="auto" w:fill="FFFFFF"/>
-        </w:rPr>
-        <w:t>it’s</w:t>
-      </w:r>
-      <w:proofErr w:type="gramEnd"/>
-      <w:r>
-        <w:rPr>
-          <w:rFonts w:ascii="Verdana" w:hAnsi="Verdana"/>
-          <w:color w:val="000000"/>
-          <w:sz w:val="23"/>
-          <w:szCs w:val="23"/>
-          <w:shd w:val="clear" w:color="auto" w:fill="FFFFFF"/>
-        </w:rPr>
-        <w:t xml:space="preserve"> actors. </w:t>
+        <w:t xml:space="preserve">by showing the interaction between the system and it’s actors. </w:t>
       </w:r>
     </w:p>
     <w:p>
@@ -2527,18 +2498,10 @@
         <w:t>Both admin and Traveler are allowed to perform the next functionalities (Signup / Login</w:t>
       </w:r>
       <w:r>
-        <w:t xml:space="preserve">/ </w:t>
-      </w:r>
-      <w:proofErr w:type="gramStart"/>
-      <w:r>
-        <w:t xml:space="preserve">logout </w:t>
-      </w:r>
-      <w:r>
-        <w:t>)</w:t>
-      </w:r>
-      <w:proofErr w:type="gramEnd"/>
-      <w:r>
-        <w:t>.</w:t>
+        <w:t xml:space="preserve">/ logout </w:t>
+      </w:r>
+      <w:r>
+        <w:t>).</w:t>
       </w:r>
     </w:p>
     <w:p>
@@ -2700,30 +2663,22 @@
         <w:ind w:left="567"/>
       </w:pPr>
       <w:r>
+        <w:t>4.2.1</w:t>
+      </w:r>
+      <w:r>
+        <w:t xml:space="preserve"> ERD</w:t>
+      </w:r>
+    </w:p>
+    <w:p>
+      <w:r>
         <w:rPr>
           <w:noProof/>
         </w:rPr>
         <w:drawing>
-          <wp:anchor distT="0" distB="0" distL="114300" distR="114300" simplePos="0" relativeHeight="251662336" behindDoc="1" locked="0" layoutInCell="1" allowOverlap="1" wp14:anchorId="164C11FB" wp14:editId="7F5A93AF">
-            <wp:simplePos x="0" y="0"/>
-            <wp:positionH relativeFrom="column">
-              <wp:posOffset>-540385</wp:posOffset>
-            </wp:positionH>
-            <wp:positionV relativeFrom="paragraph">
-              <wp:posOffset>556260</wp:posOffset>
-            </wp:positionV>
-            <wp:extent cx="7783195" cy="4983480"/>
-            <wp:effectExtent l="0" t="0" r="8255" b="7620"/>
-            <wp:wrapTight wrapText="bothSides">
-              <wp:wrapPolygon edited="0">
-                <wp:start x="0" y="0"/>
-                <wp:lineTo x="0" y="21550"/>
-                <wp:lineTo x="21570" y="21550"/>
-                <wp:lineTo x="21570" y="0"/>
-                <wp:lineTo x="0" y="0"/>
-              </wp:wrapPolygon>
-            </wp:wrapTight>
-            <wp:docPr id="7" name="Picture 7"/>
+          <wp:inline distT="0" distB="0" distL="0" distR="0">
+            <wp:extent cx="6317615" cy="4148542"/>
+            <wp:effectExtent l="0" t="0" r="6985" b="4445"/>
+            <wp:docPr id="5" name="Picture 5" descr="D:\ITI\project management\ERD.png"/>
             <wp:cNvGraphicFramePr>
               <a:graphicFrameLocks xmlns:a="http://schemas.openxmlformats.org/drawingml/2006/main" noChangeAspect="1"/>
             </wp:cNvGraphicFramePr>
@@ -2731,8 +2686,10 @@
               <a:graphicData uri="http://schemas.openxmlformats.org/drawingml/2006/picture">
                 <pic:pic xmlns:pic="http://schemas.openxmlformats.org/drawingml/2006/picture">
                   <pic:nvPicPr>
-                    <pic:cNvPr id="1" name=""/>
-                    <pic:cNvPicPr/>
+                    <pic:cNvPr id="0" name="Picture 8" descr="D:\ITI\project management\ERD.png"/>
+                    <pic:cNvPicPr>
+                      <a:picLocks noChangeAspect="1" noChangeArrowheads="1"/>
+                    </pic:cNvPicPr>
                   </pic:nvPicPr>
                   <pic:blipFill>
                     <a:blip r:embed="rId12">
@@ -2742,39 +2699,31 @@
                         </a:ext>
                       </a:extLst>
                     </a:blip>
+                    <a:srcRect/>
                     <a:stretch>
                       <a:fillRect/>
                     </a:stretch>
                   </pic:blipFill>
-                  <pic:spPr>
+                  <pic:spPr bwMode="auto">
                     <a:xfrm>
                       <a:off x="0" y="0"/>
-                      <a:ext cx="7783195" cy="4983480"/>
+                      <a:ext cx="6317615" cy="4148542"/>
                     </a:xfrm>
                     <a:prstGeom prst="rect">
                       <a:avLst/>
                     </a:prstGeom>
+                    <a:noFill/>
+                    <a:ln>
+                      <a:noFill/>
+                    </a:ln>
                   </pic:spPr>
                 </pic:pic>
               </a:graphicData>
             </a:graphic>
-            <wp14:sizeRelH relativeFrom="margin">
-              <wp14:pctWidth>0</wp14:pctWidth>
-            </wp14:sizeRelH>
-            <wp14:sizeRelV relativeFrom="margin">
-              <wp14:pctHeight>0</wp14:pctHeight>
-            </wp14:sizeRelV>
-          </wp:anchor>
+          </wp:inline>
         </w:drawing>
       </w:r>
-      <w:r>
-        <w:t>4.2.1</w:t>
-      </w:r>
-      <w:r>
-        <w:t xml:space="preserve"> ERD</w:t>
-      </w:r>
-    </w:p>
-    <w:p/>
+    </w:p>
     <w:p>
       <w:pPr>
         <w:rPr>
@@ -2794,9 +2743,10 @@
         </w:numPr>
       </w:pPr>
       <w:r>
-        <w:lastRenderedPageBreak/>
         <w:t>ERD DESCRIPTION</w:t>
       </w:r>
+      <w:bookmarkStart w:id="0" w:name="_GoBack"/>
+      <w:bookmarkEnd w:id="0"/>
     </w:p>
     <w:p>
       <w:pPr>
@@ -2858,15 +2808,8 @@
         </w:numPr>
       </w:pPr>
       <w:r>
-        <w:t xml:space="preserve">For the User entity, it has five attributes Username as a primary key, password, full name, </w:t>
-      </w:r>
-      <w:proofErr w:type="gramStart"/>
-      <w:r>
-        <w:t>email</w:t>
-      </w:r>
-      <w:proofErr w:type="gramEnd"/>
-      <w:r>
-        <w:t xml:space="preserve"> and phone number</w:t>
+        <w:lastRenderedPageBreak/>
+        <w:t>For the User entity, it has five attributes Username as a primary key, password, full name, email and phone number</w:t>
       </w:r>
       <w:r>
         <w:t>.</w:t>
@@ -2881,15 +2824,7 @@
         </w:numPr>
       </w:pPr>
       <w:r>
-        <w:t xml:space="preserve">For the Admin entity, it has five attributes username as a primary key, password, full name, </w:t>
-      </w:r>
-      <w:proofErr w:type="gramStart"/>
-      <w:r>
-        <w:t>email</w:t>
-      </w:r>
-      <w:proofErr w:type="gramEnd"/>
-      <w:r>
-        <w:t xml:space="preserve"> and phone number</w:t>
+        <w:t>For the Admin entity, it has five attributes username as a primary key, password, full name, email and phone number</w:t>
       </w:r>
       <w:r>
         <w:t>.</w:t>
@@ -3316,7 +3251,6 @@
         <w:pStyle w:val="Title"/>
       </w:pPr>
       <w:r>
-        <w:lastRenderedPageBreak/>
         <w:t>5</w:t>
       </w:r>
       <w:r>
@@ -3343,6 +3277,7 @@
         <w:rPr>
           <w:noProof/>
         </w:rPr>
+        <w:lastRenderedPageBreak/>
         <w:drawing>
           <wp:inline distT="0" distB="0" distL="0" distR="0" wp14:anchorId="54255FC1" wp14:editId="38D75E88">
             <wp:extent cx="4286250" cy="3419475"/>
@@ -3550,7 +3485,7 @@
       <w:r>
         <w:lastRenderedPageBreak/>
         <w:pict>
-          <v:shape id="_x0000_i1030" type="#_x0000_t75" style="width:496.95pt;height:329.85pt">
+          <v:shape id="_x0000_i1027" type="#_x0000_t75" style="width:496.95pt;height:329.85pt">
             <v:imagedata r:id="rId16" o:title="Journey Page"/>
           </v:shape>
         </w:pict>
@@ -3589,19 +3524,17 @@
           <w:color w:val="8D4121" w:themeColor="accent2" w:themeShade="BF"/>
         </w:rPr>
       </w:pPr>
-      <w:bookmarkStart w:id="0" w:name="_GoBack"/>
       <w:r>
         <w:rPr>
           <w:color w:val="8D4121" w:themeColor="accent2" w:themeShade="BF"/>
         </w:rPr>
         <w:lastRenderedPageBreak/>
         <w:pict>
-          <v:shape id="_x0000_i1031" type="#_x0000_t75" style="width:299.35pt;height:285.4pt">
+          <v:shape id="_x0000_i1028" type="#_x0000_t75" style="width:299.35pt;height:285.4pt">
             <v:imagedata r:id="rId17" o:title="Booking Page"/>
           </v:shape>
         </w:pict>
       </w:r>
-      <w:bookmarkEnd w:id="0"/>
     </w:p>
     <w:p>
       <w:pPr>
@@ -3648,7 +3581,7 @@
           <w:color w:val="8D4121" w:themeColor="accent2" w:themeShade="BF"/>
         </w:rPr>
         <w:pict>
-          <v:shape id="_x0000_i1027" type="#_x0000_t75" style="width:337.15pt;height:265.2pt">
+          <v:shape id="_x0000_i1029" type="#_x0000_t75" style="width:337.15pt;height:265.2pt">
             <v:imagedata r:id="rId18" o:title="Feedback&amp;Ratings page"/>
           </v:shape>
         </w:pict>
@@ -3706,7 +3639,7 @@
           <w:color w:val="8D4121" w:themeColor="accent2" w:themeShade="BF"/>
         </w:rPr>
         <w:pict>
-          <v:shape id="_x0000_i1029" type="#_x0000_t75" style="width:496.9pt;height:246.35pt">
+          <v:shape id="_x0000_i1030" type="#_x0000_t75" style="width:496.9pt;height:246.35pt">
             <v:imagedata r:id="rId19" o:title="Admin Page"/>
           </v:shape>
         </w:pict>
@@ -3762,7 +3695,7 @@
           <w:color w:val="8D4121" w:themeColor="accent2" w:themeShade="BF"/>
         </w:rPr>
         <w:pict>
-          <v:shape id="_x0000_i1028" type="#_x0000_t75" style="width:337.15pt;height:300pt">
+          <v:shape id="_x0000_i1031" type="#_x0000_t75" style="width:337.15pt;height:300pt">
             <v:imagedata r:id="rId20" o:title="Submit booking page"/>
           </v:shape>
         </w:pict>
@@ -5092,13 +5025,8 @@
             <w:r>
               <w:t>User shall choose between (</w:t>
             </w:r>
-            <w:proofErr w:type="gramStart"/>
-            <w:r>
-              <w:t>Economy</w:t>
-            </w:r>
-            <w:proofErr w:type="gramEnd"/>
-            <w:r>
-              <w:t xml:space="preserve"> - Business - Luxurious)</w:t>
+            <w:r>
+              <w:t>Economy - Business - Luxurious)</w:t>
             </w:r>
             <w:r>
               <w:t>.</w:t>
@@ -5575,7 +5503,7 @@
             <w:bCs/>
             <w:noProof/>
           </w:rPr>
-          <w:t>18</w:t>
+          <w:t>9</w:t>
         </w:r>
         <w:r>
           <w:rPr>
@@ -8577,7 +8505,7 @@
 </file>
 
 <file path=customXml/itemProps2.xml><?xml version="1.0" encoding="utf-8"?>
-<ds:datastoreItem xmlns:ds="http://schemas.openxmlformats.org/officeDocument/2006/customXml" ds:itemID="{CA9E48A6-1081-4EC3-B2E4-FEC588A4B8CB}">
+<ds:datastoreItem xmlns:ds="http://schemas.openxmlformats.org/officeDocument/2006/customXml" ds:itemID="{1DE4CC6E-35B2-4CE7-BB34-DC5B9F25AE15}">
   <ds:schemaRefs>
     <ds:schemaRef ds:uri="http://schemas.openxmlformats.org/officeDocument/2006/bibliography"/>
   </ds:schemaRefs>

</xml_diff>